<commit_message>
colocando o nome do projeto
Signed-off-by: Benito Michelon <benito@Benitos-MacBook-Pro.local>
</commit_message>
<xml_diff>
--- a/Gerente de Projeto/Plano de Iteração.docx
+++ b/Gerente de Projeto/Plano de Iteração.docx
@@ -1,68 +1,52 @@
 
 <file path=word/document.xml><?xml version="1.0" encoding="utf-8"?>
-<w:document xmlns:wpc="http://schemas.microsoft.com/office/word/2010/wordprocessingCanvas" xmlns:mc="http://schemas.openxmlformats.org/markup-compatibility/2006" xmlns:o="urn:schemas-microsoft-com:office:office" xmlns:r="http://schemas.openxmlformats.org/officeDocument/2006/relationships" xmlns:m="http://schemas.openxmlformats.org/officeDocument/2006/math" xmlns:v="urn:schemas-microsoft-com:vml" xmlns:wp14="http://schemas.microsoft.com/office/word/2010/wordprocessingDrawing" xmlns:wp="http://schemas.openxmlformats.org/drawingml/2006/wordprocessingDrawing" xmlns:w10="urn:schemas-microsoft-com:office:word" xmlns:w="http://schemas.openxmlformats.org/wordprocessingml/2006/main" xmlns:w14="http://schemas.microsoft.com/office/word/2010/wordml" xmlns:w15="http://schemas.microsoft.com/office/word/2012/wordml" xmlns:wpg="http://schemas.microsoft.com/office/word/2010/wordprocessingGroup" xmlns:wpi="http://schemas.microsoft.com/office/word/2010/wordprocessingInk" xmlns:wne="http://schemas.microsoft.com/office/word/2006/wordml" xmlns:wps="http://schemas.microsoft.com/office/word/2010/wordprocessingShape" mc:Ignorable="w14 w15 wp14">
+<w:document xmlns:wpc="http://schemas.microsoft.com/office/word/2010/wordprocessingCanvas" xmlns:mc="http://schemas.openxmlformats.org/markup-compatibility/2006" xmlns:o="urn:schemas-microsoft-com:office:office" xmlns:r="http://schemas.openxmlformats.org/officeDocument/2006/relationships" xmlns:m="http://schemas.openxmlformats.org/officeDocument/2006/math" xmlns:v="urn:schemas-microsoft-com:vml" xmlns:wp14="http://schemas.microsoft.com/office/word/2010/wordprocessingDrawing" xmlns:wp="http://schemas.openxmlformats.org/drawingml/2006/wordprocessingDrawing" xmlns:w10="urn:schemas-microsoft-com:office:word" xmlns:w="http://schemas.openxmlformats.org/wordprocessingml/2006/main" xmlns:w14="http://schemas.microsoft.com/office/word/2010/wordml" xmlns:wpg="http://schemas.microsoft.com/office/word/2010/wordprocessingGroup" xmlns:wpi="http://schemas.microsoft.com/office/word/2010/wordprocessingInk" xmlns:wne="http://schemas.microsoft.com/office/word/2006/wordml" xmlns:wps="http://schemas.microsoft.com/office/word/2010/wordprocessingShape" mc:Ignorable="w14 wp14">
   <w:body>
     <w:p>
       <w:pPr>
-        <w:pStyle w:val="Ttulo"/>
-      </w:pPr>
-      <w:r>
-        <w:fldChar w:fldCharType="begin"/>
-      </w:r>
-      <w:r>
-        <w:instrText xml:space="preserve"> SUBJECT  \* MERGEFORMAT </w:instrText>
-      </w:r>
-      <w:r>
-        <w:fldChar w:fldCharType="separate"/>
-      </w:r>
-      <w:r>
-        <w:t>&lt;</w:t>
-      </w:r>
-      <w:r>
-        <w:t>TCC: TBD</w:t>
-      </w:r>
-      <w:bookmarkStart w:id="0" w:name="_GoBack"/>
-      <w:bookmarkEnd w:id="0"/>
-      <w:r>
-        <w:t>&gt;</w:t>
-      </w:r>
-      <w:r>
-        <w:fldChar w:fldCharType="end"/>
-      </w:r>
-    </w:p>
-    <w:p>
-      <w:pPr>
-        <w:pStyle w:val="Ttulo"/>
-      </w:pPr>
-      <w:fldSimple w:instr=" TITLE  \* MERGEFORMAT ">
+        <w:pStyle w:val="Title"/>
+      </w:pPr>
+      <w:fldSimple w:instr=" SUBJECT  \* MERGEFORMAT ">
         <w:r>
-          <w:t>Iteration Plan</w:t>
+          <w:t>&lt;</w:t>
+        </w:r>
+        <w:r>
+          <w:t>HAC Integration Layer</w:t>
+        </w:r>
+        <w:r>
+          <w:t>&gt;</w:t>
         </w:r>
       </w:fldSimple>
     </w:p>
     <w:p>
       <w:pPr>
-        <w:pStyle w:val="Ttulo"/>
-        <w:jc w:val="left"/>
-      </w:pPr>
+        <w:pStyle w:val="Title"/>
+      </w:pPr>
+      <w:r>
+        <w:fldChar w:fldCharType="begin"/>
+      </w:r>
+      <w:r>
+        <w:instrText xml:space="preserve"> TITLE  \* MERGEFORMAT </w:instrText>
+      </w:r>
+      <w:r>
+        <w:fldChar w:fldCharType="separate"/>
+      </w:r>
+      <w:r>
+        <w:t>Iteration Plan</w:t>
+      </w:r>
+      <w:r>
+        <w:fldChar w:fldCharType="end"/>
+      </w:r>
     </w:p>
     <w:p>
       <w:pPr>
-        <w:pStyle w:val="InfoBlue"/>
-        <w:rPr>
-          <w:lang w:val="pt-BR"/>
-        </w:rPr>
-      </w:pPr>
-      <w:r>
-        <w:rPr>
-          <w:lang w:val="pt-BR"/>
-        </w:rPr>
-        <w:t>[Note: Text enclosed in square brackets and displayed in blue italics (style=InfoBlue) is included to provide guidance to the author and should be deleted before publishing the document.]</w:t>
-      </w:r>
+        <w:pStyle w:val="Title"/>
+        <w:jc w:val="left"/>
+      </w:pPr>
     </w:p>
     <w:p>
       <w:pPr>
-        <w:pStyle w:val="Ttulo1"/>
+        <w:pStyle w:val="InfoBlue"/>
         <w:rPr>
           <w:lang w:val="pt-BR"/>
         </w:rPr>
@@ -71,31 +55,43 @@
         <w:rPr>
           <w:lang w:val="pt-BR"/>
         </w:rPr>
-        <w:t xml:space="preserve">1.  </w:t>
-      </w:r>
-      <w:r>
-        <w:rPr>
-          <w:lang w:val="pt-BR"/>
-        </w:rPr>
-        <w:t xml:space="preserve">Key </w:t>
-      </w:r>
-      <w:proofErr w:type="spellStart"/>
-      <w:r>
-        <w:rPr>
-          <w:lang w:val="pt-BR"/>
-        </w:rPr>
-        <w:t>m</w:t>
-      </w:r>
-      <w:r>
-        <w:rPr>
-          <w:lang w:val="pt-BR"/>
-        </w:rPr>
-        <w:t>ilestones</w:t>
-      </w:r>
-      <w:proofErr w:type="spellEnd"/>
+        <w:t>[Note: Text enclosed in square brackets and displayed in blue italics (style=InfoBlue) is included to provide guidance to the author and should be deleted before publishing the document.]</w:t>
+      </w:r>
     </w:p>
     <w:p>
       <w:pPr>
+        <w:pStyle w:val="Heading1"/>
+        <w:rPr>
+          <w:lang w:val="pt-BR"/>
+        </w:rPr>
+      </w:pPr>
+      <w:r>
+        <w:rPr>
+          <w:lang w:val="pt-BR"/>
+        </w:rPr>
+        <w:t xml:space="preserve">1.  </w:t>
+      </w:r>
+      <w:r>
+        <w:rPr>
+          <w:lang w:val="pt-BR"/>
+        </w:rPr>
+        <w:t xml:space="preserve">Key </w:t>
+      </w:r>
+      <w:r>
+        <w:rPr>
+          <w:lang w:val="pt-BR"/>
+        </w:rPr>
+        <w:t>m</w:t>
+      </w:r>
+      <w:r>
+        <w:rPr>
+          <w:lang w:val="pt-BR"/>
+        </w:rPr>
+        <w:t>ilestones</w:t>
+      </w:r>
+    </w:p>
+    <w:p>
+      <w:pPr>
         <w:pStyle w:val="InfoBlue"/>
         <w:rPr>
           <w:vanish w:val="0"/>
@@ -116,319 +112,96 @@
         </w:rPr>
         <w:t xml:space="preserve">Key dates </w:t>
       </w:r>
-      <w:proofErr w:type="spellStart"/>
       <w:r>
         <w:rPr>
           <w:vanish w:val="0"/>
           <w:lang w:val="pt-BR"/>
         </w:rPr>
-        <w:t>showing</w:t>
-      </w:r>
-      <w:proofErr w:type="spellEnd"/>
+        <w:t xml:space="preserve">showing timelines, </w:t>
+      </w:r>
       <w:r>
         <w:rPr>
           <w:vanish w:val="0"/>
           <w:lang w:val="pt-BR"/>
         </w:rPr>
+        <w:t>such as star</w:t>
+      </w:r>
+      <w:r>
+        <w:rPr>
+          <w:vanish w:val="0"/>
+          <w:lang w:val="pt-BR"/>
+        </w:rPr>
+        <w:t>t</w:t>
+      </w:r>
+      <w:r>
+        <w:rPr>
+          <w:vanish w:val="0"/>
+          <w:lang w:val="pt-BR"/>
+        </w:rPr>
+        <w:t xml:space="preserve"> and end date</w:t>
+      </w:r>
+      <w:r>
+        <w:rPr>
+          <w:vanish w:val="0"/>
+          <w:lang w:val="pt-BR"/>
+        </w:rPr>
+        <w:t xml:space="preserve">; </w:t>
+      </w:r>
+      <w:r>
+        <w:rPr>
+          <w:vanish w:val="0"/>
+          <w:lang w:val="pt-BR"/>
+        </w:rPr>
+        <w:t>intermediate milestones</w:t>
+      </w:r>
+      <w:r>
+        <w:rPr>
+          <w:vanish w:val="0"/>
+          <w:lang w:val="pt-BR"/>
+        </w:rPr>
+        <w:t xml:space="preserve">; </w:t>
+      </w:r>
+      <w:r>
+        <w:rPr>
+          <w:vanish w:val="0"/>
+          <w:lang w:val="pt-BR"/>
+        </w:rPr>
+        <w:t>synchronization points with other teams</w:t>
+      </w:r>
+      <w:r>
+        <w:rPr>
+          <w:vanish w:val="0"/>
+          <w:lang w:val="pt-BR"/>
+        </w:rPr>
+        <w:t>;</w:t>
+      </w:r>
+      <w:r>
+        <w:rPr>
+          <w:vanish w:val="0"/>
+          <w:lang w:val="pt-BR"/>
+        </w:rPr>
         <w:t xml:space="preserve"> </w:t>
       </w:r>
-      <w:proofErr w:type="spellStart"/>
       <w:r>
         <w:rPr>
           <w:vanish w:val="0"/>
           <w:lang w:val="pt-BR"/>
         </w:rPr>
-        <w:t>timelines</w:t>
-      </w:r>
-      <w:proofErr w:type="spellEnd"/>
+        <w:t>demos</w:t>
+      </w:r>
       <w:r>
         <w:rPr>
           <w:vanish w:val="0"/>
           <w:lang w:val="pt-BR"/>
         </w:rPr>
-        <w:t xml:space="preserve">, </w:t>
-      </w:r>
-      <w:proofErr w:type="spellStart"/>
+        <w:t>;</w:t>
+      </w:r>
       <w:r>
         <w:rPr>
           <w:vanish w:val="0"/>
           <w:lang w:val="pt-BR"/>
         </w:rPr>
-        <w:t>such</w:t>
-      </w:r>
-      <w:proofErr w:type="spellEnd"/>
-      <w:r>
-        <w:rPr>
-          <w:vanish w:val="0"/>
-          <w:lang w:val="pt-BR"/>
-        </w:rPr>
-        <w:t xml:space="preserve"> </w:t>
-      </w:r>
-      <w:proofErr w:type="gramStart"/>
-      <w:r>
-        <w:rPr>
-          <w:vanish w:val="0"/>
-          <w:lang w:val="pt-BR"/>
-        </w:rPr>
-        <w:t>as star</w:t>
-      </w:r>
-      <w:r>
-        <w:rPr>
-          <w:vanish w:val="0"/>
-          <w:lang w:val="pt-BR"/>
-        </w:rPr>
-        <w:t>t</w:t>
-      </w:r>
-      <w:proofErr w:type="gramEnd"/>
-      <w:r>
-        <w:rPr>
-          <w:vanish w:val="0"/>
-          <w:lang w:val="pt-BR"/>
-        </w:rPr>
-        <w:t xml:space="preserve"> </w:t>
-      </w:r>
-      <w:proofErr w:type="spellStart"/>
-      <w:r>
-        <w:rPr>
-          <w:vanish w:val="0"/>
-          <w:lang w:val="pt-BR"/>
-        </w:rPr>
-        <w:t>and</w:t>
-      </w:r>
-      <w:proofErr w:type="spellEnd"/>
-      <w:r>
-        <w:rPr>
-          <w:vanish w:val="0"/>
-          <w:lang w:val="pt-BR"/>
-        </w:rPr>
-        <w:t xml:space="preserve"> </w:t>
-      </w:r>
-      <w:proofErr w:type="spellStart"/>
-      <w:r>
-        <w:rPr>
-          <w:vanish w:val="0"/>
-          <w:lang w:val="pt-BR"/>
-        </w:rPr>
-        <w:t>end</w:t>
-      </w:r>
-      <w:proofErr w:type="spellEnd"/>
-      <w:r>
-        <w:rPr>
-          <w:vanish w:val="0"/>
-          <w:lang w:val="pt-BR"/>
-        </w:rPr>
-        <w:t xml:space="preserve"> date</w:t>
-      </w:r>
-      <w:r>
-        <w:rPr>
-          <w:vanish w:val="0"/>
-          <w:lang w:val="pt-BR"/>
-        </w:rPr>
-        <w:t xml:space="preserve">; </w:t>
-      </w:r>
-      <w:proofErr w:type="spellStart"/>
-      <w:r>
-        <w:rPr>
-          <w:vanish w:val="0"/>
-          <w:lang w:val="pt-BR"/>
-        </w:rPr>
-        <w:t>intermediate</w:t>
-      </w:r>
-      <w:proofErr w:type="spellEnd"/>
-      <w:r>
-        <w:rPr>
-          <w:vanish w:val="0"/>
-          <w:lang w:val="pt-BR"/>
-        </w:rPr>
-        <w:t xml:space="preserve"> </w:t>
-      </w:r>
-      <w:proofErr w:type="spellStart"/>
-      <w:r>
-        <w:rPr>
-          <w:vanish w:val="0"/>
-          <w:lang w:val="pt-BR"/>
-        </w:rPr>
-        <w:t>milestones</w:t>
-      </w:r>
-      <w:proofErr w:type="spellEnd"/>
-      <w:r>
-        <w:rPr>
-          <w:vanish w:val="0"/>
-          <w:lang w:val="pt-BR"/>
-        </w:rPr>
-        <w:t xml:space="preserve">; </w:t>
-      </w:r>
-      <w:proofErr w:type="spellStart"/>
-      <w:r>
-        <w:rPr>
-          <w:vanish w:val="0"/>
-          <w:lang w:val="pt-BR"/>
-        </w:rPr>
-        <w:t>synchronization</w:t>
-      </w:r>
-      <w:proofErr w:type="spellEnd"/>
-      <w:r>
-        <w:rPr>
-          <w:vanish w:val="0"/>
-          <w:lang w:val="pt-BR"/>
-        </w:rPr>
-        <w:t xml:space="preserve"> points </w:t>
-      </w:r>
-      <w:proofErr w:type="spellStart"/>
-      <w:r>
-        <w:rPr>
-          <w:vanish w:val="0"/>
-          <w:lang w:val="pt-BR"/>
-        </w:rPr>
-        <w:t>with</w:t>
-      </w:r>
-      <w:proofErr w:type="spellEnd"/>
-      <w:r>
-        <w:rPr>
-          <w:vanish w:val="0"/>
-          <w:lang w:val="pt-BR"/>
-        </w:rPr>
-        <w:t xml:space="preserve"> </w:t>
-      </w:r>
-      <w:proofErr w:type="spellStart"/>
-      <w:r>
-        <w:rPr>
-          <w:vanish w:val="0"/>
-          <w:lang w:val="pt-BR"/>
-        </w:rPr>
-        <w:t>other</w:t>
-      </w:r>
-      <w:proofErr w:type="spellEnd"/>
-      <w:r>
-        <w:rPr>
-          <w:vanish w:val="0"/>
-          <w:lang w:val="pt-BR"/>
-        </w:rPr>
-        <w:t xml:space="preserve"> </w:t>
-      </w:r>
-      <w:proofErr w:type="spellStart"/>
-      <w:r>
-        <w:rPr>
-          <w:vanish w:val="0"/>
-          <w:lang w:val="pt-BR"/>
-        </w:rPr>
-        <w:t>teams</w:t>
-      </w:r>
-      <w:proofErr w:type="spellEnd"/>
-      <w:r>
-        <w:rPr>
-          <w:vanish w:val="0"/>
-          <w:lang w:val="pt-BR"/>
-        </w:rPr>
-        <w:t>;</w:t>
-      </w:r>
-      <w:r>
-        <w:rPr>
-          <w:vanish w:val="0"/>
-          <w:lang w:val="pt-BR"/>
-        </w:rPr>
-        <w:t xml:space="preserve"> </w:t>
-      </w:r>
-      <w:r>
-        <w:rPr>
-          <w:vanish w:val="0"/>
-          <w:lang w:val="pt-BR"/>
-        </w:rPr>
-        <w:t>demos</w:t>
-      </w:r>
-      <w:r>
-        <w:rPr>
-          <w:vanish w:val="0"/>
-          <w:lang w:val="pt-BR"/>
-        </w:rPr>
-        <w:t>;</w:t>
-      </w:r>
-      <w:r>
-        <w:rPr>
-          <w:vanish w:val="0"/>
-          <w:lang w:val="pt-BR"/>
-        </w:rPr>
-        <w:t xml:space="preserve"> </w:t>
-      </w:r>
-      <w:proofErr w:type="spellStart"/>
-      <w:r>
-        <w:rPr>
-          <w:vanish w:val="0"/>
-          <w:lang w:val="pt-BR"/>
-        </w:rPr>
-        <w:t>and</w:t>
-      </w:r>
-      <w:proofErr w:type="spellEnd"/>
-      <w:r>
-        <w:rPr>
-          <w:vanish w:val="0"/>
-          <w:lang w:val="pt-BR"/>
-        </w:rPr>
-        <w:t xml:space="preserve"> </w:t>
-      </w:r>
-      <w:proofErr w:type="spellStart"/>
-      <w:r>
-        <w:rPr>
-          <w:vanish w:val="0"/>
-          <w:lang w:val="pt-BR"/>
-        </w:rPr>
-        <w:t>so</w:t>
-      </w:r>
-      <w:proofErr w:type="spellEnd"/>
-      <w:r>
-        <w:rPr>
-          <w:vanish w:val="0"/>
-          <w:lang w:val="pt-BR"/>
-        </w:rPr>
-        <w:t xml:space="preserve"> </w:t>
-      </w:r>
-      <w:proofErr w:type="spellStart"/>
-      <w:r>
-        <w:rPr>
-          <w:vanish w:val="0"/>
-          <w:lang w:val="pt-BR"/>
-        </w:rPr>
-        <w:t>on</w:t>
-      </w:r>
-      <w:proofErr w:type="spellEnd"/>
-      <w:r>
-        <w:rPr>
-          <w:vanish w:val="0"/>
-          <w:lang w:val="pt-BR"/>
-        </w:rPr>
-        <w:t xml:space="preserve"> for </w:t>
-      </w:r>
-      <w:proofErr w:type="spellStart"/>
-      <w:r>
-        <w:rPr>
-          <w:vanish w:val="0"/>
-          <w:lang w:val="pt-BR"/>
-        </w:rPr>
-        <w:t>the</w:t>
-      </w:r>
-      <w:proofErr w:type="spellEnd"/>
-      <w:r>
-        <w:rPr>
-          <w:vanish w:val="0"/>
-          <w:lang w:val="pt-BR"/>
-        </w:rPr>
-        <w:t xml:space="preserve"> </w:t>
-      </w:r>
-      <w:proofErr w:type="spellStart"/>
-      <w:r>
-        <w:rPr>
-          <w:vanish w:val="0"/>
-          <w:lang w:val="pt-BR"/>
-        </w:rPr>
-        <w:t>iteration</w:t>
-      </w:r>
-      <w:proofErr w:type="spellEnd"/>
-      <w:r>
-        <w:rPr>
-          <w:vanish w:val="0"/>
-          <w:lang w:val="pt-BR"/>
-        </w:rPr>
-        <w:t>.]</w:t>
+        <w:t xml:space="preserve"> and so on for the iteration.]</w:t>
       </w:r>
     </w:p>
     <w:tbl>
@@ -450,12 +223,6 @@
         <w:gridCol w:w="1872"/>
       </w:tblGrid>
       <w:tr>
-        <w:tblPrEx>
-          <w:tblCellMar>
-            <w:top w:w="0" w:type="dxa"/>
-            <w:bottom w:w="0" w:type="dxa"/>
-          </w:tblCellMar>
-        </w:tblPrEx>
         <w:tc>
           <w:tcPr>
             <w:tcW w:w="4608" w:type="dxa"/>
@@ -469,8 +236,7 @@
                 <w:lang w:val="pt-BR"/>
               </w:rPr>
             </w:pPr>
-            <w:bookmarkStart w:id="1" w:name="OLE_LINK1"/>
-            <w:proofErr w:type="spellStart"/>
+            <w:bookmarkStart w:id="0" w:name="OLE_LINK1"/>
             <w:r>
               <w:rPr>
                 <w:rFonts w:ascii="Arial" w:hAnsi="Arial" w:cs="Arial"/>
@@ -480,7 +246,6 @@
               </w:rPr>
               <w:t>Milestone</w:t>
             </w:r>
-            <w:proofErr w:type="spellEnd"/>
           </w:p>
         </w:tc>
         <w:tc>
@@ -509,12 +274,6 @@
         </w:tc>
       </w:tr>
       <w:tr>
-        <w:tblPrEx>
-          <w:tblCellMar>
-            <w:top w:w="0" w:type="dxa"/>
-            <w:bottom w:w="0" w:type="dxa"/>
-          </w:tblCellMar>
-        </w:tblPrEx>
         <w:tc>
           <w:tcPr>
             <w:tcW w:w="4608" w:type="dxa"/>
@@ -553,12 +312,6 @@
         </w:tc>
       </w:tr>
       <w:tr>
-        <w:tblPrEx>
-          <w:tblCellMar>
-            <w:top w:w="0" w:type="dxa"/>
-            <w:bottom w:w="0" w:type="dxa"/>
-          </w:tblCellMar>
-        </w:tblPrEx>
         <w:tc>
           <w:tcPr>
             <w:tcW w:w="4608" w:type="dxa"/>
@@ -597,12 +350,6 @@
         </w:tc>
       </w:tr>
       <w:tr>
-        <w:tblPrEx>
-          <w:tblCellMar>
-            <w:top w:w="0" w:type="dxa"/>
-            <w:bottom w:w="0" w:type="dxa"/>
-          </w:tblCellMar>
-        </w:tblPrEx>
         <w:tc>
           <w:tcPr>
             <w:tcW w:w="4608" w:type="dxa"/>
@@ -641,12 +388,6 @@
         </w:tc>
       </w:tr>
       <w:tr>
-        <w:tblPrEx>
-          <w:tblCellMar>
-            <w:top w:w="0" w:type="dxa"/>
-            <w:bottom w:w="0" w:type="dxa"/>
-          </w:tblCellMar>
-        </w:tblPrEx>
         <w:tc>
           <w:tcPr>
             <w:tcW w:w="4608" w:type="dxa"/>
@@ -684,11 +425,11 @@
           </w:p>
         </w:tc>
       </w:tr>
-      <w:bookmarkEnd w:id="1"/>
+      <w:bookmarkEnd w:id="0"/>
     </w:tbl>
     <w:p>
       <w:pPr>
-        <w:pStyle w:val="Corpodetexto"/>
+        <w:pStyle w:val="BodyText"/>
         <w:ind w:left="0"/>
         <w:rPr>
           <w:lang w:val="pt-BR"/>
@@ -697,7 +438,7 @@
     </w:p>
     <w:p>
       <w:pPr>
-        <w:pStyle w:val="Ttulo1"/>
+        <w:pStyle w:val="Heading1"/>
         <w:rPr>
           <w:b w:val="0"/>
           <w:lang w:val="pt-BR"/>
@@ -713,36 +454,26 @@
         <w:rPr>
           <w:lang w:val="pt-BR"/>
         </w:rPr>
-        <w:t>High-</w:t>
-      </w:r>
-      <w:proofErr w:type="spellStart"/>
+        <w:t>High-level</w:t>
+      </w:r>
       <w:r>
         <w:rPr>
           <w:lang w:val="pt-BR"/>
         </w:rPr>
-        <w:t>level</w:t>
-      </w:r>
-      <w:proofErr w:type="spellEnd"/>
+        <w:t xml:space="preserve"> </w:t>
+      </w:r>
       <w:r>
         <w:rPr>
           <w:lang w:val="pt-BR"/>
         </w:rPr>
-        <w:t xml:space="preserve"> </w:t>
-      </w:r>
-      <w:proofErr w:type="spellStart"/>
+        <w:t>o</w:t>
+      </w:r>
       <w:r>
         <w:rPr>
           <w:lang w:val="pt-BR"/>
         </w:rPr>
-        <w:t>o</w:t>
-      </w:r>
-      <w:r>
-        <w:rPr>
-          <w:lang w:val="pt-BR"/>
-        </w:rPr>
         <w:t>bjectives</w:t>
       </w:r>
-      <w:proofErr w:type="spellEnd"/>
     </w:p>
     <w:p>
       <w:pPr>
@@ -759,219 +490,62 @@
         </w:rPr>
         <w:t>[</w:t>
       </w:r>
-      <w:proofErr w:type="spellStart"/>
       <w:r>
         <w:rPr>
           <w:vanish w:val="0"/>
           <w:lang w:val="pt-BR"/>
         </w:rPr>
-        <w:t>List</w:t>
-      </w:r>
-      <w:proofErr w:type="spellEnd"/>
+        <w:t>List the k</w:t>
+      </w:r>
       <w:r>
         <w:rPr>
           <w:vanish w:val="0"/>
           <w:lang w:val="pt-BR"/>
         </w:rPr>
-        <w:t xml:space="preserve"> </w:t>
-      </w:r>
-      <w:proofErr w:type="spellStart"/>
+        <w:t>ey o</w:t>
+      </w:r>
       <w:r>
         <w:rPr>
           <w:vanish w:val="0"/>
           <w:lang w:val="pt-BR"/>
         </w:rPr>
-        <w:t>the</w:t>
-      </w:r>
-      <w:proofErr w:type="spellEnd"/>
+        <w:t>bjectives</w:t>
+      </w:r>
       <w:r>
         <w:rPr>
           <w:vanish w:val="0"/>
           <w:lang w:val="pt-BR"/>
         </w:rPr>
-        <w:t xml:space="preserve"> </w:t>
-      </w:r>
-      <w:proofErr w:type="spellStart"/>
+        <w:t xml:space="preserve"> for the iteration</w:t>
+      </w:r>
       <w:r>
         <w:rPr>
           <w:vanish w:val="0"/>
           <w:lang w:val="pt-BR"/>
         </w:rPr>
-        <w:t>k</w:t>
+        <w:t>,</w:t>
       </w:r>
       <w:r>
         <w:rPr>
           <w:vanish w:val="0"/>
           <w:lang w:val="pt-BR"/>
         </w:rPr>
-        <w:t>ey</w:t>
-      </w:r>
-      <w:proofErr w:type="spellEnd"/>
+        <w:t xml:space="preserve"> typically one to five. E</w:t>
+      </w:r>
       <w:r>
         <w:rPr>
           <w:vanish w:val="0"/>
           <w:lang w:val="pt-BR"/>
         </w:rPr>
-        <w:t xml:space="preserve"> </w:t>
-      </w:r>
-      <w:proofErr w:type="spellStart"/>
+        <w:t xml:space="preserve">xamples </w:t>
+      </w:r>
       <w:r>
         <w:rPr>
           <w:vanish w:val="0"/>
           <w:lang w:val="pt-BR"/>
         </w:rPr>
-        <w:t>o</w:t>
-      </w:r>
-      <w:r>
-        <w:rPr>
-          <w:vanish w:val="0"/>
-          <w:lang w:val="pt-BR"/>
-        </w:rPr>
-        <w:t>bjectives</w:t>
-      </w:r>
-      <w:proofErr w:type="spellEnd"/>
-      <w:r>
-        <w:rPr>
-          <w:vanish w:val="0"/>
-          <w:lang w:val="pt-BR"/>
-        </w:rPr>
-        <w:t xml:space="preserve"> for </w:t>
-      </w:r>
-      <w:proofErr w:type="spellStart"/>
-      <w:r>
-        <w:rPr>
-          <w:vanish w:val="0"/>
-          <w:lang w:val="pt-BR"/>
-        </w:rPr>
-        <w:t>the</w:t>
-      </w:r>
-      <w:proofErr w:type="spellEnd"/>
-      <w:r>
-        <w:rPr>
-          <w:vanish w:val="0"/>
-          <w:lang w:val="pt-BR"/>
-        </w:rPr>
-        <w:t xml:space="preserve"> </w:t>
-      </w:r>
-      <w:proofErr w:type="spellStart"/>
-      <w:r>
-        <w:rPr>
-          <w:vanish w:val="0"/>
-          <w:lang w:val="pt-BR"/>
-        </w:rPr>
-        <w:t>iteration</w:t>
-      </w:r>
-      <w:proofErr w:type="spellEnd"/>
-      <w:r>
-        <w:rPr>
-          <w:vanish w:val="0"/>
-          <w:lang w:val="pt-BR"/>
-        </w:rPr>
-        <w:t>,</w:t>
-      </w:r>
-      <w:r>
-        <w:rPr>
-          <w:vanish w:val="0"/>
-          <w:lang w:val="pt-BR"/>
-        </w:rPr>
-        <w:t xml:space="preserve"> </w:t>
-      </w:r>
-      <w:proofErr w:type="spellStart"/>
-      <w:r>
-        <w:rPr>
-          <w:vanish w:val="0"/>
-          <w:lang w:val="pt-BR"/>
-        </w:rPr>
-        <w:t>typically</w:t>
-      </w:r>
-      <w:proofErr w:type="spellEnd"/>
-      <w:r>
-        <w:rPr>
-          <w:vanish w:val="0"/>
-          <w:lang w:val="pt-BR"/>
-        </w:rPr>
-        <w:t xml:space="preserve"> </w:t>
-      </w:r>
-      <w:proofErr w:type="spellStart"/>
-      <w:r>
-        <w:rPr>
-          <w:vanish w:val="0"/>
-          <w:lang w:val="pt-BR"/>
-        </w:rPr>
-        <w:t>one</w:t>
-      </w:r>
-      <w:proofErr w:type="spellEnd"/>
-      <w:r>
-        <w:rPr>
-          <w:vanish w:val="0"/>
-          <w:lang w:val="pt-BR"/>
-        </w:rPr>
-        <w:t xml:space="preserve"> </w:t>
-      </w:r>
-      <w:proofErr w:type="spellStart"/>
-      <w:r>
-        <w:rPr>
-          <w:vanish w:val="0"/>
-          <w:lang w:val="pt-BR"/>
-        </w:rPr>
-        <w:t>to</w:t>
-      </w:r>
-      <w:proofErr w:type="spellEnd"/>
-      <w:r>
-        <w:rPr>
-          <w:vanish w:val="0"/>
-          <w:lang w:val="pt-BR"/>
-        </w:rPr>
-        <w:t xml:space="preserve"> </w:t>
-      </w:r>
-      <w:proofErr w:type="spellStart"/>
-      <w:r>
-        <w:rPr>
-          <w:vanish w:val="0"/>
-          <w:lang w:val="pt-BR"/>
-        </w:rPr>
-        <w:t>five</w:t>
-      </w:r>
-      <w:proofErr w:type="spellEnd"/>
-      <w:r>
-        <w:rPr>
-          <w:vanish w:val="0"/>
-          <w:lang w:val="pt-BR"/>
-        </w:rPr>
-        <w:t xml:space="preserve">. </w:t>
-      </w:r>
-      <w:proofErr w:type="spellStart"/>
-      <w:r>
-        <w:rPr>
-          <w:vanish w:val="0"/>
-          <w:lang w:val="pt-BR"/>
-        </w:rPr>
-        <w:t>E</w:t>
-      </w:r>
-      <w:r>
-        <w:rPr>
-          <w:vanish w:val="0"/>
-          <w:lang w:val="pt-BR"/>
-        </w:rPr>
-        <w:t>xamples</w:t>
-      </w:r>
-      <w:proofErr w:type="spellEnd"/>
-      <w:r>
-        <w:rPr>
-          <w:vanish w:val="0"/>
-          <w:lang w:val="pt-BR"/>
-        </w:rPr>
-        <w:t xml:space="preserve"> </w:t>
-      </w:r>
-      <w:proofErr w:type="spellStart"/>
-      <w:r>
-        <w:rPr>
-          <w:vanish w:val="0"/>
-          <w:lang w:val="pt-BR"/>
-        </w:rPr>
         <w:t>follow</w:t>
       </w:r>
-      <w:proofErr w:type="spellEnd"/>
       <w:r>
         <w:rPr>
           <w:vanish w:val="0"/>
@@ -989,7 +563,7 @@
     </w:p>
     <w:p>
       <w:pPr>
-        <w:pStyle w:val="Corpodetexto"/>
+        <w:pStyle w:val="BodyText"/>
         <w:numPr>
           <w:ilvl w:val="0"/>
           <w:numId w:val="28"/>
@@ -1014,7 +588,7 @@
     </w:p>
     <w:p>
       <w:pPr>
-        <w:pStyle w:val="Corpodetexto"/>
+        <w:pStyle w:val="BodyText"/>
         <w:numPr>
           <w:ilvl w:val="0"/>
           <w:numId w:val="28"/>
@@ -1033,7 +607,7 @@
     </w:p>
     <w:p>
       <w:pPr>
-        <w:pStyle w:val="Corpodetexto"/>
+        <w:pStyle w:val="BodyText"/>
         <w:numPr>
           <w:ilvl w:val="0"/>
           <w:numId w:val="28"/>
@@ -1052,7 +626,7 @@
     </w:p>
     <w:p>
       <w:pPr>
-        <w:pStyle w:val="Corpodetexto"/>
+        <w:pStyle w:val="BodyText"/>
         <w:numPr>
           <w:ilvl w:val="0"/>
           <w:numId w:val="28"/>
@@ -1077,7 +651,7 @@
     </w:p>
     <w:p>
       <w:pPr>
-        <w:pStyle w:val="Corpodetexto"/>
+        <w:pStyle w:val="BodyText"/>
         <w:numPr>
           <w:ilvl w:val="0"/>
           <w:numId w:val="28"/>
@@ -1091,48 +665,12 @@
         <w:rPr>
           <w:lang w:val="pt-BR"/>
         </w:rPr>
-        <w:t xml:space="preserve">Criar </w:t>
-      </w:r>
-      <w:proofErr w:type="spellStart"/>
-      <w:r>
-        <w:rPr>
-          <w:lang w:val="pt-BR"/>
-        </w:rPr>
-        <w:t>Work</w:t>
-      </w:r>
-      <w:proofErr w:type="spellEnd"/>
-      <w:r>
-        <w:rPr>
-          <w:lang w:val="pt-BR"/>
-        </w:rPr>
-        <w:t xml:space="preserve"> </w:t>
-      </w:r>
-      <w:proofErr w:type="spellStart"/>
-      <w:r>
-        <w:rPr>
-          <w:lang w:val="pt-BR"/>
-        </w:rPr>
-        <w:t>Items</w:t>
-      </w:r>
-      <w:proofErr w:type="spellEnd"/>
-      <w:r>
-        <w:rPr>
-          <w:lang w:val="pt-BR"/>
-        </w:rPr>
-        <w:t xml:space="preserve"> </w:t>
-      </w:r>
-      <w:proofErr w:type="spellStart"/>
-      <w:r>
-        <w:rPr>
-          <w:lang w:val="pt-BR"/>
-        </w:rPr>
-        <w:t>List</w:t>
-      </w:r>
-      <w:proofErr w:type="spellEnd"/>
+        <w:t>Criar Work Items List</w:t>
+      </w:r>
     </w:p>
     <w:p>
       <w:pPr>
-        <w:pStyle w:val="Corpodetexto"/>
+        <w:pStyle w:val="BodyText"/>
         <w:rPr>
           <w:lang w:val="pt-BR"/>
         </w:rPr>
@@ -1140,7 +678,7 @@
     </w:p>
     <w:p>
       <w:pPr>
-        <w:pStyle w:val="Ttulo1"/>
+        <w:pStyle w:val="Heading1"/>
       </w:pPr>
       <w:r>
         <w:t xml:space="preserve">3.  </w:t>
@@ -1325,7 +863,7 @@
     </w:p>
     <w:p>
       <w:pPr>
-        <w:pStyle w:val="Corpodetexto"/>
+        <w:pStyle w:val="BodyText"/>
         <w:ind w:left="360"/>
       </w:pPr>
       <w:r>
@@ -1352,18 +890,16 @@
     </w:p>
     <w:p>
       <w:pPr>
-        <w:pStyle w:val="Corpodetexto"/>
+        <w:pStyle w:val="BodyText"/>
         <w:ind w:left="360"/>
       </w:pPr>
-      <w:proofErr w:type="gramStart"/>
       <w:r>
         <w:t>or</w:t>
       </w:r>
-      <w:proofErr w:type="gramEnd"/>
     </w:p>
     <w:p>
       <w:pPr>
-        <w:pStyle w:val="Corpodetexto"/>
+        <w:pStyle w:val="BodyText"/>
         <w:ind w:left="360"/>
       </w:pPr>
       <w:r>
@@ -2335,14 +1871,18 @@
     </w:tbl>
     <w:p>
       <w:pPr>
-        <w:pStyle w:val="Ttulo1"/>
+        <w:pStyle w:val="Heading1"/>
         <w:numPr>
           <w:ilvl w:val="0"/>
           <w:numId w:val="36"/>
         </w:numPr>
         <w:sectPr>
-          <w:headerReference w:type="default" r:id="rId7"/>
-          <w:footerReference w:type="default" r:id="rId8"/>
+          <w:headerReference w:type="even" r:id="rId8"/>
+          <w:headerReference w:type="default" r:id="rId9"/>
+          <w:footerReference w:type="even" r:id="rId10"/>
+          <w:footerReference w:type="default" r:id="rId11"/>
+          <w:headerReference w:type="first" r:id="rId12"/>
+          <w:footerReference w:type="first" r:id="rId13"/>
           <w:pgSz w:w="12240" w:h="15840" w:code="1"/>
           <w:pgMar w:top="1440" w:right="1440" w:bottom="1440" w:left="1440" w:header="720" w:footer="720" w:gutter="0"/>
           <w:cols w:space="720"/>
@@ -2351,7 +1891,7 @@
     </w:p>
     <w:p>
       <w:pPr>
-        <w:pStyle w:val="Ttulo1"/>
+        <w:pStyle w:val="Heading1"/>
         <w:rPr>
           <w:b w:val="0"/>
         </w:rPr>
@@ -2384,15 +1924,15 @@
     <w:p/>
     <w:tbl>
       <w:tblPr>
-        <w:tblStyle w:val="Tabelacomgrade"/>
+        <w:tblStyle w:val="TableGrid"/>
         <w:tblW w:w="0" w:type="auto"/>
         <w:tblInd w:w="0" w:type="dxa"/>
         <w:tblLook w:val="01E0" w:firstRow="1" w:lastRow="1" w:firstColumn="1" w:lastColumn="1" w:noHBand="0" w:noVBand="0"/>
       </w:tblPr>
       <w:tblGrid>
-        <w:gridCol w:w="3115"/>
-        <w:gridCol w:w="1431"/>
-        <w:gridCol w:w="4804"/>
+        <w:gridCol w:w="3192"/>
+        <w:gridCol w:w="1452"/>
+        <w:gridCol w:w="4932"/>
       </w:tblGrid>
       <w:tr>
         <w:tc>
@@ -2514,7 +2054,7 @@
           </w:tcPr>
           <w:p>
             <w:pPr>
-              <w:pStyle w:val="Corpodetexto"/>
+              <w:pStyle w:val="BodyText"/>
               <w:ind w:left="0"/>
             </w:pPr>
           </w:p>
@@ -2531,7 +2071,7 @@
           </w:tcPr>
           <w:p>
             <w:pPr>
-              <w:pStyle w:val="Corpodetexto"/>
+              <w:pStyle w:val="BodyText"/>
               <w:ind w:left="0"/>
             </w:pPr>
           </w:p>
@@ -2548,7 +2088,7 @@
           </w:tcPr>
           <w:p>
             <w:pPr>
-              <w:pStyle w:val="Corpodetexto"/>
+              <w:pStyle w:val="BodyText"/>
               <w:ind w:left="0"/>
             </w:pPr>
           </w:p>
@@ -2558,7 +2098,7 @@
     <w:p/>
     <w:p>
       <w:pPr>
-        <w:pStyle w:val="Ttulo1"/>
+        <w:pStyle w:val="Heading1"/>
       </w:pPr>
       <w:r>
         <w:t xml:space="preserve">5.  </w:t>
@@ -2607,7 +2147,7 @@
     </w:p>
     <w:p>
       <w:pPr>
-        <w:pStyle w:val="Ttulo2"/>
+        <w:pStyle w:val="Heading2"/>
       </w:pPr>
       <w:r>
         <w:t xml:space="preserve">97% of </w:t>
@@ -2621,7 +2161,7 @@
     </w:p>
     <w:p>
       <w:pPr>
-        <w:pStyle w:val="Ttulo2"/>
+        <w:pStyle w:val="Heading2"/>
       </w:pPr>
       <w:r>
         <w:t xml:space="preserve">Walkthrough of iteration build with </w:t>
@@ -2647,7 +2187,7 @@
     </w:p>
     <w:p>
       <w:pPr>
-        <w:pStyle w:val="Ttulo2"/>
+        <w:pStyle w:val="Heading2"/>
       </w:pPr>
       <w:r>
         <w:t>Favorable response to technical demo.</w:t>
@@ -2655,7 +2195,7 @@
     </w:p>
     <w:p>
       <w:pPr>
-        <w:pStyle w:val="Ttulo1"/>
+        <w:pStyle w:val="Heading1"/>
       </w:pPr>
       <w:r>
         <w:t>6</w:t>
@@ -2757,12 +2297,6 @@
         <w:gridCol w:w="3765"/>
       </w:tblGrid>
       <w:tr>
-        <w:tblPrEx>
-          <w:tblCellMar>
-            <w:top w:w="0" w:type="dxa"/>
-            <w:bottom w:w="0" w:type="dxa"/>
-          </w:tblCellMar>
-        </w:tblPrEx>
         <w:tc>
           <w:tcPr>
             <w:tcW w:w="1778" w:type="dxa"/>
@@ -2844,12 +2378,6 @@
         </w:tc>
       </w:tr>
       <w:tr>
-        <w:tblPrEx>
-          <w:tblCellMar>
-            <w:top w:w="0" w:type="dxa"/>
-            <w:bottom w:w="0" w:type="dxa"/>
-          </w:tblCellMar>
-        </w:tblPrEx>
         <w:tc>
           <w:tcPr>
             <w:tcW w:w="1778" w:type="dxa"/>
@@ -2878,12 +2406,6 @@
         </w:tc>
       </w:tr>
       <w:tr>
-        <w:tblPrEx>
-          <w:tblCellMar>
-            <w:top w:w="0" w:type="dxa"/>
-            <w:bottom w:w="0" w:type="dxa"/>
-          </w:tblCellMar>
-        </w:tblPrEx>
         <w:tc>
           <w:tcPr>
             <w:tcW w:w="1778" w:type="dxa"/>
@@ -2912,12 +2434,6 @@
         </w:tc>
       </w:tr>
       <w:tr>
-        <w:tblPrEx>
-          <w:tblCellMar>
-            <w:top w:w="0" w:type="dxa"/>
-            <w:bottom w:w="0" w:type="dxa"/>
-          </w:tblCellMar>
-        </w:tblPrEx>
         <w:tc>
           <w:tcPr>
             <w:tcW w:w="1778" w:type="dxa"/>
@@ -2989,7 +2505,7 @@
     <w:p/>
     <w:p>
       <w:pPr>
-        <w:pStyle w:val="Ttulo2"/>
+        <w:pStyle w:val="Heading2"/>
         <w:numPr>
           <w:ilvl w:val="0"/>
           <w:numId w:val="30"/>
@@ -3027,7 +2543,7 @@
     </w:p>
     <w:p>
       <w:pPr>
-        <w:pStyle w:val="Ttulo2"/>
+        <w:pStyle w:val="Heading2"/>
         <w:numPr>
           <w:ilvl w:val="0"/>
           <w:numId w:val="29"/>
@@ -3080,7 +2596,7 @@
     </w:p>
     <w:p>
       <w:pPr>
-        <w:pStyle w:val="Ttulo2"/>
+        <w:pStyle w:val="Heading2"/>
         <w:numPr>
           <w:ilvl w:val="0"/>
           <w:numId w:val="0"/>
@@ -3161,7 +2677,7 @@
     </w:p>
     <w:p>
       <w:pPr>
-        <w:pStyle w:val="Ttulo2"/>
+        <w:pStyle w:val="Heading2"/>
         <w:numPr>
           <w:ilvl w:val="0"/>
           <w:numId w:val="29"/>
@@ -3213,7 +2729,7 @@
 </file>
 
 <file path=word/endnotes.xml><?xml version="1.0" encoding="utf-8"?>
-<w:endnotes xmlns:wpc="http://schemas.microsoft.com/office/word/2010/wordprocessingCanvas" xmlns:mc="http://schemas.openxmlformats.org/markup-compatibility/2006" xmlns:o="urn:schemas-microsoft-com:office:office" xmlns:r="http://schemas.openxmlformats.org/officeDocument/2006/relationships" xmlns:m="http://schemas.openxmlformats.org/officeDocument/2006/math" xmlns:v="urn:schemas-microsoft-com:vml" xmlns:wp14="http://schemas.microsoft.com/office/word/2010/wordprocessingDrawing" xmlns:wp="http://schemas.openxmlformats.org/drawingml/2006/wordprocessingDrawing" xmlns:w10="urn:schemas-microsoft-com:office:word" xmlns:w="http://schemas.openxmlformats.org/wordprocessingml/2006/main" xmlns:w14="http://schemas.microsoft.com/office/word/2010/wordml" xmlns:w15="http://schemas.microsoft.com/office/word/2012/wordml" xmlns:wpg="http://schemas.microsoft.com/office/word/2010/wordprocessingGroup" xmlns:wpi="http://schemas.microsoft.com/office/word/2010/wordprocessingInk" xmlns:wne="http://schemas.microsoft.com/office/word/2006/wordml" xmlns:wps="http://schemas.microsoft.com/office/word/2010/wordprocessingShape" mc:Ignorable="w14 w15 wp14">
+<w:endnotes xmlns:wpc="http://schemas.microsoft.com/office/word/2010/wordprocessingCanvas" xmlns:mc="http://schemas.openxmlformats.org/markup-compatibility/2006" xmlns:o="urn:schemas-microsoft-com:office:office" xmlns:r="http://schemas.openxmlformats.org/officeDocument/2006/relationships" xmlns:m="http://schemas.openxmlformats.org/officeDocument/2006/math" xmlns:v="urn:schemas-microsoft-com:vml" xmlns:wp14="http://schemas.microsoft.com/office/word/2010/wordprocessingDrawing" xmlns:wp="http://schemas.openxmlformats.org/drawingml/2006/wordprocessingDrawing" xmlns:w10="urn:schemas-microsoft-com:office:word" xmlns:w="http://schemas.openxmlformats.org/wordprocessingml/2006/main" xmlns:w14="http://schemas.microsoft.com/office/word/2010/wordml" xmlns:wpg="http://schemas.microsoft.com/office/word/2010/wordprocessingGroup" xmlns:wpi="http://schemas.microsoft.com/office/word/2010/wordprocessingInk" xmlns:wne="http://schemas.microsoft.com/office/word/2006/wordml" xmlns:wps="http://schemas.microsoft.com/office/word/2010/wordprocessingShape" mc:Ignorable="w14 wp14">
   <w:endnote w:type="separator" w:id="-1">
     <w:p>
       <w:r>
@@ -3232,7 +2748,17 @@
 </file>
 
 <file path=word/footer1.xml><?xml version="1.0" encoding="utf-8"?>
-<w:ftr xmlns:wpc="http://schemas.microsoft.com/office/word/2010/wordprocessingCanvas" xmlns:mc="http://schemas.openxmlformats.org/markup-compatibility/2006" xmlns:o="urn:schemas-microsoft-com:office:office" xmlns:r="http://schemas.openxmlformats.org/officeDocument/2006/relationships" xmlns:m="http://schemas.openxmlformats.org/officeDocument/2006/math" xmlns:v="urn:schemas-microsoft-com:vml" xmlns:wp14="http://schemas.microsoft.com/office/word/2010/wordprocessingDrawing" xmlns:wp="http://schemas.openxmlformats.org/drawingml/2006/wordprocessingDrawing" xmlns:w10="urn:schemas-microsoft-com:office:word" xmlns:w="http://schemas.openxmlformats.org/wordprocessingml/2006/main" xmlns:w14="http://schemas.microsoft.com/office/word/2010/wordml" xmlns:w15="http://schemas.microsoft.com/office/word/2012/wordml" xmlns:wpg="http://schemas.microsoft.com/office/word/2010/wordprocessingGroup" xmlns:wpi="http://schemas.microsoft.com/office/word/2010/wordprocessingInk" xmlns:wne="http://schemas.microsoft.com/office/word/2006/wordml" xmlns:wps="http://schemas.microsoft.com/office/word/2010/wordprocessingShape" mc:Ignorable="w14 w15 wp14">
+<w:ftr xmlns:wpc="http://schemas.microsoft.com/office/word/2010/wordprocessingCanvas" xmlns:mc="http://schemas.openxmlformats.org/markup-compatibility/2006" xmlns:o="urn:schemas-microsoft-com:office:office" xmlns:r="http://schemas.openxmlformats.org/officeDocument/2006/relationships" xmlns:m="http://schemas.openxmlformats.org/officeDocument/2006/math" xmlns:v="urn:schemas-microsoft-com:vml" xmlns:wp14="http://schemas.microsoft.com/office/word/2010/wordprocessingDrawing" xmlns:wp="http://schemas.openxmlformats.org/drawingml/2006/wordprocessingDrawing" xmlns:w10="urn:schemas-microsoft-com:office:word" xmlns:w="http://schemas.openxmlformats.org/wordprocessingml/2006/main" xmlns:w14="http://schemas.microsoft.com/office/word/2010/wordml" xmlns:wpg="http://schemas.microsoft.com/office/word/2010/wordprocessingGroup" xmlns:wpi="http://schemas.microsoft.com/office/word/2010/wordprocessingInk" xmlns:wne="http://schemas.microsoft.com/office/word/2006/wordml" xmlns:wps="http://schemas.microsoft.com/office/word/2010/wordprocessingShape" mc:Ignorable="w14 wp14">
+  <w:p>
+    <w:pPr>
+      <w:pStyle w:val="Footer"/>
+    </w:pPr>
+  </w:p>
+</w:ftr>
+</file>
+
+<file path=word/footer2.xml><?xml version="1.0" encoding="utf-8"?>
+<w:ftr xmlns:wpc="http://schemas.microsoft.com/office/word/2010/wordprocessingCanvas" xmlns:mc="http://schemas.openxmlformats.org/markup-compatibility/2006" xmlns:o="urn:schemas-microsoft-com:office:office" xmlns:r="http://schemas.openxmlformats.org/officeDocument/2006/relationships" xmlns:m="http://schemas.openxmlformats.org/officeDocument/2006/math" xmlns:v="urn:schemas-microsoft-com:vml" xmlns:wp14="http://schemas.microsoft.com/office/word/2010/wordprocessingDrawing" xmlns:wp="http://schemas.openxmlformats.org/drawingml/2006/wordprocessingDrawing" xmlns:w10="urn:schemas-microsoft-com:office:word" xmlns:w="http://schemas.openxmlformats.org/wordprocessingml/2006/main" xmlns:w14="http://schemas.microsoft.com/office/word/2010/wordml" xmlns:wpg="http://schemas.microsoft.com/office/word/2010/wordprocessingGroup" xmlns:wpi="http://schemas.microsoft.com/office/word/2010/wordprocessingInk" xmlns:wne="http://schemas.microsoft.com/office/word/2006/wordml" xmlns:wps="http://schemas.microsoft.com/office/word/2010/wordprocessingShape" mc:Ignorable="w14 wp14">
   <w:tbl>
     <w:tblPr>
       <w:tblW w:w="0" w:type="auto"/>
@@ -3253,12 +2779,6 @@
       <w:gridCol w:w="3162"/>
     </w:tblGrid>
     <w:tr>
-      <w:tblPrEx>
-        <w:tblCellMar>
-          <w:top w:w="0" w:type="dxa"/>
-          <w:bottom w:w="0" w:type="dxa"/>
-        </w:tblCellMar>
-      </w:tblPrEx>
       <w:tc>
         <w:tcPr>
           <w:tcW w:w="3162" w:type="dxa"/>
@@ -3295,11 +2815,27 @@
           <w:r>
             <w:sym w:font="Symbol" w:char="F0D3"/>
           </w:r>
-          <w:fldSimple w:instr=" DOCPROPERTY &quot;Company&quot;  \* MERGEFORMAT ">
-            <w:r>
-              <w:t>&lt;Company Name&gt;</w:t>
-            </w:r>
-          </w:fldSimple>
+          <w:r>
+            <w:fldChar w:fldCharType="begin"/>
+          </w:r>
+          <w:r>
+            <w:instrText xml:space="preserve"> DOCPROPERTY "Company"  \* MERGEFORMAT </w:instrText>
+          </w:r>
+          <w:r>
+            <w:fldChar w:fldCharType="separate"/>
+          </w:r>
+          <w:r>
+            <w:t>&lt;</w:t>
+          </w:r>
+          <w:r>
+            <w:t>Cristiano e Benito</w:t>
+          </w:r>
+          <w:r>
+            <w:t>&gt;</w:t>
+          </w:r>
+          <w:r>
+            <w:fldChar w:fldCharType="end"/>
+          </w:r>
           <w:r>
             <w:t xml:space="preserve">, </w:t>
           </w:r>
@@ -3342,69 +2878,69 @@
           </w:r>
           <w:r>
             <w:rPr>
-              <w:rStyle w:val="Nmerodepgina"/>
+              <w:rStyle w:val="PageNumber"/>
             </w:rPr>
             <w:fldChar w:fldCharType="begin"/>
           </w:r>
           <w:r>
             <w:rPr>
-              <w:rStyle w:val="Nmerodepgina"/>
+              <w:rStyle w:val="PageNumber"/>
             </w:rPr>
             <w:instrText xml:space="preserve"> PAGE </w:instrText>
           </w:r>
           <w:r>
             <w:rPr>
-              <w:rStyle w:val="Nmerodepgina"/>
+              <w:rStyle w:val="PageNumber"/>
             </w:rPr>
             <w:fldChar w:fldCharType="separate"/>
           </w:r>
           <w:r>
             <w:rPr>
-              <w:rStyle w:val="Nmerodepgina"/>
+              <w:rStyle w:val="PageNumber"/>
+              <w:noProof/>
+            </w:rPr>
+            <w:t>1</w:t>
+          </w:r>
+          <w:r>
+            <w:rPr>
+              <w:rStyle w:val="PageNumber"/>
+            </w:rPr>
+            <w:fldChar w:fldCharType="end"/>
+          </w:r>
+          <w:r>
+            <w:rPr>
+              <w:rStyle w:val="PageNumber"/>
+            </w:rPr>
+            <w:t xml:space="preserve"> of </w:t>
+          </w:r>
+          <w:r>
+            <w:rPr>
+              <w:rStyle w:val="PageNumber"/>
+            </w:rPr>
+            <w:fldChar w:fldCharType="begin"/>
+          </w:r>
+          <w:r>
+            <w:rPr>
+              <w:rStyle w:val="PageNumber"/>
+            </w:rPr>
+            <w:instrText xml:space="preserve"> NUMPAGES  \* MERGEFORMAT </w:instrText>
+          </w:r>
+          <w:r>
+            <w:rPr>
+              <w:rStyle w:val="PageNumber"/>
+            </w:rPr>
+            <w:fldChar w:fldCharType="separate"/>
+          </w:r>
+          <w:r>
+            <w:rPr>
+              <w:rStyle w:val="PageNumber"/>
               <w:noProof/>
             </w:rPr>
             <w:t>2</w:t>
           </w:r>
           <w:r>
             <w:rPr>
-              <w:rStyle w:val="Nmerodepgina"/>
-            </w:rPr>
-            <w:fldChar w:fldCharType="end"/>
-          </w:r>
-          <w:r>
-            <w:rPr>
-              <w:rStyle w:val="Nmerodepgina"/>
-            </w:rPr>
-            <w:t xml:space="preserve"> of </w:t>
-          </w:r>
-          <w:r>
-            <w:rPr>
-              <w:rStyle w:val="Nmerodepgina"/>
-            </w:rPr>
-            <w:fldChar w:fldCharType="begin"/>
-          </w:r>
-          <w:r>
-            <w:rPr>
-              <w:rStyle w:val="Nmerodepgina"/>
-            </w:rPr>
-            <w:instrText xml:space="preserve"> NUMPAGES  \* MERGEFORMAT </w:instrText>
-          </w:r>
-          <w:r>
-            <w:rPr>
-              <w:rStyle w:val="Nmerodepgina"/>
-            </w:rPr>
-            <w:fldChar w:fldCharType="separate"/>
-          </w:r>
-          <w:r>
-            <w:rPr>
-              <w:rStyle w:val="Nmerodepgina"/>
-              <w:noProof/>
-            </w:rPr>
-            <w:t>2</w:t>
-          </w:r>
-          <w:r>
-            <w:rPr>
-              <w:rStyle w:val="Nmerodepgina"/>
+              <w:rStyle w:val="PageNumber"/>
             </w:rPr>
             <w:fldChar w:fldCharType="end"/>
           </w:r>
@@ -3414,14 +2950,24 @@
   </w:tbl>
   <w:p>
     <w:pPr>
-      <w:pStyle w:val="Rodap"/>
+      <w:pStyle w:val="Footer"/>
+    </w:pPr>
+  </w:p>
+</w:ftr>
+</file>
+
+<file path=word/footer3.xml><?xml version="1.0" encoding="utf-8"?>
+<w:ftr xmlns:wpc="http://schemas.microsoft.com/office/word/2010/wordprocessingCanvas" xmlns:mc="http://schemas.openxmlformats.org/markup-compatibility/2006" xmlns:o="urn:schemas-microsoft-com:office:office" xmlns:r="http://schemas.openxmlformats.org/officeDocument/2006/relationships" xmlns:m="http://schemas.openxmlformats.org/officeDocument/2006/math" xmlns:v="urn:schemas-microsoft-com:vml" xmlns:wp14="http://schemas.microsoft.com/office/word/2010/wordprocessingDrawing" xmlns:wp="http://schemas.openxmlformats.org/drawingml/2006/wordprocessingDrawing" xmlns:w10="urn:schemas-microsoft-com:office:word" xmlns:w="http://schemas.openxmlformats.org/wordprocessingml/2006/main" xmlns:w14="http://schemas.microsoft.com/office/word/2010/wordml" xmlns:wpg="http://schemas.microsoft.com/office/word/2010/wordprocessingGroup" xmlns:wpi="http://schemas.microsoft.com/office/word/2010/wordprocessingInk" xmlns:wne="http://schemas.microsoft.com/office/word/2006/wordml" xmlns:wps="http://schemas.microsoft.com/office/word/2010/wordprocessingShape" mc:Ignorable="w14 wp14">
+  <w:p>
+    <w:pPr>
+      <w:pStyle w:val="Footer"/>
     </w:pPr>
   </w:p>
 </w:ftr>
 </file>
 
 <file path=word/footnotes.xml><?xml version="1.0" encoding="utf-8"?>
-<w:footnotes xmlns:wpc="http://schemas.microsoft.com/office/word/2010/wordprocessingCanvas" xmlns:mc="http://schemas.openxmlformats.org/markup-compatibility/2006" xmlns:o="urn:schemas-microsoft-com:office:office" xmlns:r="http://schemas.openxmlformats.org/officeDocument/2006/relationships" xmlns:m="http://schemas.openxmlformats.org/officeDocument/2006/math" xmlns:v="urn:schemas-microsoft-com:vml" xmlns:wp14="http://schemas.microsoft.com/office/word/2010/wordprocessingDrawing" xmlns:wp="http://schemas.openxmlformats.org/drawingml/2006/wordprocessingDrawing" xmlns:w10="urn:schemas-microsoft-com:office:word" xmlns:w="http://schemas.openxmlformats.org/wordprocessingml/2006/main" xmlns:w14="http://schemas.microsoft.com/office/word/2010/wordml" xmlns:w15="http://schemas.microsoft.com/office/word/2012/wordml" xmlns:wpg="http://schemas.microsoft.com/office/word/2010/wordprocessingGroup" xmlns:wpi="http://schemas.microsoft.com/office/word/2010/wordprocessingInk" xmlns:wne="http://schemas.microsoft.com/office/word/2006/wordml" xmlns:wps="http://schemas.microsoft.com/office/word/2010/wordprocessingShape" mc:Ignorable="w14 w15 wp14">
+<w:footnotes xmlns:wpc="http://schemas.microsoft.com/office/word/2010/wordprocessingCanvas" xmlns:mc="http://schemas.openxmlformats.org/markup-compatibility/2006" xmlns:o="urn:schemas-microsoft-com:office:office" xmlns:r="http://schemas.openxmlformats.org/officeDocument/2006/relationships" xmlns:m="http://schemas.openxmlformats.org/officeDocument/2006/math" xmlns:v="urn:schemas-microsoft-com:vml" xmlns:wp14="http://schemas.microsoft.com/office/word/2010/wordprocessingDrawing" xmlns:wp="http://schemas.openxmlformats.org/drawingml/2006/wordprocessingDrawing" xmlns:w10="urn:schemas-microsoft-com:office:word" xmlns:w="http://schemas.openxmlformats.org/wordprocessingml/2006/main" xmlns:w14="http://schemas.microsoft.com/office/word/2010/wordml" xmlns:wpg="http://schemas.microsoft.com/office/word/2010/wordprocessingGroup" xmlns:wpi="http://schemas.microsoft.com/office/word/2010/wordprocessingInk" xmlns:wne="http://schemas.microsoft.com/office/word/2006/wordml" xmlns:wps="http://schemas.microsoft.com/office/word/2010/wordprocessingShape" mc:Ignorable="w14 wp14">
   <w:footnote w:type="separator" w:id="-1">
     <w:p>
       <w:r>
@@ -3440,7 +2986,17 @@
 </file>
 
 <file path=word/header1.xml><?xml version="1.0" encoding="utf-8"?>
-<w:hdr xmlns:wpc="http://schemas.microsoft.com/office/word/2010/wordprocessingCanvas" xmlns:mc="http://schemas.openxmlformats.org/markup-compatibility/2006" xmlns:o="urn:schemas-microsoft-com:office:office" xmlns:r="http://schemas.openxmlformats.org/officeDocument/2006/relationships" xmlns:m="http://schemas.openxmlformats.org/officeDocument/2006/math" xmlns:v="urn:schemas-microsoft-com:vml" xmlns:wp14="http://schemas.microsoft.com/office/word/2010/wordprocessingDrawing" xmlns:wp="http://schemas.openxmlformats.org/drawingml/2006/wordprocessingDrawing" xmlns:w10="urn:schemas-microsoft-com:office:word" xmlns:w="http://schemas.openxmlformats.org/wordprocessingml/2006/main" xmlns:w14="http://schemas.microsoft.com/office/word/2010/wordml" xmlns:w15="http://schemas.microsoft.com/office/word/2012/wordml" xmlns:wpg="http://schemas.microsoft.com/office/word/2010/wordprocessingGroup" xmlns:wpi="http://schemas.microsoft.com/office/word/2010/wordprocessingInk" xmlns:wne="http://schemas.microsoft.com/office/word/2006/wordml" xmlns:wps="http://schemas.microsoft.com/office/word/2010/wordprocessingShape" mc:Ignorable="w14 w15 wp14">
+<w:hdr xmlns:wpc="http://schemas.microsoft.com/office/word/2010/wordprocessingCanvas" xmlns:mc="http://schemas.openxmlformats.org/markup-compatibility/2006" xmlns:o="urn:schemas-microsoft-com:office:office" xmlns:r="http://schemas.openxmlformats.org/officeDocument/2006/relationships" xmlns:m="http://schemas.openxmlformats.org/officeDocument/2006/math" xmlns:v="urn:schemas-microsoft-com:vml" xmlns:wp14="http://schemas.microsoft.com/office/word/2010/wordprocessingDrawing" xmlns:wp="http://schemas.openxmlformats.org/drawingml/2006/wordprocessingDrawing" xmlns:w10="urn:schemas-microsoft-com:office:word" xmlns:w="http://schemas.openxmlformats.org/wordprocessingml/2006/main" xmlns:w14="http://schemas.microsoft.com/office/word/2010/wordml" xmlns:wpg="http://schemas.microsoft.com/office/word/2010/wordprocessingGroup" xmlns:wpi="http://schemas.microsoft.com/office/word/2010/wordprocessingInk" xmlns:wne="http://schemas.microsoft.com/office/word/2006/wordml" xmlns:wps="http://schemas.microsoft.com/office/word/2010/wordprocessingShape" mc:Ignorable="w14 wp14">
+  <w:p>
+    <w:pPr>
+      <w:pStyle w:val="Header"/>
+    </w:pPr>
+  </w:p>
+</w:hdr>
+</file>
+
+<file path=word/header2.xml><?xml version="1.0" encoding="utf-8"?>
+<w:hdr xmlns:wpc="http://schemas.microsoft.com/office/word/2010/wordprocessingCanvas" xmlns:mc="http://schemas.openxmlformats.org/markup-compatibility/2006" xmlns:o="urn:schemas-microsoft-com:office:office" xmlns:r="http://schemas.openxmlformats.org/officeDocument/2006/relationships" xmlns:m="http://schemas.openxmlformats.org/officeDocument/2006/math" xmlns:v="urn:schemas-microsoft-com:vml" xmlns:wp14="http://schemas.microsoft.com/office/word/2010/wordprocessingDrawing" xmlns:wp="http://schemas.openxmlformats.org/drawingml/2006/wordprocessingDrawing" xmlns:w10="urn:schemas-microsoft-com:office:word" xmlns:w="http://schemas.openxmlformats.org/wordprocessingml/2006/main" xmlns:w14="http://schemas.microsoft.com/office/word/2010/wordml" xmlns:wpg="http://schemas.microsoft.com/office/word/2010/wordprocessingGroup" xmlns:wpi="http://schemas.microsoft.com/office/word/2010/wordprocessingInk" xmlns:wne="http://schemas.microsoft.com/office/word/2006/wordml" xmlns:wps="http://schemas.microsoft.com/office/word/2010/wordprocessingShape" mc:Ignorable="w14 wp14">
   <w:tbl>
     <w:tblPr>
       <w:tblW w:w="0" w:type="auto"/>
@@ -3460,27 +3016,26 @@
       <w:gridCol w:w="3179"/>
     </w:tblGrid>
     <w:tr>
-      <w:tblPrEx>
-        <w:tblCellMar>
-          <w:top w:w="0" w:type="dxa"/>
-          <w:bottom w:w="0" w:type="dxa"/>
-        </w:tblCellMar>
-      </w:tblPrEx>
       <w:tc>
         <w:tcPr>
           <w:tcW w:w="6379" w:type="dxa"/>
         </w:tcPr>
         <w:p>
           <w:pPr>
-            <w:pStyle w:val="Cabealho"/>
+            <w:pStyle w:val="Header"/>
             <w:tabs>
               <w:tab w:val="clear" w:pos="4320"/>
               <w:tab w:val="clear" w:pos="8640"/>
             </w:tabs>
           </w:pPr>
           <w:r>
-            <w:t>TCC: TBD</w:t>
+            <w:t xml:space="preserve">TCC: </w:t>
           </w:r>
+          <w:r>
+            <w:t>HAC Integration Layer</w:t>
+          </w:r>
+          <w:bookmarkStart w:id="1" w:name="_GoBack"/>
+          <w:bookmarkEnd w:id="1"/>
         </w:p>
       </w:tc>
       <w:tc>
@@ -3499,22 +3054,26 @@
       </w:tc>
     </w:tr>
     <w:tr>
-      <w:tblPrEx>
-        <w:tblCellMar>
-          <w:top w:w="0" w:type="dxa"/>
-          <w:bottom w:w="0" w:type="dxa"/>
-        </w:tblCellMar>
-      </w:tblPrEx>
       <w:tc>
         <w:tcPr>
           <w:tcW w:w="6379" w:type="dxa"/>
         </w:tcPr>
         <w:p>
-          <w:fldSimple w:instr=" TITLE  \* MERGEFORMAT ">
-            <w:r>
-              <w:t>Iteration Plan</w:t>
-            </w:r>
-          </w:fldSimple>
+          <w:r>
+            <w:fldChar w:fldCharType="begin"/>
+          </w:r>
+          <w:r>
+            <w:instrText xml:space="preserve"> TITLE  \* MERGEFORMAT </w:instrText>
+          </w:r>
+          <w:r>
+            <w:fldChar w:fldCharType="separate"/>
+          </w:r>
+          <w:r>
+            <w:t>Iteration Plan</w:t>
+          </w:r>
+          <w:r>
+            <w:fldChar w:fldCharType="end"/>
+          </w:r>
         </w:p>
       </w:tc>
       <w:tc>
@@ -3543,14 +3102,24 @@
   </w:tbl>
   <w:p>
     <w:pPr>
-      <w:pStyle w:val="Cabealho"/>
+      <w:pStyle w:val="Header"/>
+    </w:pPr>
+  </w:p>
+</w:hdr>
+</file>
+
+<file path=word/header3.xml><?xml version="1.0" encoding="utf-8"?>
+<w:hdr xmlns:wpc="http://schemas.microsoft.com/office/word/2010/wordprocessingCanvas" xmlns:mc="http://schemas.openxmlformats.org/markup-compatibility/2006" xmlns:o="urn:schemas-microsoft-com:office:office" xmlns:r="http://schemas.openxmlformats.org/officeDocument/2006/relationships" xmlns:m="http://schemas.openxmlformats.org/officeDocument/2006/math" xmlns:v="urn:schemas-microsoft-com:vml" xmlns:wp14="http://schemas.microsoft.com/office/word/2010/wordprocessingDrawing" xmlns:wp="http://schemas.openxmlformats.org/drawingml/2006/wordprocessingDrawing" xmlns:w10="urn:schemas-microsoft-com:office:word" xmlns:w="http://schemas.openxmlformats.org/wordprocessingml/2006/main" xmlns:w14="http://schemas.microsoft.com/office/word/2010/wordml" xmlns:wpg="http://schemas.microsoft.com/office/word/2010/wordprocessingGroup" xmlns:wpi="http://schemas.microsoft.com/office/word/2010/wordprocessingInk" xmlns:wne="http://schemas.microsoft.com/office/word/2006/wordml" xmlns:wps="http://schemas.microsoft.com/office/word/2010/wordprocessingShape" mc:Ignorable="w14 wp14">
+  <w:p>
+    <w:pPr>
+      <w:pStyle w:val="Header"/>
     </w:pPr>
   </w:p>
 </w:hdr>
 </file>
 
 <file path=word/numbering.xml><?xml version="1.0" encoding="utf-8"?>
-<w:numbering xmlns:wpc="http://schemas.microsoft.com/office/word/2010/wordprocessingCanvas" xmlns:mc="http://schemas.openxmlformats.org/markup-compatibility/2006" xmlns:o="urn:schemas-microsoft-com:office:office" xmlns:r="http://schemas.openxmlformats.org/officeDocument/2006/relationships" xmlns:m="http://schemas.openxmlformats.org/officeDocument/2006/math" xmlns:v="urn:schemas-microsoft-com:vml" xmlns:wp14="http://schemas.microsoft.com/office/word/2010/wordprocessingDrawing" xmlns:wp="http://schemas.openxmlformats.org/drawingml/2006/wordprocessingDrawing" xmlns:w10="urn:schemas-microsoft-com:office:word" xmlns:w="http://schemas.openxmlformats.org/wordprocessingml/2006/main" xmlns:w14="http://schemas.microsoft.com/office/word/2010/wordml" xmlns:w15="http://schemas.microsoft.com/office/word/2012/wordml" xmlns:wpg="http://schemas.microsoft.com/office/word/2010/wordprocessingGroup" xmlns:wpi="http://schemas.microsoft.com/office/word/2010/wordprocessingInk" xmlns:wne="http://schemas.microsoft.com/office/word/2006/wordml" xmlns:wps="http://schemas.microsoft.com/office/word/2010/wordprocessingShape" mc:Ignorable="w14 w15 wp14">
+<w:numbering xmlns:wpc="http://schemas.microsoft.com/office/word/2010/wordprocessingCanvas" xmlns:mc="http://schemas.openxmlformats.org/markup-compatibility/2006" xmlns:o="urn:schemas-microsoft-com:office:office" xmlns:r="http://schemas.openxmlformats.org/officeDocument/2006/relationships" xmlns:m="http://schemas.openxmlformats.org/officeDocument/2006/math" xmlns:v="urn:schemas-microsoft-com:vml" xmlns:wp14="http://schemas.microsoft.com/office/word/2010/wordprocessingDrawing" xmlns:wp="http://schemas.openxmlformats.org/drawingml/2006/wordprocessingDrawing" xmlns:w10="urn:schemas-microsoft-com:office:word" xmlns:w="http://schemas.openxmlformats.org/wordprocessingml/2006/main" xmlns:w14="http://schemas.microsoft.com/office/word/2010/wordml" xmlns:wpg="http://schemas.microsoft.com/office/word/2010/wordprocessingGroup" xmlns:wpi="http://schemas.microsoft.com/office/word/2010/wordprocessingInk" xmlns:wne="http://schemas.microsoft.com/office/word/2006/wordml" xmlns:wps="http://schemas.microsoft.com/office/word/2010/wordprocessingShape" mc:Ignorable="w14 wp14">
   <w:abstractNum w:abstractNumId="0">
     <w:nsid w:val="FFFFFFFB"/>
     <w:multiLevelType w:val="multilevel"/>
@@ -3573,7 +3142,6 @@
     <w:lvl w:ilvl="1">
       <w:start w:val="1"/>
       <w:numFmt w:val="decimal"/>
-      <w:pStyle w:val="Ttulo2"/>
       <w:lvlText w:val="%1.%2"/>
       <w:legacy w:legacy="1" w:legacySpace="144" w:legacyIndent="0"/>
       <w:lvlJc w:val="left"/>
@@ -3581,7 +3149,7 @@
     <w:lvl w:ilvl="2">
       <w:start w:val="1"/>
       <w:numFmt w:val="decimal"/>
-      <w:pStyle w:val="Ttulo3"/>
+      <w:pStyle w:val="Heading3"/>
       <w:lvlText w:val="%1.%2.%3"/>
       <w:legacy w:legacy="1" w:legacySpace="144" w:legacyIndent="0"/>
       <w:lvlJc w:val="left"/>
@@ -3589,7 +3157,7 @@
     <w:lvl w:ilvl="3">
       <w:start w:val="1"/>
       <w:numFmt w:val="decimal"/>
-      <w:pStyle w:val="Ttulo4"/>
+      <w:pStyle w:val="Heading4"/>
       <w:lvlText w:val="%1.%2.%3.%4"/>
       <w:legacy w:legacy="1" w:legacySpace="144" w:legacyIndent="0"/>
       <w:lvlJc w:val="left"/>
@@ -3597,7 +3165,7 @@
     <w:lvl w:ilvl="4">
       <w:start w:val="1"/>
       <w:numFmt w:val="decimal"/>
-      <w:pStyle w:val="Ttulo5"/>
+      <w:pStyle w:val="Heading5"/>
       <w:lvlText w:val="%1.%2.%3.%4.%5"/>
       <w:legacy w:legacy="1" w:legacySpace="144" w:legacyIndent="0"/>
       <w:lvlJc w:val="left"/>
@@ -3605,7 +3173,7 @@
     <w:lvl w:ilvl="5">
       <w:start w:val="1"/>
       <w:numFmt w:val="decimal"/>
-      <w:pStyle w:val="Ttulo6"/>
+      <w:pStyle w:val="Heading6"/>
       <w:lvlText w:val="%1.%2.%3.%4.%5.%6"/>
       <w:legacy w:legacy="1" w:legacySpace="144" w:legacyIndent="0"/>
       <w:lvlJc w:val="left"/>
@@ -3613,7 +3181,7 @@
     <w:lvl w:ilvl="6">
       <w:start w:val="1"/>
       <w:numFmt w:val="decimal"/>
-      <w:pStyle w:val="Ttulo7"/>
+      <w:pStyle w:val="Heading7"/>
       <w:lvlText w:val="%1.%2.%3.%4.%5.%6.%7"/>
       <w:legacy w:legacy="1" w:legacySpace="144" w:legacyIndent="0"/>
       <w:lvlJc w:val="left"/>
@@ -3621,7 +3189,7 @@
     <w:lvl w:ilvl="7">
       <w:start w:val="1"/>
       <w:numFmt w:val="decimal"/>
-      <w:pStyle w:val="Ttulo8"/>
+      <w:pStyle w:val="Heading8"/>
       <w:lvlText w:val="%1.%2.%3.%4.%5.%6.%7.%8"/>
       <w:legacy w:legacy="1" w:legacySpace="144" w:legacyIndent="0"/>
       <w:lvlJc w:val="left"/>
@@ -3629,7 +3197,7 @@
     <w:lvl w:ilvl="8">
       <w:start w:val="1"/>
       <w:numFmt w:val="decimal"/>
-      <w:pStyle w:val="Ttulo9"/>
+      <w:pStyle w:val="Heading9"/>
       <w:lvlText w:val="%1.%2.%3.%4.%5.%6.%7.%8.%9"/>
       <w:legacy w:legacy="1" w:legacySpace="144" w:legacyIndent="0"/>
       <w:lvlJc w:val="left"/>
@@ -4331,7 +3899,7 @@
     <w:lvl w:ilvl="0" w:tplc="4DBA5112">
       <w:start w:val="1"/>
       <w:numFmt w:val="bullet"/>
-      <w:pStyle w:val="Ttulo2"/>
+      <w:pStyle w:val="Heading2"/>
       <w:lvlText w:val=""/>
       <w:lvlJc w:val="left"/>
       <w:pPr>
@@ -5519,6 +5087,120 @@
     </w:lvl>
   </w:abstractNum>
   <w:abstractNum w:abstractNumId="29">
+    <w:nsid w:val="72C137CB"/>
+    <w:multiLevelType w:val="multilevel"/>
+    <w:tmpl w:val="42FAFAA2"/>
+    <w:lvl w:ilvl="0">
+      <w:start w:val="1"/>
+      <w:numFmt w:val="decimal"/>
+      <w:pStyle w:val="Bullet"/>
+      <w:lvlText w:val="%1."/>
+      <w:lvlJc w:val="left"/>
+      <w:pPr>
+        <w:tabs>
+          <w:tab w:val="num" w:pos="720"/>
+        </w:tabs>
+        <w:ind w:left="720" w:hanging="720"/>
+      </w:pPr>
+    </w:lvl>
+    <w:lvl w:ilvl="1">
+      <w:start w:val="1"/>
+      <w:numFmt w:val="decimal"/>
+      <w:lvlText w:val="%2."/>
+      <w:lvlJc w:val="left"/>
+      <w:pPr>
+        <w:tabs>
+          <w:tab w:val="num" w:pos="1440"/>
+        </w:tabs>
+        <w:ind w:left="1440" w:hanging="720"/>
+      </w:pPr>
+    </w:lvl>
+    <w:lvl w:ilvl="2">
+      <w:start w:val="1"/>
+      <w:numFmt w:val="decimal"/>
+      <w:lvlText w:val="%3."/>
+      <w:lvlJc w:val="left"/>
+      <w:pPr>
+        <w:tabs>
+          <w:tab w:val="num" w:pos="2160"/>
+        </w:tabs>
+        <w:ind w:left="2160" w:hanging="720"/>
+      </w:pPr>
+    </w:lvl>
+    <w:lvl w:ilvl="3">
+      <w:start w:val="1"/>
+      <w:numFmt w:val="decimal"/>
+      <w:lvlText w:val="%4."/>
+      <w:lvlJc w:val="left"/>
+      <w:pPr>
+        <w:tabs>
+          <w:tab w:val="num" w:pos="2880"/>
+        </w:tabs>
+        <w:ind w:left="2880" w:hanging="720"/>
+      </w:pPr>
+    </w:lvl>
+    <w:lvl w:ilvl="4">
+      <w:start w:val="1"/>
+      <w:numFmt w:val="decimal"/>
+      <w:lvlText w:val="%5."/>
+      <w:lvlJc w:val="left"/>
+      <w:pPr>
+        <w:tabs>
+          <w:tab w:val="num" w:pos="3600"/>
+        </w:tabs>
+        <w:ind w:left="3600" w:hanging="720"/>
+      </w:pPr>
+    </w:lvl>
+    <w:lvl w:ilvl="5">
+      <w:start w:val="1"/>
+      <w:numFmt w:val="decimal"/>
+      <w:lvlText w:val="%6."/>
+      <w:lvlJc w:val="left"/>
+      <w:pPr>
+        <w:tabs>
+          <w:tab w:val="num" w:pos="4320"/>
+        </w:tabs>
+        <w:ind w:left="4320" w:hanging="720"/>
+      </w:pPr>
+    </w:lvl>
+    <w:lvl w:ilvl="6">
+      <w:start w:val="1"/>
+      <w:numFmt w:val="decimal"/>
+      <w:lvlText w:val="%7."/>
+      <w:lvlJc w:val="left"/>
+      <w:pPr>
+        <w:tabs>
+          <w:tab w:val="num" w:pos="5040"/>
+        </w:tabs>
+        <w:ind w:left="5040" w:hanging="720"/>
+      </w:pPr>
+    </w:lvl>
+    <w:lvl w:ilvl="7">
+      <w:start w:val="1"/>
+      <w:numFmt w:val="decimal"/>
+      <w:lvlText w:val="%8."/>
+      <w:lvlJc w:val="left"/>
+      <w:pPr>
+        <w:tabs>
+          <w:tab w:val="num" w:pos="5760"/>
+        </w:tabs>
+        <w:ind w:left="5760" w:hanging="720"/>
+      </w:pPr>
+    </w:lvl>
+    <w:lvl w:ilvl="8">
+      <w:start w:val="1"/>
+      <w:numFmt w:val="decimal"/>
+      <w:lvlText w:val="%9."/>
+      <w:lvlJc w:val="left"/>
+      <w:pPr>
+        <w:tabs>
+          <w:tab w:val="num" w:pos="6480"/>
+        </w:tabs>
+        <w:ind w:left="6480" w:hanging="720"/>
+      </w:pPr>
+    </w:lvl>
+  </w:abstractNum>
+  <w:abstractNum w:abstractNumId="30">
     <w:nsid w:val="743601FB"/>
     <w:multiLevelType w:val="singleLevel"/>
     <w:tmpl w:val="04090001"/>
@@ -5538,7 +5220,7 @@
       </w:rPr>
     </w:lvl>
   </w:abstractNum>
-  <w:abstractNum w:abstractNumId="30">
+  <w:abstractNum w:abstractNumId="31">
     <w:nsid w:val="756150CA"/>
     <w:multiLevelType w:val="singleLevel"/>
     <w:tmpl w:val="04090001"/>
@@ -5558,7 +5240,7 @@
       </w:rPr>
     </w:lvl>
   </w:abstractNum>
-  <w:abstractNum w:abstractNumId="31">
+  <w:abstractNum w:abstractNumId="32">
     <w:nsid w:val="7BE434D7"/>
     <w:multiLevelType w:val="singleLevel"/>
     <w:tmpl w:val="04090001"/>
@@ -5603,7 +5285,7 @@
     <w:abstractNumId w:val="12"/>
   </w:num>
   <w:num w:numId="4">
-    <w:abstractNumId w:val="31"/>
+    <w:abstractNumId w:val="32"/>
   </w:num>
   <w:num w:numId="5">
     <w:abstractNumId w:val="23"/>
@@ -5632,7 +5314,7 @@
     <w:abstractNumId w:val="2"/>
   </w:num>
   <w:num w:numId="9">
-    <w:abstractNumId w:val="30"/>
+    <w:abstractNumId w:val="31"/>
   </w:num>
   <w:num w:numId="10">
     <w:abstractNumId w:val="3"/>
@@ -5644,7 +5326,7 @@
     <w:abstractNumId w:val="11"/>
   </w:num>
   <w:num w:numId="13">
-    <w:abstractNumId w:val="29"/>
+    <w:abstractNumId w:val="30"/>
   </w:num>
   <w:num w:numId="14">
     <w:abstractNumId w:val="10"/>
@@ -5745,11 +5427,14 @@
   <w:num w:numId="37">
     <w:abstractNumId w:val="25"/>
   </w:num>
+  <w:num w:numId="38">
+    <w:abstractNumId w:val="29"/>
+  </w:num>
 </w:numbering>
 </file>
 
 <file path=word/styles.xml><?xml version="1.0" encoding="utf-8"?>
-<w:styles xmlns:mc="http://schemas.openxmlformats.org/markup-compatibility/2006" xmlns:r="http://schemas.openxmlformats.org/officeDocument/2006/relationships" xmlns:w="http://schemas.openxmlformats.org/wordprocessingml/2006/main" xmlns:w14="http://schemas.microsoft.com/office/word/2010/wordml" xmlns:w15="http://schemas.microsoft.com/office/word/2012/wordml" mc:Ignorable="w14 w15">
+<w:styles xmlns:mc="http://schemas.openxmlformats.org/markup-compatibility/2006" xmlns:r="http://schemas.openxmlformats.org/officeDocument/2006/relationships" xmlns:w="http://schemas.openxmlformats.org/wordprocessingml/2006/main" xmlns:w14="http://schemas.microsoft.com/office/word/2010/wordml" mc:Ignorable="w14">
   <w:docDefaults>
     <w:rPrDefault>
       <w:rPr>
@@ -5759,378 +5444,144 @@
     </w:rPrDefault>
     <w:pPrDefault/>
   </w:docDefaults>
-  <w:latentStyles w:defLockedState="0" w:defUIPriority="99" w:defSemiHidden="0" w:defUnhideWhenUsed="0" w:defQFormat="0" w:count="371">
-    <w:lsdException w:name="Normal" w:uiPriority="0" w:qFormat="1"/>
-    <w:lsdException w:name="heading 1" w:uiPriority="9" w:qFormat="1"/>
-    <w:lsdException w:name="heading 2" w:uiPriority="9" w:qFormat="1"/>
-    <w:lsdException w:name="heading 3" w:uiPriority="9" w:qFormat="1"/>
-    <w:lsdException w:name="heading 4" w:uiPriority="9" w:qFormat="1"/>
-    <w:lsdException w:name="heading 5" w:uiPriority="9" w:qFormat="1"/>
-    <w:lsdException w:name="heading 6" w:uiPriority="9" w:qFormat="1"/>
-    <w:lsdException w:name="heading 7" w:uiPriority="9" w:qFormat="1"/>
-    <w:lsdException w:name="heading 8" w:uiPriority="9" w:qFormat="1"/>
-    <w:lsdException w:name="heading 9" w:uiPriority="9" w:qFormat="1"/>
-    <w:lsdException w:name="index 1" w:semiHidden="1" w:unhideWhenUsed="1"/>
-    <w:lsdException w:name="index 2" w:semiHidden="1" w:unhideWhenUsed="1"/>
-    <w:lsdException w:name="index 3" w:semiHidden="1" w:unhideWhenUsed="1"/>
-    <w:lsdException w:name="index 4" w:semiHidden="1" w:unhideWhenUsed="1"/>
-    <w:lsdException w:name="index 5" w:semiHidden="1" w:unhideWhenUsed="1"/>
-    <w:lsdException w:name="index 6" w:semiHidden="1" w:unhideWhenUsed="1"/>
-    <w:lsdException w:name="index 7" w:semiHidden="1" w:unhideWhenUsed="1"/>
-    <w:lsdException w:name="index 8" w:semiHidden="1" w:unhideWhenUsed="1"/>
-    <w:lsdException w:name="index 9" w:semiHidden="1" w:unhideWhenUsed="1"/>
-    <w:lsdException w:name="toc 1" w:semiHidden="1" w:uiPriority="39" w:unhideWhenUsed="1"/>
-    <w:lsdException w:name="toc 2" w:semiHidden="1" w:uiPriority="39" w:unhideWhenUsed="1"/>
-    <w:lsdException w:name="toc 3" w:semiHidden="1" w:uiPriority="39" w:unhideWhenUsed="1"/>
-    <w:lsdException w:name="toc 4" w:semiHidden="1" w:uiPriority="39" w:unhideWhenUsed="1"/>
-    <w:lsdException w:name="toc 5" w:semiHidden="1" w:uiPriority="39" w:unhideWhenUsed="1"/>
-    <w:lsdException w:name="toc 6" w:semiHidden="1" w:uiPriority="39" w:unhideWhenUsed="1"/>
-    <w:lsdException w:name="toc 7" w:semiHidden="1" w:uiPriority="39" w:unhideWhenUsed="1"/>
-    <w:lsdException w:name="toc 8" w:semiHidden="1" w:uiPriority="39" w:unhideWhenUsed="1"/>
-    <w:lsdException w:name="toc 9" w:semiHidden="1" w:uiPriority="39" w:unhideWhenUsed="1"/>
-    <w:lsdException w:name="Normal Indent" w:semiHidden="1" w:unhideWhenUsed="1"/>
-    <w:lsdException w:name="footnote text" w:semiHidden="1" w:unhideWhenUsed="1"/>
-    <w:lsdException w:name="annotation text" w:semiHidden="1" w:unhideWhenUsed="1"/>
-    <w:lsdException w:name="header" w:semiHidden="1" w:unhideWhenUsed="1"/>
-    <w:lsdException w:name="footer" w:semiHidden="1" w:unhideWhenUsed="1"/>
-    <w:lsdException w:name="index heading" w:semiHidden="1" w:unhideWhenUsed="1"/>
-    <w:lsdException w:name="caption" w:semiHidden="1" w:uiPriority="35" w:unhideWhenUsed="1" w:qFormat="1"/>
-    <w:lsdException w:name="table of figures" w:semiHidden="1" w:unhideWhenUsed="1"/>
-    <w:lsdException w:name="envelope address" w:semiHidden="1" w:unhideWhenUsed="1"/>
-    <w:lsdException w:name="envelope return" w:semiHidden="1" w:unhideWhenUsed="1"/>
-    <w:lsdException w:name="footnote reference" w:semiHidden="1" w:unhideWhenUsed="1"/>
-    <w:lsdException w:name="annotation reference" w:semiHidden="1" w:unhideWhenUsed="1"/>
-    <w:lsdException w:name="line number" w:semiHidden="1" w:unhideWhenUsed="1"/>
-    <w:lsdException w:name="page number" w:semiHidden="1" w:unhideWhenUsed="1"/>
-    <w:lsdException w:name="endnote reference" w:semiHidden="1" w:unhideWhenUsed="1"/>
-    <w:lsdException w:name="endnote text" w:semiHidden="1" w:unhideWhenUsed="1"/>
-    <w:lsdException w:name="table of authorities" w:semiHidden="1" w:unhideWhenUsed="1"/>
-    <w:lsdException w:name="macro" w:semiHidden="1" w:unhideWhenUsed="1"/>
-    <w:lsdException w:name="toa heading" w:semiHidden="1" w:unhideWhenUsed="1"/>
-    <w:lsdException w:name="List" w:semiHidden="1" w:unhideWhenUsed="1"/>
-    <w:lsdException w:name="List Bullet" w:semiHidden="1" w:unhideWhenUsed="1"/>
-    <w:lsdException w:name="List Number" w:semiHidden="1" w:unhideWhenUsed="1"/>
-    <w:lsdException w:name="List 2" w:semiHidden="1" w:unhideWhenUsed="1"/>
-    <w:lsdException w:name="List 3" w:semiHidden="1" w:unhideWhenUsed="1"/>
-    <w:lsdException w:name="List 4" w:semiHidden="1" w:unhideWhenUsed="1"/>
-    <w:lsdException w:name="List 5" w:semiHidden="1" w:unhideWhenUsed="1"/>
-    <w:lsdException w:name="List Bullet 2" w:semiHidden="1" w:unhideWhenUsed="1"/>
-    <w:lsdException w:name="List Bullet 3" w:semiHidden="1" w:unhideWhenUsed="1"/>
-    <w:lsdException w:name="List Bullet 4" w:semiHidden="1" w:unhideWhenUsed="1"/>
-    <w:lsdException w:name="List Bullet 5" w:semiHidden="1" w:unhideWhenUsed="1"/>
-    <w:lsdException w:name="List Number 2" w:semiHidden="1" w:unhideWhenUsed="1"/>
-    <w:lsdException w:name="List Number 3" w:semiHidden="1" w:unhideWhenUsed="1"/>
-    <w:lsdException w:name="List Number 4" w:semiHidden="1" w:unhideWhenUsed="1"/>
-    <w:lsdException w:name="List Number 5" w:semiHidden="1" w:unhideWhenUsed="1"/>
-    <w:lsdException w:name="Title" w:uiPriority="10" w:qFormat="1"/>
-    <w:lsdException w:name="Closing" w:semiHidden="1" w:unhideWhenUsed="1"/>
-    <w:lsdException w:name="Signature" w:semiHidden="1" w:unhideWhenUsed="1"/>
-    <w:lsdException w:name="Default Paragraph Font" w:semiHidden="1" w:uiPriority="1" w:unhideWhenUsed="1"/>
-    <w:lsdException w:name="Body Text" w:semiHidden="1" w:unhideWhenUsed="1"/>
-    <w:lsdException w:name="Body Text Indent" w:semiHidden="1" w:unhideWhenUsed="1"/>
-    <w:lsdException w:name="List Continue" w:semiHidden="1" w:unhideWhenUsed="1"/>
-    <w:lsdException w:name="List Continue 2" w:semiHidden="1" w:unhideWhenUsed="1"/>
-    <w:lsdException w:name="List Continue 3" w:semiHidden="1" w:unhideWhenUsed="1"/>
-    <w:lsdException w:name="List Continue 4" w:semiHidden="1" w:unhideWhenUsed="1"/>
-    <w:lsdException w:name="List Continue 5" w:semiHidden="1" w:unhideWhenUsed="1"/>
-    <w:lsdException w:name="Message Header" w:semiHidden="1" w:unhideWhenUsed="1"/>
-    <w:lsdException w:name="Subtitle" w:uiPriority="11" w:qFormat="1"/>
-    <w:lsdException w:name="Salutation" w:semiHidden="1" w:unhideWhenUsed="1"/>
-    <w:lsdException w:name="Date" w:semiHidden="1" w:unhideWhenUsed="1"/>
-    <w:lsdException w:name="Body Text First Indent" w:semiHidden="1" w:unhideWhenUsed="1"/>
-    <w:lsdException w:name="Body Text First Indent 2" w:semiHidden="1" w:unhideWhenUsed="1"/>
-    <w:lsdException w:name="Note Heading" w:semiHidden="1" w:unhideWhenUsed="1"/>
-    <w:lsdException w:name="Body Text 2" w:semiHidden="1" w:unhideWhenUsed="1"/>
-    <w:lsdException w:name="Body Text 3" w:semiHidden="1" w:unhideWhenUsed="1"/>
-    <w:lsdException w:name="Body Text Indent 2" w:semiHidden="1" w:unhideWhenUsed="1"/>
-    <w:lsdException w:name="Body Text Indent 3" w:semiHidden="1" w:unhideWhenUsed="1"/>
-    <w:lsdException w:name="Block Text" w:semiHidden="1" w:unhideWhenUsed="1"/>
-    <w:lsdException w:name="Hyperlink" w:semiHidden="1" w:unhideWhenUsed="1"/>
-    <w:lsdException w:name="FollowedHyperlink" w:semiHidden="1" w:unhideWhenUsed="1"/>
-    <w:lsdException w:name="Strong" w:uiPriority="22" w:qFormat="1"/>
-    <w:lsdException w:name="Emphasis" w:uiPriority="20" w:qFormat="1"/>
-    <w:lsdException w:name="Document Map" w:semiHidden="1" w:unhideWhenUsed="1"/>
-    <w:lsdException w:name="Plain Text" w:semiHidden="1" w:unhideWhenUsed="1"/>
-    <w:lsdException w:name="E-mail Signature" w:semiHidden="1" w:unhideWhenUsed="1"/>
-    <w:lsdException w:name="HTML Top of Form" w:semiHidden="1" w:unhideWhenUsed="1"/>
-    <w:lsdException w:name="HTML Bottom of Form" w:semiHidden="1" w:unhideWhenUsed="1"/>
-    <w:lsdException w:name="Normal (Web)" w:semiHidden="1" w:unhideWhenUsed="1"/>
-    <w:lsdException w:name="HTML Acronym" w:semiHidden="1" w:unhideWhenUsed="1"/>
-    <w:lsdException w:name="HTML Address" w:semiHidden="1" w:unhideWhenUsed="1"/>
-    <w:lsdException w:name="HTML Cite" w:semiHidden="1" w:unhideWhenUsed="1"/>
-    <w:lsdException w:name="HTML Code" w:semiHidden="1" w:unhideWhenUsed="1"/>
-    <w:lsdException w:name="HTML Definition" w:semiHidden="1" w:unhideWhenUsed="1"/>
-    <w:lsdException w:name="HTML Keyboard" w:semiHidden="1" w:unhideWhenUsed="1"/>
-    <w:lsdException w:name="HTML Preformatted" w:semiHidden="1" w:unhideWhenUsed="1"/>
-    <w:lsdException w:name="HTML Sample" w:semiHidden="1" w:unhideWhenUsed="1"/>
-    <w:lsdException w:name="HTML Typewriter" w:semiHidden="1" w:unhideWhenUsed="1"/>
-    <w:lsdException w:name="HTML Variable" w:semiHidden="1" w:unhideWhenUsed="1"/>
-    <w:lsdException w:name="Normal Table" w:semiHidden="1" w:unhideWhenUsed="1"/>
-    <w:lsdException w:name="annotation subject" w:semiHidden="1" w:unhideWhenUsed="1"/>
-    <w:lsdException w:name="No List" w:semiHidden="1" w:unhideWhenUsed="1"/>
-    <w:lsdException w:name="Outline List 1" w:semiHidden="1" w:unhideWhenUsed="1"/>
-    <w:lsdException w:name="Outline List 2" w:semiHidden="1" w:unhideWhenUsed="1"/>
-    <w:lsdException w:name="Outline List 3" w:semiHidden="1" w:unhideWhenUsed="1"/>
-    <w:lsdException w:name="Table Simple 1" w:semiHidden="1" w:unhideWhenUsed="1"/>
-    <w:lsdException w:name="Table Simple 2" w:semiHidden="1" w:unhideWhenUsed="1"/>
-    <w:lsdException w:name="Table Simple 3" w:semiHidden="1" w:unhideWhenUsed="1"/>
-    <w:lsdException w:name="Table Classic 1" w:semiHidden="1" w:unhideWhenUsed="1"/>
-    <w:lsdException w:name="Table Classic 2" w:semiHidden="1" w:unhideWhenUsed="1"/>
-    <w:lsdException w:name="Table Classic 3" w:semiHidden="1" w:unhideWhenUsed="1"/>
-    <w:lsdException w:name="Table Classic 4" w:semiHidden="1" w:unhideWhenUsed="1"/>
-    <w:lsdException w:name="Table Colorful 1" w:semiHidden="1" w:unhideWhenUsed="1"/>
-    <w:lsdException w:name="Table Colorful 2" w:semiHidden="1" w:unhideWhenUsed="1"/>
-    <w:lsdException w:name="Table Colorful 3" w:semiHidden="1" w:unhideWhenUsed="1"/>
-    <w:lsdException w:name="Table Columns 1" w:semiHidden="1" w:unhideWhenUsed="1"/>
-    <w:lsdException w:name="Table Columns 2" w:semiHidden="1" w:unhideWhenUsed="1"/>
-    <w:lsdException w:name="Table Columns 3" w:semiHidden="1" w:unhideWhenUsed="1"/>
-    <w:lsdException w:name="Table Columns 4" w:semiHidden="1" w:unhideWhenUsed="1"/>
-    <w:lsdException w:name="Table Columns 5" w:semiHidden="1" w:unhideWhenUsed="1"/>
-    <w:lsdException w:name="Table Grid 1" w:semiHidden="1" w:unhideWhenUsed="1"/>
-    <w:lsdException w:name="Table Grid 2" w:semiHidden="1" w:unhideWhenUsed="1"/>
-    <w:lsdException w:name="Table Grid 3" w:semiHidden="1" w:unhideWhenUsed="1"/>
-    <w:lsdException w:name="Table Grid 4" w:semiHidden="1" w:unhideWhenUsed="1"/>
-    <w:lsdException w:name="Table Grid 5" w:semiHidden="1" w:unhideWhenUsed="1"/>
-    <w:lsdException w:name="Table Grid 6" w:semiHidden="1" w:unhideWhenUsed="1"/>
-    <w:lsdException w:name="Table Grid 7" w:semiHidden="1" w:unhideWhenUsed="1"/>
-    <w:lsdException w:name="Table Grid 8" w:semiHidden="1" w:unhideWhenUsed="1"/>
-    <w:lsdException w:name="Table List 1" w:semiHidden="1" w:unhideWhenUsed="1"/>
-    <w:lsdException w:name="Table List 2" w:semiHidden="1" w:unhideWhenUsed="1"/>
-    <w:lsdException w:name="Table List 3" w:semiHidden="1" w:unhideWhenUsed="1"/>
-    <w:lsdException w:name="Table List 4" w:semiHidden="1" w:unhideWhenUsed="1"/>
-    <w:lsdException w:name="Table List 5" w:semiHidden="1" w:unhideWhenUsed="1"/>
-    <w:lsdException w:name="Table List 6" w:semiHidden="1" w:unhideWhenUsed="1"/>
-    <w:lsdException w:name="Table List 7" w:semiHidden="1" w:unhideWhenUsed="1"/>
-    <w:lsdException w:name="Table List 8" w:semiHidden="1" w:unhideWhenUsed="1"/>
-    <w:lsdException w:name="Table 3D effects 1" w:semiHidden="1" w:unhideWhenUsed="1"/>
-    <w:lsdException w:name="Table 3D effects 2" w:semiHidden="1" w:unhideWhenUsed="1"/>
-    <w:lsdException w:name="Table 3D effects 3" w:semiHidden="1" w:unhideWhenUsed="1"/>
-    <w:lsdException w:name="Table Contemporary" w:semiHidden="1" w:unhideWhenUsed="1"/>
-    <w:lsdException w:name="Table Elegant" w:semiHidden="1" w:unhideWhenUsed="1"/>
-    <w:lsdException w:name="Table Professional" w:semiHidden="1" w:unhideWhenUsed="1"/>
-    <w:lsdException w:name="Table Subtle 1" w:semiHidden="1" w:unhideWhenUsed="1"/>
-    <w:lsdException w:name="Table Subtle 2" w:semiHidden="1" w:unhideWhenUsed="1"/>
-    <w:lsdException w:name="Table Web 1" w:semiHidden="1" w:unhideWhenUsed="1"/>
-    <w:lsdException w:name="Table Web 2" w:semiHidden="1" w:unhideWhenUsed="1"/>
-    <w:lsdException w:name="Table Web 3" w:semiHidden="1" w:unhideWhenUsed="1"/>
-    <w:lsdException w:name="Balloon Text" w:semiHidden="1" w:unhideWhenUsed="1"/>
-    <w:lsdException w:name="Table Grid" w:uiPriority="39"/>
-    <w:lsdException w:name="Table Theme" w:semiHidden="1" w:unhideWhenUsed="1"/>
-    <w:lsdException w:name="Placeholder Text" w:semiHidden="1"/>
-    <w:lsdException w:name="No Spacing" w:uiPriority="1" w:qFormat="1"/>
-    <w:lsdException w:name="Light Shading" w:uiPriority="60"/>
-    <w:lsdException w:name="Light List" w:uiPriority="61"/>
-    <w:lsdException w:name="Light Grid" w:uiPriority="62"/>
-    <w:lsdException w:name="Medium Shading 1" w:uiPriority="63"/>
-    <w:lsdException w:name="Medium Shading 2" w:uiPriority="64"/>
-    <w:lsdException w:name="Medium List 1" w:uiPriority="65"/>
-    <w:lsdException w:name="Medium List 2" w:uiPriority="66"/>
-    <w:lsdException w:name="Medium Grid 1" w:uiPriority="67"/>
-    <w:lsdException w:name="Medium Grid 2" w:uiPriority="68"/>
-    <w:lsdException w:name="Medium Grid 3" w:uiPriority="69"/>
-    <w:lsdException w:name="Dark List" w:uiPriority="70"/>
-    <w:lsdException w:name="Colorful Shading" w:uiPriority="71"/>
-    <w:lsdException w:name="Colorful List" w:uiPriority="72"/>
-    <w:lsdException w:name="Colorful Grid" w:uiPriority="73"/>
-    <w:lsdException w:name="Light Shading Accent 1" w:uiPriority="60"/>
-    <w:lsdException w:name="Light List Accent 1" w:uiPriority="61"/>
-    <w:lsdException w:name="Light Grid Accent 1" w:uiPriority="62"/>
-    <w:lsdException w:name="Medium Shading 1 Accent 1" w:uiPriority="63"/>
-    <w:lsdException w:name="Medium Shading 2 Accent 1" w:uiPriority="64"/>
-    <w:lsdException w:name="Medium List 1 Accent 1" w:uiPriority="65"/>
-    <w:lsdException w:name="Revision" w:semiHidden="1"/>
-    <w:lsdException w:name="List Paragraph" w:uiPriority="34" w:qFormat="1"/>
-    <w:lsdException w:name="Quote" w:uiPriority="29" w:qFormat="1"/>
-    <w:lsdException w:name="Intense Quote" w:uiPriority="30" w:qFormat="1"/>
-    <w:lsdException w:name="Medium List 2 Accent 1" w:uiPriority="66"/>
-    <w:lsdException w:name="Medium Grid 1 Accent 1" w:uiPriority="67"/>
-    <w:lsdException w:name="Medium Grid 2 Accent 1" w:uiPriority="68"/>
-    <w:lsdException w:name="Medium Grid 3 Accent 1" w:uiPriority="69"/>
-    <w:lsdException w:name="Dark List Accent 1" w:uiPriority="70"/>
-    <w:lsdException w:name="Colorful Shading Accent 1" w:uiPriority="71"/>
-    <w:lsdException w:name="Colorful List Accent 1" w:uiPriority="72"/>
-    <w:lsdException w:name="Colorful Grid Accent 1" w:uiPriority="73"/>
-    <w:lsdException w:name="Light Shading Accent 2" w:uiPriority="60"/>
-    <w:lsdException w:name="Light List Accent 2" w:uiPriority="61"/>
-    <w:lsdException w:name="Light Grid Accent 2" w:uiPriority="62"/>
-    <w:lsdException w:name="Medium Shading 1 Accent 2" w:uiPriority="63"/>
-    <w:lsdException w:name="Medium Shading 2 Accent 2" w:uiPriority="64"/>
-    <w:lsdException w:name="Medium List 1 Accent 2" w:uiPriority="65"/>
-    <w:lsdException w:name="Medium List 2 Accent 2" w:uiPriority="66"/>
-    <w:lsdException w:name="Medium Grid 1 Accent 2" w:uiPriority="67"/>
-    <w:lsdException w:name="Medium Grid 2 Accent 2" w:uiPriority="68"/>
-    <w:lsdException w:name="Medium Grid 3 Accent 2" w:uiPriority="69"/>
-    <w:lsdException w:name="Dark List Accent 2" w:uiPriority="70"/>
-    <w:lsdException w:name="Colorful Shading Accent 2" w:uiPriority="71"/>
-    <w:lsdException w:name="Colorful List Accent 2" w:uiPriority="72"/>
-    <w:lsdException w:name="Colorful Grid Accent 2" w:uiPriority="73"/>
-    <w:lsdException w:name="Light Shading Accent 3" w:uiPriority="60"/>
-    <w:lsdException w:name="Light List Accent 3" w:uiPriority="61"/>
-    <w:lsdException w:name="Light Grid Accent 3" w:uiPriority="62"/>
-    <w:lsdException w:name="Medium Shading 1 Accent 3" w:uiPriority="63"/>
-    <w:lsdException w:name="Medium Shading 2 Accent 3" w:uiPriority="64"/>
-    <w:lsdException w:name="Medium List 1 Accent 3" w:uiPriority="65"/>
-    <w:lsdException w:name="Medium List 2 Accent 3" w:uiPriority="66"/>
-    <w:lsdException w:name="Medium Grid 1 Accent 3" w:uiPriority="67"/>
-    <w:lsdException w:name="Medium Grid 2 Accent 3" w:uiPriority="68"/>
-    <w:lsdException w:name="Medium Grid 3 Accent 3" w:uiPriority="69"/>
-    <w:lsdException w:name="Dark List Accent 3" w:uiPriority="70"/>
-    <w:lsdException w:name="Colorful Shading Accent 3" w:uiPriority="71"/>
-    <w:lsdException w:name="Colorful List Accent 3" w:uiPriority="72"/>
-    <w:lsdException w:name="Colorful Grid Accent 3" w:uiPriority="73"/>
-    <w:lsdException w:name="Light Shading Accent 4" w:uiPriority="60"/>
-    <w:lsdException w:name="Light List Accent 4" w:uiPriority="61"/>
-    <w:lsdException w:name="Light Grid Accent 4" w:uiPriority="62"/>
-    <w:lsdException w:name="Medium Shading 1 Accent 4" w:uiPriority="63"/>
-    <w:lsdException w:name="Medium Shading 2 Accent 4" w:uiPriority="64"/>
-    <w:lsdException w:name="Medium List 1 Accent 4" w:uiPriority="65"/>
-    <w:lsdException w:name="Medium List 2 Accent 4" w:uiPriority="66"/>
-    <w:lsdException w:name="Medium Grid 1 Accent 4" w:uiPriority="67"/>
-    <w:lsdException w:name="Medium Grid 2 Accent 4" w:uiPriority="68"/>
-    <w:lsdException w:name="Medium Grid 3 Accent 4" w:uiPriority="69"/>
-    <w:lsdException w:name="Dark List Accent 4" w:uiPriority="70"/>
-    <w:lsdException w:name="Colorful Shading Accent 4" w:uiPriority="71"/>
-    <w:lsdException w:name="Colorful List Accent 4" w:uiPriority="72"/>
-    <w:lsdException w:name="Colorful Grid Accent 4" w:uiPriority="73"/>
-    <w:lsdException w:name="Light Shading Accent 5" w:uiPriority="60"/>
-    <w:lsdException w:name="Light List Accent 5" w:uiPriority="61"/>
-    <w:lsdException w:name="Light Grid Accent 5" w:uiPriority="62"/>
-    <w:lsdException w:name="Medium Shading 1 Accent 5" w:uiPriority="63"/>
-    <w:lsdException w:name="Medium Shading 2 Accent 5" w:uiPriority="64"/>
-    <w:lsdException w:name="Medium List 1 Accent 5" w:uiPriority="65"/>
-    <w:lsdException w:name="Medium List 2 Accent 5" w:uiPriority="66"/>
-    <w:lsdException w:name="Medium Grid 1 Accent 5" w:uiPriority="67"/>
-    <w:lsdException w:name="Medium Grid 2 Accent 5" w:uiPriority="68"/>
-    <w:lsdException w:name="Medium Grid 3 Accent 5" w:uiPriority="69"/>
-    <w:lsdException w:name="Dark List Accent 5" w:uiPriority="70"/>
-    <w:lsdException w:name="Colorful Shading Accent 5" w:uiPriority="71"/>
-    <w:lsdException w:name="Colorful List Accent 5" w:uiPriority="72"/>
-    <w:lsdException w:name="Colorful Grid Accent 5" w:uiPriority="73"/>
-    <w:lsdException w:name="Light Shading Accent 6" w:uiPriority="60"/>
-    <w:lsdException w:name="Light List Accent 6" w:uiPriority="61"/>
-    <w:lsdException w:name="Light Grid Accent 6" w:uiPriority="62"/>
-    <w:lsdException w:name="Medium Shading 1 Accent 6" w:uiPriority="63"/>
-    <w:lsdException w:name="Medium Shading 2 Accent 6" w:uiPriority="64"/>
-    <w:lsdException w:name="Medium List 1 Accent 6" w:uiPriority="65"/>
-    <w:lsdException w:name="Medium List 2 Accent 6" w:uiPriority="66"/>
-    <w:lsdException w:name="Medium Grid 1 Accent 6" w:uiPriority="67"/>
-    <w:lsdException w:name="Medium Grid 2 Accent 6" w:uiPriority="68"/>
-    <w:lsdException w:name="Medium Grid 3 Accent 6" w:uiPriority="69"/>
-    <w:lsdException w:name="Dark List Accent 6" w:uiPriority="70"/>
-    <w:lsdException w:name="Colorful Shading Accent 6" w:uiPriority="71"/>
-    <w:lsdException w:name="Colorful List Accent 6" w:uiPriority="72"/>
-    <w:lsdException w:name="Colorful Grid Accent 6" w:uiPriority="73"/>
-    <w:lsdException w:name="Subtle Emphasis" w:uiPriority="19" w:qFormat="1"/>
-    <w:lsdException w:name="Intense Emphasis" w:uiPriority="21" w:qFormat="1"/>
-    <w:lsdException w:name="Subtle Reference" w:uiPriority="31" w:qFormat="1"/>
-    <w:lsdException w:name="Intense Reference" w:uiPriority="32" w:qFormat="1"/>
-    <w:lsdException w:name="Book Title" w:uiPriority="33" w:qFormat="1"/>
-    <w:lsdException w:name="Bibliography" w:semiHidden="1" w:uiPriority="37" w:unhideWhenUsed="1"/>
-    <w:lsdException w:name="TOC Heading" w:semiHidden="1" w:uiPriority="39" w:unhideWhenUsed="1" w:qFormat="1"/>
-    <w:lsdException w:name="Plain Table 1" w:uiPriority="41"/>
-    <w:lsdException w:name="Plain Table 2" w:uiPriority="42"/>
-    <w:lsdException w:name="Plain Table 3" w:uiPriority="43"/>
-    <w:lsdException w:name="Plain Table 4" w:uiPriority="44"/>
-    <w:lsdException w:name="Plain Table 5" w:uiPriority="45"/>
-    <w:lsdException w:name="Grid Table Light" w:uiPriority="40"/>
-    <w:lsdException w:name="Grid Table 1 Light" w:uiPriority="46"/>
-    <w:lsdException w:name="Grid Table 2" w:uiPriority="47"/>
-    <w:lsdException w:name="Grid Table 3" w:uiPriority="48"/>
-    <w:lsdException w:name="Grid Table 4" w:uiPriority="49"/>
-    <w:lsdException w:name="Grid Table 5 Dark" w:uiPriority="50"/>
-    <w:lsdException w:name="Grid Table 6 Colorful" w:uiPriority="51"/>
-    <w:lsdException w:name="Grid Table 7 Colorful" w:uiPriority="52"/>
-    <w:lsdException w:name="Grid Table 1 Light Accent 1" w:uiPriority="46"/>
-    <w:lsdException w:name="Grid Table 2 Accent 1" w:uiPriority="47"/>
-    <w:lsdException w:name="Grid Table 3 Accent 1" w:uiPriority="48"/>
-    <w:lsdException w:name="Grid Table 4 Accent 1" w:uiPriority="49"/>
-    <w:lsdException w:name="Grid Table 5 Dark Accent 1" w:uiPriority="50"/>
-    <w:lsdException w:name="Grid Table 6 Colorful Accent 1" w:uiPriority="51"/>
-    <w:lsdException w:name="Grid Table 7 Colorful Accent 1" w:uiPriority="52"/>
-    <w:lsdException w:name="Grid Table 1 Light Accent 2" w:uiPriority="46"/>
-    <w:lsdException w:name="Grid Table 2 Accent 2" w:uiPriority="47"/>
-    <w:lsdException w:name="Grid Table 3 Accent 2" w:uiPriority="48"/>
-    <w:lsdException w:name="Grid Table 4 Accent 2" w:uiPriority="49"/>
-    <w:lsdException w:name="Grid Table 5 Dark Accent 2" w:uiPriority="50"/>
-    <w:lsdException w:name="Grid Table 6 Colorful Accent 2" w:uiPriority="51"/>
-    <w:lsdException w:name="Grid Table 7 Colorful Accent 2" w:uiPriority="52"/>
-    <w:lsdException w:name="Grid Table 1 Light Accent 3" w:uiPriority="46"/>
-    <w:lsdException w:name="Grid Table 2 Accent 3" w:uiPriority="47"/>
-    <w:lsdException w:name="Grid Table 3 Accent 3" w:uiPriority="48"/>
-    <w:lsdException w:name="Grid Table 4 Accent 3" w:uiPriority="49"/>
-    <w:lsdException w:name="Grid Table 5 Dark Accent 3" w:uiPriority="50"/>
-    <w:lsdException w:name="Grid Table 6 Colorful Accent 3" w:uiPriority="51"/>
-    <w:lsdException w:name="Grid Table 7 Colorful Accent 3" w:uiPriority="52"/>
-    <w:lsdException w:name="Grid Table 1 Light Accent 4" w:uiPriority="46"/>
-    <w:lsdException w:name="Grid Table 2 Accent 4" w:uiPriority="47"/>
-    <w:lsdException w:name="Grid Table 3 Accent 4" w:uiPriority="48"/>
-    <w:lsdException w:name="Grid Table 4 Accent 4" w:uiPriority="49"/>
-    <w:lsdException w:name="Grid Table 5 Dark Accent 4" w:uiPriority="50"/>
-    <w:lsdException w:name="Grid Table 6 Colorful Accent 4" w:uiPriority="51"/>
-    <w:lsdException w:name="Grid Table 7 Colorful Accent 4" w:uiPriority="52"/>
-    <w:lsdException w:name="Grid Table 1 Light Accent 5" w:uiPriority="46"/>
-    <w:lsdException w:name="Grid Table 2 Accent 5" w:uiPriority="47"/>
-    <w:lsdException w:name="Grid Table 3 Accent 5" w:uiPriority="48"/>
-    <w:lsdException w:name="Grid Table 4 Accent 5" w:uiPriority="49"/>
-    <w:lsdException w:name="Grid Table 5 Dark Accent 5" w:uiPriority="50"/>
-    <w:lsdException w:name="Grid Table 6 Colorful Accent 5" w:uiPriority="51"/>
-    <w:lsdException w:name="Grid Table 7 Colorful Accent 5" w:uiPriority="52"/>
-    <w:lsdException w:name="Grid Table 1 Light Accent 6" w:uiPriority="46"/>
-    <w:lsdException w:name="Grid Table 2 Accent 6" w:uiPriority="47"/>
-    <w:lsdException w:name="Grid Table 3 Accent 6" w:uiPriority="48"/>
-    <w:lsdException w:name="Grid Table 4 Accent 6" w:uiPriority="49"/>
-    <w:lsdException w:name="Grid Table 5 Dark Accent 6" w:uiPriority="50"/>
-    <w:lsdException w:name="Grid Table 6 Colorful Accent 6" w:uiPriority="51"/>
-    <w:lsdException w:name="Grid Table 7 Colorful Accent 6" w:uiPriority="52"/>
-    <w:lsdException w:name="List Table 1 Light" w:uiPriority="46"/>
-    <w:lsdException w:name="List Table 2" w:uiPriority="47"/>
-    <w:lsdException w:name="List Table 3" w:uiPriority="48"/>
-    <w:lsdException w:name="List Table 4" w:uiPriority="49"/>
-    <w:lsdException w:name="List Table 5 Dark" w:uiPriority="50"/>
-    <w:lsdException w:name="List Table 6 Colorful" w:uiPriority="51"/>
-    <w:lsdException w:name="List Table 7 Colorful" w:uiPriority="52"/>
-    <w:lsdException w:name="List Table 1 Light Accent 1" w:uiPriority="46"/>
-    <w:lsdException w:name="List Table 2 Accent 1" w:uiPriority="47"/>
-    <w:lsdException w:name="List Table 3 Accent 1" w:uiPriority="48"/>
-    <w:lsdException w:name="List Table 4 Accent 1" w:uiPriority="49"/>
-    <w:lsdException w:name="List Table 5 Dark Accent 1" w:uiPriority="50"/>
-    <w:lsdException w:name="List Table 6 Colorful Accent 1" w:uiPriority="51"/>
-    <w:lsdException w:name="List Table 7 Colorful Accent 1" w:uiPriority="52"/>
-    <w:lsdException w:name="List Table 1 Light Accent 2" w:uiPriority="46"/>
-    <w:lsdException w:name="List Table 2 Accent 2" w:uiPriority="47"/>
-    <w:lsdException w:name="List Table 3 Accent 2" w:uiPriority="48"/>
-    <w:lsdException w:name="List Table 4 Accent 2" w:uiPriority="49"/>
-    <w:lsdException w:name="List Table 5 Dark Accent 2" w:uiPriority="50"/>
-    <w:lsdException w:name="List Table 6 Colorful Accent 2" w:uiPriority="51"/>
-    <w:lsdException w:name="List Table 7 Colorful Accent 2" w:uiPriority="52"/>
-    <w:lsdException w:name="List Table 1 Light Accent 3" w:uiPriority="46"/>
-    <w:lsdException w:name="List Table 2 Accent 3" w:uiPriority="47"/>
-    <w:lsdException w:name="List Table 3 Accent 3" w:uiPriority="48"/>
-    <w:lsdException w:name="List Table 4 Accent 3" w:uiPriority="49"/>
-    <w:lsdException w:name="List Table 5 Dark Accent 3" w:uiPriority="50"/>
-    <w:lsdException w:name="List Table 6 Colorful Accent 3" w:uiPriority="51"/>
-    <w:lsdException w:name="List Table 7 Colorful Accent 3" w:uiPriority="52"/>
-    <w:lsdException w:name="List Table 1 Light Accent 4" w:uiPriority="46"/>
-    <w:lsdException w:name="List Table 2 Accent 4" w:uiPriority="47"/>
-    <w:lsdException w:name="List Table 3 Accent 4" w:uiPriority="48"/>
-    <w:lsdException w:name="List Table 4 Accent 4" w:uiPriority="49"/>
-    <w:lsdException w:name="List Table 5 Dark Accent 4" w:uiPriority="50"/>
-    <w:lsdException w:name="List Table 6 Colorful Accent 4" w:uiPriority="51"/>
-    <w:lsdException w:name="List Table 7 Colorful Accent 4" w:uiPriority="52"/>
-    <w:lsdException w:name="List Table 1 Light Accent 5" w:uiPriority="46"/>
-    <w:lsdException w:name="List Table 2 Accent 5" w:uiPriority="47"/>
-    <w:lsdException w:name="List Table 3 Accent 5" w:uiPriority="48"/>
-    <w:lsdException w:name="List Table 4 Accent 5" w:uiPriority="49"/>
-    <w:lsdException w:name="List Table 5 Dark Accent 5" w:uiPriority="50"/>
-    <w:lsdException w:name="List Table 6 Colorful Accent 5" w:uiPriority="51"/>
-    <w:lsdException w:name="List Table 7 Colorful Accent 5" w:uiPriority="52"/>
-    <w:lsdException w:name="List Table 1 Light Accent 6" w:uiPriority="46"/>
-    <w:lsdException w:name="List Table 2 Accent 6" w:uiPriority="47"/>
-    <w:lsdException w:name="List Table 3 Accent 6" w:uiPriority="48"/>
-    <w:lsdException w:name="List Table 4 Accent 6" w:uiPriority="49"/>
-    <w:lsdException w:name="List Table 5 Dark Accent 6" w:uiPriority="50"/>
-    <w:lsdException w:name="List Table 6 Colorful Accent 6" w:uiPriority="51"/>
-    <w:lsdException w:name="List Table 7 Colorful Accent 6" w:uiPriority="52"/>
+  <w:latentStyles w:defLockedState="0" w:defUIPriority="99" w:defSemiHidden="1" w:defUnhideWhenUsed="1" w:defQFormat="0" w:count="267">
+    <w:lsdException w:name="Normal" w:semiHidden="0" w:uiPriority="0" w:unhideWhenUsed="0" w:qFormat="1"/>
+    <w:lsdException w:name="heading 1" w:semiHidden="0" w:uiPriority="9" w:unhideWhenUsed="0" w:qFormat="1"/>
+    <w:lsdException w:name="heading 2" w:semiHidden="0" w:uiPriority="9" w:unhideWhenUsed="0" w:qFormat="1"/>
+    <w:lsdException w:name="heading 3" w:semiHidden="0" w:uiPriority="9" w:unhideWhenUsed="0" w:qFormat="1"/>
+    <w:lsdException w:name="heading 4" w:semiHidden="0" w:uiPriority="9" w:unhideWhenUsed="0" w:qFormat="1"/>
+    <w:lsdException w:name="heading 5" w:semiHidden="0" w:uiPriority="9" w:unhideWhenUsed="0" w:qFormat="1"/>
+    <w:lsdException w:name="heading 6" w:semiHidden="0" w:uiPriority="9" w:unhideWhenUsed="0" w:qFormat="1"/>
+    <w:lsdException w:name="heading 7" w:semiHidden="0" w:uiPriority="9" w:unhideWhenUsed="0" w:qFormat="1"/>
+    <w:lsdException w:name="heading 8" w:semiHidden="0" w:uiPriority="9" w:unhideWhenUsed="0" w:qFormat="1"/>
+    <w:lsdException w:name="heading 9" w:semiHidden="0" w:uiPriority="9" w:unhideWhenUsed="0" w:qFormat="1"/>
+    <w:lsdException w:name="toc 1" w:uiPriority="39"/>
+    <w:lsdException w:name="toc 2" w:uiPriority="39"/>
+    <w:lsdException w:name="toc 3" w:uiPriority="39"/>
+    <w:lsdException w:name="toc 4" w:uiPriority="39"/>
+    <w:lsdException w:name="toc 5" w:uiPriority="39"/>
+    <w:lsdException w:name="toc 6" w:uiPriority="39"/>
+    <w:lsdException w:name="toc 7" w:uiPriority="39"/>
+    <w:lsdException w:name="toc 8" w:uiPriority="39"/>
+    <w:lsdException w:name="toc 9" w:uiPriority="39"/>
+    <w:lsdException w:name="caption" w:uiPriority="35" w:qFormat="1"/>
+    <w:lsdException w:name="Title" w:semiHidden="0" w:uiPriority="10" w:unhideWhenUsed="0" w:qFormat="1"/>
+    <w:lsdException w:name="Default Paragraph Font" w:uiPriority="1"/>
+    <w:lsdException w:name="Subtitle" w:semiHidden="0" w:uiPriority="11" w:unhideWhenUsed="0" w:qFormat="1"/>
+    <w:lsdException w:name="Strong" w:semiHidden="0" w:uiPriority="22" w:unhideWhenUsed="0" w:qFormat="1"/>
+    <w:lsdException w:name="Emphasis" w:semiHidden="0" w:uiPriority="20" w:unhideWhenUsed="0" w:qFormat="1"/>
+    <w:lsdException w:name="Table Grid" w:semiHidden="0" w:uiPriority="39" w:unhideWhenUsed="0"/>
+    <w:lsdException w:name="Placeholder Text" w:unhideWhenUsed="0"/>
+    <w:lsdException w:name="No Spacing" w:semiHidden="0" w:uiPriority="1" w:unhideWhenUsed="0" w:qFormat="1"/>
+    <w:lsdException w:name="Light Shading" w:semiHidden="0" w:uiPriority="60" w:unhideWhenUsed="0"/>
+    <w:lsdException w:name="Light List" w:semiHidden="0" w:uiPriority="61" w:unhideWhenUsed="0"/>
+    <w:lsdException w:name="Light Grid" w:semiHidden="0" w:uiPriority="62" w:unhideWhenUsed="0"/>
+    <w:lsdException w:name="Medium Shading 1" w:semiHidden="0" w:uiPriority="63" w:unhideWhenUsed="0"/>
+    <w:lsdException w:name="Medium Shading 2" w:semiHidden="0" w:uiPriority="64" w:unhideWhenUsed="0"/>
+    <w:lsdException w:name="Medium List 1" w:semiHidden="0" w:uiPriority="65" w:unhideWhenUsed="0"/>
+    <w:lsdException w:name="Medium List 2" w:semiHidden="0" w:uiPriority="66" w:unhideWhenUsed="0"/>
+    <w:lsdException w:name="Medium Grid 1" w:semiHidden="0" w:uiPriority="67" w:unhideWhenUsed="0"/>
+    <w:lsdException w:name="Medium Grid 2" w:semiHidden="0" w:uiPriority="68" w:unhideWhenUsed="0"/>
+    <w:lsdException w:name="Medium Grid 3" w:semiHidden="0" w:uiPriority="69" w:unhideWhenUsed="0"/>
+    <w:lsdException w:name="Dark List" w:semiHidden="0" w:uiPriority="70" w:unhideWhenUsed="0"/>
+    <w:lsdException w:name="Colorful Shading" w:semiHidden="0" w:uiPriority="71" w:unhideWhenUsed="0"/>
+    <w:lsdException w:name="Colorful List" w:semiHidden="0" w:uiPriority="72" w:unhideWhenUsed="0"/>
+    <w:lsdException w:name="Colorful Grid" w:semiHidden="0" w:uiPriority="73" w:unhideWhenUsed="0"/>
+    <w:lsdException w:name="Light Shading Accent 1" w:semiHidden="0" w:uiPriority="60" w:unhideWhenUsed="0"/>
+    <w:lsdException w:name="Light List Accent 1" w:semiHidden="0" w:uiPriority="61" w:unhideWhenUsed="0"/>
+    <w:lsdException w:name="Light Grid Accent 1" w:semiHidden="0" w:uiPriority="62" w:unhideWhenUsed="0"/>
+    <w:lsdException w:name="Medium Shading 1 Accent 1" w:semiHidden="0" w:uiPriority="63" w:unhideWhenUsed="0"/>
+    <w:lsdException w:name="Medium Shading 2 Accent 1" w:semiHidden="0" w:uiPriority="64" w:unhideWhenUsed="0"/>
+    <w:lsdException w:name="Medium List 1 Accent 1" w:semiHidden="0" w:uiPriority="65" w:unhideWhenUsed="0"/>
+    <w:lsdException w:name="Revision" w:unhideWhenUsed="0"/>
+    <w:lsdException w:name="List Paragraph" w:semiHidden="0" w:uiPriority="34" w:unhideWhenUsed="0" w:qFormat="1"/>
+    <w:lsdException w:name="Quote" w:semiHidden="0" w:uiPriority="29" w:unhideWhenUsed="0" w:qFormat="1"/>
+    <w:lsdException w:name="Intense Quote" w:semiHidden="0" w:uiPriority="30" w:unhideWhenUsed="0" w:qFormat="1"/>
+    <w:lsdException w:name="Medium List 2 Accent 1" w:semiHidden="0" w:uiPriority="66" w:unhideWhenUsed="0"/>
+    <w:lsdException w:name="Medium Grid 1 Accent 1" w:semiHidden="0" w:uiPriority="67" w:unhideWhenUsed="0"/>
+    <w:lsdException w:name="Medium Grid 2 Accent 1" w:semiHidden="0" w:uiPriority="68" w:unhideWhenUsed="0"/>
+    <w:lsdException w:name="Medium Grid 3 Accent 1" w:semiHidden="0" w:uiPriority="69" w:unhideWhenUsed="0"/>
+    <w:lsdException w:name="Dark List Accent 1" w:semiHidden="0" w:uiPriority="70" w:unhideWhenUsed="0"/>
+    <w:lsdException w:name="Colorful Shading Accent 1" w:semiHidden="0" w:uiPriority="71" w:unhideWhenUsed="0"/>
+    <w:lsdException w:name="Colorful List Accent 1" w:semiHidden="0" w:uiPriority="72" w:unhideWhenUsed="0"/>
+    <w:lsdException w:name="Colorful Grid Accent 1" w:semiHidden="0" w:uiPriority="73" w:unhideWhenUsed="0"/>
+    <w:lsdException w:name="Light Shading Accent 2" w:semiHidden="0" w:uiPriority="60" w:unhideWhenUsed="0"/>
+    <w:lsdException w:name="Light List Accent 2" w:semiHidden="0" w:uiPriority="61" w:unhideWhenUsed="0"/>
+    <w:lsdException w:name="Light Grid Accent 2" w:semiHidden="0" w:uiPriority="62" w:unhideWhenUsed="0"/>
+    <w:lsdException w:name="Medium Shading 1 Accent 2" w:semiHidden="0" w:uiPriority="63" w:unhideWhenUsed="0"/>
+    <w:lsdException w:name="Medium Shading 2 Accent 2" w:semiHidden="0" w:uiPriority="64" w:unhideWhenUsed="0"/>
+    <w:lsdException w:name="Medium List 1 Accent 2" w:semiHidden="0" w:uiPriority="65" w:unhideWhenUsed="0"/>
+    <w:lsdException w:name="Medium List 2 Accent 2" w:semiHidden="0" w:uiPriority="66" w:unhideWhenUsed="0"/>
+    <w:lsdException w:name="Medium Grid 1 Accent 2" w:semiHidden="0" w:uiPriority="67" w:unhideWhenUsed="0"/>
+    <w:lsdException w:name="Medium Grid 2 Accent 2" w:semiHidden="0" w:uiPriority="68" w:unhideWhenUsed="0"/>
+    <w:lsdException w:name="Medium Grid 3 Accent 2" w:semiHidden="0" w:uiPriority="69" w:unhideWhenUsed="0"/>
+    <w:lsdException w:name="Dark List Accent 2" w:semiHidden="0" w:uiPriority="70" w:unhideWhenUsed="0"/>
+    <w:lsdException w:name="Colorful Shading Accent 2" w:semiHidden="0" w:uiPriority="71" w:unhideWhenUsed="0"/>
+    <w:lsdException w:name="Colorful List Accent 2" w:semiHidden="0" w:uiPriority="72" w:unhideWhenUsed="0"/>
+    <w:lsdException w:name="Colorful Grid Accent 2" w:semiHidden="0" w:uiPriority="73" w:unhideWhenUsed="0"/>
+    <w:lsdException w:name="Light Shading Accent 3" w:semiHidden="0" w:uiPriority="60" w:unhideWhenUsed="0"/>
+    <w:lsdException w:name="Light List Accent 3" w:semiHidden="0" w:uiPriority="61" w:unhideWhenUsed="0"/>
+    <w:lsdException w:name="Light Grid Accent 3" w:semiHidden="0" w:uiPriority="62" w:unhideWhenUsed="0"/>
+    <w:lsdException w:name="Medium Shading 1 Accent 3" w:semiHidden="0" w:uiPriority="63" w:unhideWhenUsed="0"/>
+    <w:lsdException w:name="Medium Shading 2 Accent 3" w:semiHidden="0" w:uiPriority="64" w:unhideWhenUsed="0"/>
+    <w:lsdException w:name="Medium List 1 Accent 3" w:semiHidden="0" w:uiPriority="65" w:unhideWhenUsed="0"/>
+    <w:lsdException w:name="Medium List 2 Accent 3" w:semiHidden="0" w:uiPriority="66" w:unhideWhenUsed="0"/>
+    <w:lsdException w:name="Medium Grid 1 Accent 3" w:semiHidden="0" w:uiPriority="67" w:unhideWhenUsed="0"/>
+    <w:lsdException w:name="Medium Grid 2 Accent 3" w:semiHidden="0" w:uiPriority="68" w:unhideWhenUsed="0"/>
+    <w:lsdException w:name="Medium Grid 3 Accent 3" w:semiHidden="0" w:uiPriority="69" w:unhideWhenUsed="0"/>
+    <w:lsdException w:name="Dark List Accent 3" w:semiHidden="0" w:uiPriority="70" w:unhideWhenUsed="0"/>
+    <w:lsdException w:name="Colorful Shading Accent 3" w:semiHidden="0" w:uiPriority="71" w:unhideWhenUsed="0"/>
+    <w:lsdException w:name="Colorful List Accent 3" w:semiHidden="0" w:uiPriority="72" w:unhideWhenUsed="0"/>
+    <w:lsdException w:name="Colorful Grid Accent 3" w:semiHidden="0" w:uiPriority="73" w:unhideWhenUsed="0"/>
+    <w:lsdException w:name="Light Shading Accent 4" w:semiHidden="0" w:uiPriority="60" w:unhideWhenUsed="0"/>
+    <w:lsdException w:name="Light List Accent 4" w:semiHidden="0" w:uiPriority="61" w:unhideWhenUsed="0"/>
+    <w:lsdException w:name="Light Grid Accent 4" w:semiHidden="0" w:uiPriority="62" w:unhideWhenUsed="0"/>
+    <w:lsdException w:name="Medium Shading 1 Accent 4" w:semiHidden="0" w:uiPriority="63" w:unhideWhenUsed="0"/>
+    <w:lsdException w:name="Medium Shading 2 Accent 4" w:semiHidden="0" w:uiPriority="64" w:unhideWhenUsed="0"/>
+    <w:lsdException w:name="Medium List 1 Accent 4" w:semiHidden="0" w:uiPriority="65" w:unhideWhenUsed="0"/>
+    <w:lsdException w:name="Medium List 2 Accent 4" w:semiHidden="0" w:uiPriority="66" w:unhideWhenUsed="0"/>
+    <w:lsdException w:name="Medium Grid 1 Accent 4" w:semiHidden="0" w:uiPriority="67" w:unhideWhenUsed="0"/>
+    <w:lsdException w:name="Medium Grid 2 Accent 4" w:semiHidden="0" w:uiPriority="68" w:unhideWhenUsed="0"/>
+    <w:lsdException w:name="Medium Grid 3 Accent 4" w:semiHidden="0" w:uiPriority="69" w:unhideWhenUsed="0"/>
+    <w:lsdException w:name="Dark List Accent 4" w:semiHidden="0" w:uiPriority="70" w:unhideWhenUsed="0"/>
+    <w:lsdException w:name="Colorful Shading Accent 4" w:semiHidden="0" w:uiPriority="71" w:unhideWhenUsed="0"/>
+    <w:lsdException w:name="Colorful List Accent 4" w:semiHidden="0" w:uiPriority="72" w:unhideWhenUsed="0"/>
+    <w:lsdException w:name="Colorful Grid Accent 4" w:semiHidden="0" w:uiPriority="73" w:unhideWhenUsed="0"/>
+    <w:lsdException w:name="Light Shading Accent 5" w:semiHidden="0" w:uiPriority="60" w:unhideWhenUsed="0"/>
+    <w:lsdException w:name="Light List Accent 5" w:semiHidden="0" w:uiPriority="61" w:unhideWhenUsed="0"/>
+    <w:lsdException w:name="Light Grid Accent 5" w:semiHidden="0" w:uiPriority="62" w:unhideWhenUsed="0"/>
+    <w:lsdException w:name="Medium Shading 1 Accent 5" w:semiHidden="0" w:uiPriority="63" w:unhideWhenUsed="0"/>
+    <w:lsdException w:name="Medium Shading 2 Accent 5" w:semiHidden="0" w:uiPriority="64" w:unhideWhenUsed="0"/>
+    <w:lsdException w:name="Medium List 1 Accent 5" w:semiHidden="0" w:uiPriority="65" w:unhideWhenUsed="0"/>
+    <w:lsdException w:name="Medium List 2 Accent 5" w:semiHidden="0" w:uiPriority="66" w:unhideWhenUsed="0"/>
+    <w:lsdException w:name="Medium Grid 1 Accent 5" w:semiHidden="0" w:uiPriority="67" w:unhideWhenUsed="0"/>
+    <w:lsdException w:name="Medium Grid 2 Accent 5" w:semiHidden="0" w:uiPriority="68" w:unhideWhenUsed="0"/>
+    <w:lsdException w:name="Medium Grid 3 Accent 5" w:semiHidden="0" w:uiPriority="69" w:unhideWhenUsed="0"/>
+    <w:lsdException w:name="Dark List Accent 5" w:semiHidden="0" w:uiPriority="70" w:unhideWhenUsed="0"/>
+    <w:lsdException w:name="Colorful Shading Accent 5" w:semiHidden="0" w:uiPriority="71" w:unhideWhenUsed="0"/>
+    <w:lsdException w:name="Colorful List Accent 5" w:semiHidden="0" w:uiPriority="72" w:unhideWhenUsed="0"/>
+    <w:lsdException w:name="Colorful Grid Accent 5" w:semiHidden="0" w:uiPriority="73" w:unhideWhenUsed="0"/>
+    <w:lsdException w:name="Light Shading Accent 6" w:semiHidden="0" w:uiPriority="60" w:unhideWhenUsed="0"/>
+    <w:lsdException w:name="Light List Accent 6" w:semiHidden="0" w:uiPriority="61" w:unhideWhenUsed="0"/>
+    <w:lsdException w:name="Light Grid Accent 6" w:semiHidden="0" w:uiPriority="62" w:unhideWhenUsed="0"/>
+    <w:lsdException w:name="Medium Shading 1 Accent 6" w:semiHidden="0" w:uiPriority="63" w:unhideWhenUsed="0"/>
+    <w:lsdException w:name="Medium Shading 2 Accent 6" w:semiHidden="0" w:uiPriority="64" w:unhideWhenUsed="0"/>
+    <w:lsdException w:name="Medium List 1 Accent 6" w:semiHidden="0" w:uiPriority="65" w:unhideWhenUsed="0"/>
+    <w:lsdException w:name="Medium List 2 Accent 6" w:semiHidden="0" w:uiPriority="66" w:unhideWhenUsed="0"/>
+    <w:lsdException w:name="Medium Grid 1 Accent 6" w:semiHidden="0" w:uiPriority="67" w:unhideWhenUsed="0"/>
+    <w:lsdException w:name="Medium Grid 2 Accent 6" w:semiHidden="0" w:uiPriority="68" w:unhideWhenUsed="0"/>
+    <w:lsdException w:name="Medium Grid 3 Accent 6" w:semiHidden="0" w:uiPriority="69" w:unhideWhenUsed="0"/>
+    <w:lsdException w:name="Dark List Accent 6" w:semiHidden="0" w:uiPriority="70" w:unhideWhenUsed="0"/>
+    <w:lsdException w:name="Colorful Shading Accent 6" w:semiHidden="0" w:uiPriority="71" w:unhideWhenUsed="0"/>
+    <w:lsdException w:name="Colorful List Accent 6" w:semiHidden="0" w:uiPriority="72" w:unhideWhenUsed="0"/>
+    <w:lsdException w:name="Colorful Grid Accent 6" w:semiHidden="0" w:uiPriority="73" w:unhideWhenUsed="0"/>
+    <w:lsdException w:name="Subtle Emphasis" w:semiHidden="0" w:uiPriority="19" w:unhideWhenUsed="0" w:qFormat="1"/>
+    <w:lsdException w:name="Intense Emphasis" w:semiHidden="0" w:uiPriority="21" w:unhideWhenUsed="0" w:qFormat="1"/>
+    <w:lsdException w:name="Subtle Reference" w:semiHidden="0" w:uiPriority="31" w:unhideWhenUsed="0" w:qFormat="1"/>
+    <w:lsdException w:name="Intense Reference" w:semiHidden="0" w:uiPriority="32" w:unhideWhenUsed="0" w:qFormat="1"/>
+    <w:lsdException w:name="Book Title" w:semiHidden="0" w:uiPriority="33" w:unhideWhenUsed="0" w:qFormat="1"/>
+    <w:lsdException w:name="Bibliography" w:uiPriority="37"/>
+    <w:lsdException w:name="TOC Heading" w:uiPriority="39" w:qFormat="1"/>
   </w:latentStyles>
   <w:style w:type="paragraph" w:default="1" w:styleId="Normal">
     <w:name w:val="Normal"/>
@@ -6143,7 +5594,7 @@
       <w:lang w:val="en-US" w:eastAsia="en-US"/>
     </w:rPr>
   </w:style>
-  <w:style w:type="paragraph" w:styleId="Ttulo1">
+  <w:style w:type="paragraph" w:styleId="Heading1">
     <w:name w:val="heading 1"/>
     <w:basedOn w:val="Normal"/>
     <w:next w:val="Normal"/>
@@ -6160,9 +5611,9 @@
       <w:sz w:val="24"/>
     </w:rPr>
   </w:style>
-  <w:style w:type="paragraph" w:styleId="Ttulo2">
+  <w:style w:type="paragraph" w:styleId="Heading2">
     <w:name w:val="heading 2"/>
-    <w:basedOn w:val="Ttulo1"/>
+    <w:basedOn w:val="Heading1"/>
     <w:next w:val="Normal"/>
     <w:qFormat/>
     <w:rsid w:val="005F5C34"/>
@@ -6176,9 +5627,9 @@
       <w:sz w:val="20"/>
     </w:rPr>
   </w:style>
-  <w:style w:type="paragraph" w:styleId="Ttulo3">
+  <w:style w:type="paragraph" w:styleId="Heading3">
     <w:name w:val="heading 3"/>
-    <w:basedOn w:val="Ttulo1"/>
+    <w:basedOn w:val="Heading1"/>
     <w:next w:val="Normal"/>
     <w:qFormat/>
     <w:pPr>
@@ -6194,9 +5645,9 @@
       <w:sz w:val="20"/>
     </w:rPr>
   </w:style>
-  <w:style w:type="paragraph" w:styleId="Ttulo4">
+  <w:style w:type="paragraph" w:styleId="Heading4">
     <w:name w:val="heading 4"/>
-    <w:basedOn w:val="Ttulo1"/>
+    <w:basedOn w:val="Heading1"/>
     <w:next w:val="Normal"/>
     <w:qFormat/>
     <w:pPr>
@@ -6211,7 +5662,7 @@
       <w:sz w:val="20"/>
     </w:rPr>
   </w:style>
-  <w:style w:type="paragraph" w:styleId="Ttulo5">
+  <w:style w:type="paragraph" w:styleId="Heading5">
     <w:name w:val="heading 5"/>
     <w:basedOn w:val="Normal"/>
     <w:next w:val="Normal"/>
@@ -6229,7 +5680,7 @@
       <w:sz w:val="22"/>
     </w:rPr>
   </w:style>
-  <w:style w:type="paragraph" w:styleId="Ttulo6">
+  <w:style w:type="paragraph" w:styleId="Heading6">
     <w:name w:val="heading 6"/>
     <w:basedOn w:val="Normal"/>
     <w:next w:val="Normal"/>
@@ -6248,7 +5699,7 @@
       <w:sz w:val="22"/>
     </w:rPr>
   </w:style>
-  <w:style w:type="paragraph" w:styleId="Ttulo7">
+  <w:style w:type="paragraph" w:styleId="Heading7">
     <w:name w:val="heading 7"/>
     <w:basedOn w:val="Normal"/>
     <w:next w:val="Normal"/>
@@ -6263,7 +5714,7 @@
       <w:outlineLvl w:val="6"/>
     </w:pPr>
   </w:style>
-  <w:style w:type="paragraph" w:styleId="Ttulo8">
+  <w:style w:type="paragraph" w:styleId="Heading8">
     <w:name w:val="heading 8"/>
     <w:basedOn w:val="Normal"/>
     <w:next w:val="Normal"/>
@@ -6281,7 +5732,7 @@
       <w:i/>
     </w:rPr>
   </w:style>
-  <w:style w:type="paragraph" w:styleId="Ttulo9">
+  <w:style w:type="paragraph" w:styleId="Heading9">
     <w:name w:val="heading 9"/>
     <w:basedOn w:val="Normal"/>
     <w:next w:val="Normal"/>
@@ -6301,13 +5752,17 @@
       <w:sz w:val="18"/>
     </w:rPr>
   </w:style>
-  <w:style w:type="character" w:default="1" w:styleId="Fontepargpadro">
+  <w:style w:type="character" w:default="1" w:styleId="DefaultParagraphFont">
     <w:name w:val="Default Paragraph Font"/>
+    <w:uiPriority w:val="1"/>
     <w:semiHidden/>
-  </w:style>
-  <w:style w:type="table" w:default="1" w:styleId="Tabelanormal">
+    <w:unhideWhenUsed/>
+  </w:style>
+  <w:style w:type="table" w:default="1" w:styleId="TableNormal">
     <w:name w:val="Normal Table"/>
+    <w:uiPriority w:val="99"/>
     <w:semiHidden/>
+    <w:unhideWhenUsed/>
     <w:tblPr>
       <w:tblInd w:w="0" w:type="dxa"/>
       <w:tblCellMar>
@@ -6318,9 +5773,11 @@
       </w:tblCellMar>
     </w:tblPr>
   </w:style>
-  <w:style w:type="numbering" w:default="1" w:styleId="Semlista">
+  <w:style w:type="numbering" w:default="1" w:styleId="NoList">
     <w:name w:val="No List"/>
+    <w:uiPriority w:val="99"/>
     <w:semiHidden/>
+    <w:unhideWhenUsed/>
   </w:style>
   <w:style w:type="paragraph" w:customStyle="1" w:styleId="Paragraph2">
     <w:name w:val="Paragraph2"/>
@@ -6335,7 +5792,7 @@
       <w:lang w:val="en-AU"/>
     </w:rPr>
   </w:style>
-  <w:style w:type="paragraph" w:styleId="Ttulo">
+  <w:style w:type="paragraph" w:styleId="Title">
     <w:name w:val="Title"/>
     <w:basedOn w:val="Normal"/>
     <w:next w:val="Normal"/>
@@ -6350,7 +5807,7 @@
       <w:sz w:val="36"/>
     </w:rPr>
   </w:style>
-  <w:style w:type="paragraph" w:styleId="Subttulo">
+  <w:style w:type="paragraph" w:styleId="Subtitle">
     <w:name w:val="Subtitle"/>
     <w:basedOn w:val="Normal"/>
     <w:qFormat/>
@@ -6365,14 +5822,14 @@
       <w:lang w:val="en-AU"/>
     </w:rPr>
   </w:style>
-  <w:style w:type="paragraph" w:styleId="Recuonormal">
+  <w:style w:type="paragraph" w:styleId="NormalIndent">
     <w:name w:val="Normal Indent"/>
     <w:basedOn w:val="Normal"/>
     <w:pPr>
       <w:ind w:left="900" w:hanging="900"/>
     </w:pPr>
   </w:style>
-  <w:style w:type="paragraph" w:styleId="Sumrio1">
+  <w:style w:type="paragraph" w:styleId="TOC1">
     <w:name w:val="toc 1"/>
     <w:basedOn w:val="Normal"/>
     <w:next w:val="Normal"/>
@@ -6385,7 +5842,7 @@
       <w:ind w:right="720"/>
     </w:pPr>
   </w:style>
-  <w:style w:type="paragraph" w:styleId="Sumrio2">
+  <w:style w:type="paragraph" w:styleId="TOC2">
     <w:name w:val="toc 2"/>
     <w:basedOn w:val="Normal"/>
     <w:next w:val="Normal"/>
@@ -6397,7 +5854,7 @@
       <w:ind w:left="432" w:right="720"/>
     </w:pPr>
   </w:style>
-  <w:style w:type="paragraph" w:styleId="Sumrio3">
+  <w:style w:type="paragraph" w:styleId="TOC3">
     <w:name w:val="toc 3"/>
     <w:basedOn w:val="Normal"/>
     <w:next w:val="Normal"/>
@@ -6410,7 +5867,7 @@
       <w:ind w:left="864"/>
     </w:pPr>
   </w:style>
-  <w:style w:type="paragraph" w:styleId="Cabealho">
+  <w:style w:type="paragraph" w:styleId="Header">
     <w:name w:val="header"/>
     <w:basedOn w:val="Normal"/>
     <w:pPr>
@@ -6420,7 +5877,7 @@
       </w:tabs>
     </w:pPr>
   </w:style>
-  <w:style w:type="paragraph" w:styleId="Rodap">
+  <w:style w:type="paragraph" w:styleId="Footer">
     <w:name w:val="footer"/>
     <w:basedOn w:val="Normal"/>
     <w:pPr>
@@ -6430,9 +5887,9 @@
       </w:tabs>
     </w:pPr>
   </w:style>
-  <w:style w:type="character" w:styleId="Nmerodepgina">
+  <w:style w:type="character" w:styleId="PageNumber">
     <w:name w:val="page number"/>
-    <w:basedOn w:val="Fontepargpadro"/>
+    <w:basedOn w:val="DefaultParagraphFont"/>
   </w:style>
   <w:style w:type="paragraph" w:customStyle="1" w:styleId="Bullet1">
     <w:name w:val="Bullet1"/>
@@ -6459,7 +5916,7 @@
       <w:spacing w:after="120"/>
     </w:pPr>
   </w:style>
-  <w:style w:type="paragraph" w:styleId="Corpodetexto">
+  <w:style w:type="paragraph" w:styleId="BodyText">
     <w:name w:val="Body Text"/>
     <w:basedOn w:val="Normal"/>
     <w:pPr>
@@ -6468,7 +5925,7 @@
       <w:ind w:left="720"/>
     </w:pPr>
   </w:style>
-  <w:style w:type="paragraph" w:styleId="MapadoDocumento">
+  <w:style w:type="paragraph" w:styleId="DocumentMap">
     <w:name w:val="Document Map"/>
     <w:basedOn w:val="Normal"/>
     <w:semiHidden/>
@@ -6479,16 +5936,16 @@
       <w:rFonts w:ascii="Tahoma" w:hAnsi="Tahoma"/>
     </w:rPr>
   </w:style>
-  <w:style w:type="character" w:styleId="Refdenotaderodap">
+  <w:style w:type="character" w:styleId="FootnoteReference">
     <w:name w:val="footnote reference"/>
-    <w:basedOn w:val="Fontepargpadro"/>
+    <w:basedOn w:val="DefaultParagraphFont"/>
     <w:semiHidden/>
     <w:rPr>
       <w:sz w:val="20"/>
       <w:vertAlign w:val="superscript"/>
     </w:rPr>
   </w:style>
-  <w:style w:type="paragraph" w:styleId="Textodenotaderodap">
+  <w:style w:type="paragraph" w:styleId="FootnoteText">
     <w:name w:val="footnote text"/>
     <w:basedOn w:val="Normal"/>
     <w:semiHidden/>
@@ -6546,7 +6003,7 @@
       <w:jc w:val="both"/>
     </w:pPr>
   </w:style>
-  <w:style w:type="paragraph" w:styleId="Sumrio4">
+  <w:style w:type="paragraph" w:styleId="TOC4">
     <w:name w:val="toc 4"/>
     <w:basedOn w:val="Normal"/>
     <w:next w:val="Normal"/>
@@ -6556,7 +6013,7 @@
       <w:ind w:left="600"/>
     </w:pPr>
   </w:style>
-  <w:style w:type="paragraph" w:styleId="Sumrio5">
+  <w:style w:type="paragraph" w:styleId="TOC5">
     <w:name w:val="toc 5"/>
     <w:basedOn w:val="Normal"/>
     <w:next w:val="Normal"/>
@@ -6566,7 +6023,7 @@
       <w:ind w:left="800"/>
     </w:pPr>
   </w:style>
-  <w:style w:type="paragraph" w:styleId="Sumrio6">
+  <w:style w:type="paragraph" w:styleId="TOC6">
     <w:name w:val="toc 6"/>
     <w:basedOn w:val="Normal"/>
     <w:next w:val="Normal"/>
@@ -6576,7 +6033,7 @@
       <w:ind w:left="1000"/>
     </w:pPr>
   </w:style>
-  <w:style w:type="paragraph" w:styleId="Sumrio7">
+  <w:style w:type="paragraph" w:styleId="TOC7">
     <w:name w:val="toc 7"/>
     <w:basedOn w:val="Normal"/>
     <w:next w:val="Normal"/>
@@ -6586,7 +6043,7 @@
       <w:ind w:left="1200"/>
     </w:pPr>
   </w:style>
-  <w:style w:type="paragraph" w:styleId="Sumrio8">
+  <w:style w:type="paragraph" w:styleId="TOC8">
     <w:name w:val="toc 8"/>
     <w:basedOn w:val="Normal"/>
     <w:next w:val="Normal"/>
@@ -6596,7 +6053,7 @@
       <w:ind w:left="1400"/>
     </w:pPr>
   </w:style>
-  <w:style w:type="paragraph" w:styleId="Sumrio9">
+  <w:style w:type="paragraph" w:styleId="TOC9">
     <w:name w:val="toc 9"/>
     <w:basedOn w:val="Normal"/>
     <w:next w:val="Normal"/>
@@ -6606,7 +6063,7 @@
       <w:ind w:left="1600"/>
     </w:pPr>
   </w:style>
-  <w:style w:type="paragraph" w:styleId="Corpodetexto2">
+  <w:style w:type="paragraph" w:styleId="BodyText2">
     <w:name w:val="Body Text 2"/>
     <w:basedOn w:val="Normal"/>
     <w:rPr>
@@ -6614,7 +6071,7 @@
       <w:color w:val="0000FF"/>
     </w:rPr>
   </w:style>
-  <w:style w:type="paragraph" w:styleId="Recuodecorpodetexto">
+  <w:style w:type="paragraph" w:styleId="BodyTextIndent">
     <w:name w:val="Body Text Indent"/>
     <w:basedOn w:val="Normal"/>
     <w:pPr>
@@ -6644,13 +6101,13 @@
     <w:pPr>
       <w:widowControl/>
       <w:numPr>
-        <w:numId w:val="81"/>
+        <w:numId w:val="38"/>
       </w:numPr>
       <w:tabs>
         <w:tab w:val="left" w:pos="720"/>
       </w:tabs>
       <w:spacing w:before="120" w:line="240" w:lineRule="auto"/>
-      <w:ind w:left="720" w:right="360"/>
+      <w:ind w:right="360"/>
       <w:jc w:val="both"/>
     </w:pPr>
     <w:rPr>
@@ -6660,7 +6117,7 @@
   <w:style w:type="paragraph" w:customStyle="1" w:styleId="InfoBlue">
     <w:name w:val="InfoBlue"/>
     <w:basedOn w:val="Normal"/>
-    <w:next w:val="Corpodetexto"/>
+    <w:next w:val="BodyText"/>
     <w:rsid w:val="00B7002B"/>
     <w:pPr>
       <w:spacing w:after="120"/>
@@ -6673,7 +6130,7 @@
   </w:style>
   <w:style w:type="character" w:styleId="Hyperlink">
     <w:name w:val="Hyperlink"/>
-    <w:basedOn w:val="Fontepargpadro"/>
+    <w:basedOn w:val="DefaultParagraphFont"/>
     <w:rPr>
       <w:color w:val="0000FF"/>
       <w:u w:val="single"/>
@@ -6693,7 +6150,7 @@
       <w:color w:val="0000FF"/>
     </w:rPr>
   </w:style>
-  <w:style w:type="paragraph" w:styleId="Textodebalo">
+  <w:style w:type="paragraph" w:styleId="BalloonText">
     <w:name w:val="Balloon Text"/>
     <w:basedOn w:val="Normal"/>
     <w:semiHidden/>
@@ -6704,9 +6161,9 @@
       <w:szCs w:val="16"/>
     </w:rPr>
   </w:style>
-  <w:style w:type="character" w:styleId="Refdecomentrio">
+  <w:style w:type="character" w:styleId="CommentReference">
     <w:name w:val="annotation reference"/>
-    <w:basedOn w:val="Fontepargpadro"/>
+    <w:basedOn w:val="DefaultParagraphFont"/>
     <w:semiHidden/>
     <w:rsid w:val="009D6937"/>
     <w:rPr>
@@ -6714,16 +6171,16 @@
       <w:szCs w:val="16"/>
     </w:rPr>
   </w:style>
-  <w:style w:type="paragraph" w:styleId="Textodecomentrio">
+  <w:style w:type="paragraph" w:styleId="CommentText">
     <w:name w:val="annotation text"/>
     <w:basedOn w:val="Normal"/>
     <w:semiHidden/>
     <w:rsid w:val="009D6937"/>
   </w:style>
-  <w:style w:type="paragraph" w:styleId="Assuntodocomentrio">
+  <w:style w:type="paragraph" w:styleId="CommentSubject">
     <w:name w:val="annotation subject"/>
-    <w:basedOn w:val="Textodecomentrio"/>
-    <w:next w:val="Textodecomentrio"/>
+    <w:basedOn w:val="CommentText"/>
+    <w:next w:val="CommentText"/>
     <w:semiHidden/>
     <w:rsid w:val="009D6937"/>
     <w:rPr>
@@ -6742,16 +6199,15 @@
       <w:vanish w:val="0"/>
     </w:rPr>
   </w:style>
-  <w:style w:type="table" w:styleId="Tabelacomgrade">
+  <w:style w:type="table" w:styleId="TableGrid">
     <w:name w:val="Table Grid"/>
-    <w:basedOn w:val="Tabelanormal"/>
+    <w:basedOn w:val="TableNormal"/>
     <w:rsid w:val="00D8366F"/>
     <w:pPr>
       <w:widowControl w:val="0"/>
       <w:spacing w:line="240" w:lineRule="atLeast"/>
     </w:pPr>
     <w:tblPr>
-      <w:tblInd w:w="0" w:type="nil"/>
       <w:tblBorders>
         <w:top w:val="single" w:sz="4" w:space="0" w:color="auto"/>
         <w:left w:val="single" w:sz="4" w:space="0" w:color="auto"/>
@@ -6760,6 +6216,806 @@
         <w:insideH w:val="single" w:sz="4" w:space="0" w:color="auto"/>
         <w:insideV w:val="single" w:sz="4" w:space="0" w:color="auto"/>
       </w:tblBorders>
+      <w:tblCellMar>
+        <w:top w:w="0" w:type="dxa"/>
+        <w:left w:w="108" w:type="dxa"/>
+        <w:bottom w:w="0" w:type="dxa"/>
+        <w:right w:w="108" w:type="dxa"/>
+      </w:tblCellMar>
+    </w:tblPr>
+  </w:style>
+</w:styles>
+</file>
+
+<file path=word/stylesWithEffects.xml><?xml version="1.0" encoding="utf-8"?>
+<w:styles xmlns:wpc="http://schemas.microsoft.com/office/word/2010/wordprocessingCanvas" xmlns:mc="http://schemas.openxmlformats.org/markup-compatibility/2006" xmlns:o="urn:schemas-microsoft-com:office:office" xmlns:r="http://schemas.openxmlformats.org/officeDocument/2006/relationships" xmlns:m="http://schemas.openxmlformats.org/officeDocument/2006/math" xmlns:v="urn:schemas-microsoft-com:vml" xmlns:wp14="http://schemas.microsoft.com/office/word/2010/wordprocessingDrawing" xmlns:wp="http://schemas.openxmlformats.org/drawingml/2006/wordprocessingDrawing" xmlns:w10="urn:schemas-microsoft-com:office:word" xmlns:w="http://schemas.openxmlformats.org/wordprocessingml/2006/main" xmlns:w14="http://schemas.microsoft.com/office/word/2010/wordml" xmlns:wpg="http://schemas.microsoft.com/office/word/2010/wordprocessingGroup" xmlns:wpi="http://schemas.microsoft.com/office/word/2010/wordprocessingInk" xmlns:wne="http://schemas.microsoft.com/office/word/2006/wordml" xmlns:wps="http://schemas.microsoft.com/office/word/2010/wordprocessingShape" mc:Ignorable="w14 wp14">
+  <w:docDefaults>
+    <w:rPrDefault>
+      <w:rPr>
+        <w:rFonts w:ascii="Times New Roman" w:eastAsia="Times New Roman" w:hAnsi="Times New Roman" w:cs="Times New Roman"/>
+        <w:lang w:val="pt-BR" w:eastAsia="pt-BR" w:bidi="ar-SA"/>
+      </w:rPr>
+    </w:rPrDefault>
+    <w:pPrDefault/>
+  </w:docDefaults>
+  <w:latentStyles w:defLockedState="0" w:defUIPriority="99" w:defSemiHidden="1" w:defUnhideWhenUsed="1" w:defQFormat="0" w:count="267">
+    <w:lsdException w:name="Normal" w:semiHidden="0" w:uiPriority="0" w:unhideWhenUsed="0" w:qFormat="1"/>
+    <w:lsdException w:name="heading 1" w:semiHidden="0" w:uiPriority="9" w:unhideWhenUsed="0" w:qFormat="1"/>
+    <w:lsdException w:name="heading 2" w:semiHidden="0" w:uiPriority="9" w:unhideWhenUsed="0" w:qFormat="1"/>
+    <w:lsdException w:name="heading 3" w:semiHidden="0" w:uiPriority="9" w:unhideWhenUsed="0" w:qFormat="1"/>
+    <w:lsdException w:name="heading 4" w:semiHidden="0" w:uiPriority="9" w:unhideWhenUsed="0" w:qFormat="1"/>
+    <w:lsdException w:name="heading 5" w:semiHidden="0" w:uiPriority="9" w:unhideWhenUsed="0" w:qFormat="1"/>
+    <w:lsdException w:name="heading 6" w:semiHidden="0" w:uiPriority="9" w:unhideWhenUsed="0" w:qFormat="1"/>
+    <w:lsdException w:name="heading 7" w:semiHidden="0" w:uiPriority="9" w:unhideWhenUsed="0" w:qFormat="1"/>
+    <w:lsdException w:name="heading 8" w:semiHidden="0" w:uiPriority="9" w:unhideWhenUsed="0" w:qFormat="1"/>
+    <w:lsdException w:name="heading 9" w:semiHidden="0" w:uiPriority="9" w:unhideWhenUsed="0" w:qFormat="1"/>
+    <w:lsdException w:name="toc 1" w:uiPriority="39"/>
+    <w:lsdException w:name="toc 2" w:uiPriority="39"/>
+    <w:lsdException w:name="toc 3" w:uiPriority="39"/>
+    <w:lsdException w:name="toc 4" w:uiPriority="39"/>
+    <w:lsdException w:name="toc 5" w:uiPriority="39"/>
+    <w:lsdException w:name="toc 6" w:uiPriority="39"/>
+    <w:lsdException w:name="toc 7" w:uiPriority="39"/>
+    <w:lsdException w:name="toc 8" w:uiPriority="39"/>
+    <w:lsdException w:name="toc 9" w:uiPriority="39"/>
+    <w:lsdException w:name="caption" w:uiPriority="35" w:qFormat="1"/>
+    <w:lsdException w:name="Title" w:semiHidden="0" w:uiPriority="10" w:unhideWhenUsed="0" w:qFormat="1"/>
+    <w:lsdException w:name="Default Paragraph Font" w:uiPriority="1"/>
+    <w:lsdException w:name="Subtitle" w:semiHidden="0" w:uiPriority="11" w:unhideWhenUsed="0" w:qFormat="1"/>
+    <w:lsdException w:name="Strong" w:semiHidden="0" w:uiPriority="22" w:unhideWhenUsed="0" w:qFormat="1"/>
+    <w:lsdException w:name="Emphasis" w:semiHidden="0" w:uiPriority="20" w:unhideWhenUsed="0" w:qFormat="1"/>
+    <w:lsdException w:name="Table Grid" w:semiHidden="0" w:uiPriority="39" w:unhideWhenUsed="0"/>
+    <w:lsdException w:name="Placeholder Text" w:unhideWhenUsed="0"/>
+    <w:lsdException w:name="No Spacing" w:semiHidden="0" w:uiPriority="1" w:unhideWhenUsed="0" w:qFormat="1"/>
+    <w:lsdException w:name="Light Shading" w:semiHidden="0" w:uiPriority="60" w:unhideWhenUsed="0"/>
+    <w:lsdException w:name="Light List" w:semiHidden="0" w:uiPriority="61" w:unhideWhenUsed="0"/>
+    <w:lsdException w:name="Light Grid" w:semiHidden="0" w:uiPriority="62" w:unhideWhenUsed="0"/>
+    <w:lsdException w:name="Medium Shading 1" w:semiHidden="0" w:uiPriority="63" w:unhideWhenUsed="0"/>
+    <w:lsdException w:name="Medium Shading 2" w:semiHidden="0" w:uiPriority="64" w:unhideWhenUsed="0"/>
+    <w:lsdException w:name="Medium List 1" w:semiHidden="0" w:uiPriority="65" w:unhideWhenUsed="0"/>
+    <w:lsdException w:name="Medium List 2" w:semiHidden="0" w:uiPriority="66" w:unhideWhenUsed="0"/>
+    <w:lsdException w:name="Medium Grid 1" w:semiHidden="0" w:uiPriority="67" w:unhideWhenUsed="0"/>
+    <w:lsdException w:name="Medium Grid 2" w:semiHidden="0" w:uiPriority="68" w:unhideWhenUsed="0"/>
+    <w:lsdException w:name="Medium Grid 3" w:semiHidden="0" w:uiPriority="69" w:unhideWhenUsed="0"/>
+    <w:lsdException w:name="Dark List" w:semiHidden="0" w:uiPriority="70" w:unhideWhenUsed="0"/>
+    <w:lsdException w:name="Colorful Shading" w:semiHidden="0" w:uiPriority="71" w:unhideWhenUsed="0"/>
+    <w:lsdException w:name="Colorful List" w:semiHidden="0" w:uiPriority="72" w:unhideWhenUsed="0"/>
+    <w:lsdException w:name="Colorful Grid" w:semiHidden="0" w:uiPriority="73" w:unhideWhenUsed="0"/>
+    <w:lsdException w:name="Light Shading Accent 1" w:semiHidden="0" w:uiPriority="60" w:unhideWhenUsed="0"/>
+    <w:lsdException w:name="Light List Accent 1" w:semiHidden="0" w:uiPriority="61" w:unhideWhenUsed="0"/>
+    <w:lsdException w:name="Light Grid Accent 1" w:semiHidden="0" w:uiPriority="62" w:unhideWhenUsed="0"/>
+    <w:lsdException w:name="Medium Shading 1 Accent 1" w:semiHidden="0" w:uiPriority="63" w:unhideWhenUsed="0"/>
+    <w:lsdException w:name="Medium Shading 2 Accent 1" w:semiHidden="0" w:uiPriority="64" w:unhideWhenUsed="0"/>
+    <w:lsdException w:name="Medium List 1 Accent 1" w:semiHidden="0" w:uiPriority="65" w:unhideWhenUsed="0"/>
+    <w:lsdException w:name="Revision" w:unhideWhenUsed="0"/>
+    <w:lsdException w:name="List Paragraph" w:semiHidden="0" w:uiPriority="34" w:unhideWhenUsed="0" w:qFormat="1"/>
+    <w:lsdException w:name="Quote" w:semiHidden="0" w:uiPriority="29" w:unhideWhenUsed="0" w:qFormat="1"/>
+    <w:lsdException w:name="Intense Quote" w:semiHidden="0" w:uiPriority="30" w:unhideWhenUsed="0" w:qFormat="1"/>
+    <w:lsdException w:name="Medium List 2 Accent 1" w:semiHidden="0" w:uiPriority="66" w:unhideWhenUsed="0"/>
+    <w:lsdException w:name="Medium Grid 1 Accent 1" w:semiHidden="0" w:uiPriority="67" w:unhideWhenUsed="0"/>
+    <w:lsdException w:name="Medium Grid 2 Accent 1" w:semiHidden="0" w:uiPriority="68" w:unhideWhenUsed="0"/>
+    <w:lsdException w:name="Medium Grid 3 Accent 1" w:semiHidden="0" w:uiPriority="69" w:unhideWhenUsed="0"/>
+    <w:lsdException w:name="Dark List Accent 1" w:semiHidden="0" w:uiPriority="70" w:unhideWhenUsed="0"/>
+    <w:lsdException w:name="Colorful Shading Accent 1" w:semiHidden="0" w:uiPriority="71" w:unhideWhenUsed="0"/>
+    <w:lsdException w:name="Colorful List Accent 1" w:semiHidden="0" w:uiPriority="72" w:unhideWhenUsed="0"/>
+    <w:lsdException w:name="Colorful Grid Accent 1" w:semiHidden="0" w:uiPriority="73" w:unhideWhenUsed="0"/>
+    <w:lsdException w:name="Light Shading Accent 2" w:semiHidden="0" w:uiPriority="60" w:unhideWhenUsed="0"/>
+    <w:lsdException w:name="Light List Accent 2" w:semiHidden="0" w:uiPriority="61" w:unhideWhenUsed="0"/>
+    <w:lsdException w:name="Light Grid Accent 2" w:semiHidden="0" w:uiPriority="62" w:unhideWhenUsed="0"/>
+    <w:lsdException w:name="Medium Shading 1 Accent 2" w:semiHidden="0" w:uiPriority="63" w:unhideWhenUsed="0"/>
+    <w:lsdException w:name="Medium Shading 2 Accent 2" w:semiHidden="0" w:uiPriority="64" w:unhideWhenUsed="0"/>
+    <w:lsdException w:name="Medium List 1 Accent 2" w:semiHidden="0" w:uiPriority="65" w:unhideWhenUsed="0"/>
+    <w:lsdException w:name="Medium List 2 Accent 2" w:semiHidden="0" w:uiPriority="66" w:unhideWhenUsed="0"/>
+    <w:lsdException w:name="Medium Grid 1 Accent 2" w:semiHidden="0" w:uiPriority="67" w:unhideWhenUsed="0"/>
+    <w:lsdException w:name="Medium Grid 2 Accent 2" w:semiHidden="0" w:uiPriority="68" w:unhideWhenUsed="0"/>
+    <w:lsdException w:name="Medium Grid 3 Accent 2" w:semiHidden="0" w:uiPriority="69" w:unhideWhenUsed="0"/>
+    <w:lsdException w:name="Dark List Accent 2" w:semiHidden="0" w:uiPriority="70" w:unhideWhenUsed="0"/>
+    <w:lsdException w:name="Colorful Shading Accent 2" w:semiHidden="0" w:uiPriority="71" w:unhideWhenUsed="0"/>
+    <w:lsdException w:name="Colorful List Accent 2" w:semiHidden="0" w:uiPriority="72" w:unhideWhenUsed="0"/>
+    <w:lsdException w:name="Colorful Grid Accent 2" w:semiHidden="0" w:uiPriority="73" w:unhideWhenUsed="0"/>
+    <w:lsdException w:name="Light Shading Accent 3" w:semiHidden="0" w:uiPriority="60" w:unhideWhenUsed="0"/>
+    <w:lsdException w:name="Light List Accent 3" w:semiHidden="0" w:uiPriority="61" w:unhideWhenUsed="0"/>
+    <w:lsdException w:name="Light Grid Accent 3" w:semiHidden="0" w:uiPriority="62" w:unhideWhenUsed="0"/>
+    <w:lsdException w:name="Medium Shading 1 Accent 3" w:semiHidden="0" w:uiPriority="63" w:unhideWhenUsed="0"/>
+    <w:lsdException w:name="Medium Shading 2 Accent 3" w:semiHidden="0" w:uiPriority="64" w:unhideWhenUsed="0"/>
+    <w:lsdException w:name="Medium List 1 Accent 3" w:semiHidden="0" w:uiPriority="65" w:unhideWhenUsed="0"/>
+    <w:lsdException w:name="Medium List 2 Accent 3" w:semiHidden="0" w:uiPriority="66" w:unhideWhenUsed="0"/>
+    <w:lsdException w:name="Medium Grid 1 Accent 3" w:semiHidden="0" w:uiPriority="67" w:unhideWhenUsed="0"/>
+    <w:lsdException w:name="Medium Grid 2 Accent 3" w:semiHidden="0" w:uiPriority="68" w:unhideWhenUsed="0"/>
+    <w:lsdException w:name="Medium Grid 3 Accent 3" w:semiHidden="0" w:uiPriority="69" w:unhideWhenUsed="0"/>
+    <w:lsdException w:name="Dark List Accent 3" w:semiHidden="0" w:uiPriority="70" w:unhideWhenUsed="0"/>
+    <w:lsdException w:name="Colorful Shading Accent 3" w:semiHidden="0" w:uiPriority="71" w:unhideWhenUsed="0"/>
+    <w:lsdException w:name="Colorful List Accent 3" w:semiHidden="0" w:uiPriority="72" w:unhideWhenUsed="0"/>
+    <w:lsdException w:name="Colorful Grid Accent 3" w:semiHidden="0" w:uiPriority="73" w:unhideWhenUsed="0"/>
+    <w:lsdException w:name="Light Shading Accent 4" w:semiHidden="0" w:uiPriority="60" w:unhideWhenUsed="0"/>
+    <w:lsdException w:name="Light List Accent 4" w:semiHidden="0" w:uiPriority="61" w:unhideWhenUsed="0"/>
+    <w:lsdException w:name="Light Grid Accent 4" w:semiHidden="0" w:uiPriority="62" w:unhideWhenUsed="0"/>
+    <w:lsdException w:name="Medium Shading 1 Accent 4" w:semiHidden="0" w:uiPriority="63" w:unhideWhenUsed="0"/>
+    <w:lsdException w:name="Medium Shading 2 Accent 4" w:semiHidden="0" w:uiPriority="64" w:unhideWhenUsed="0"/>
+    <w:lsdException w:name="Medium List 1 Accent 4" w:semiHidden="0" w:uiPriority="65" w:unhideWhenUsed="0"/>
+    <w:lsdException w:name="Medium List 2 Accent 4" w:semiHidden="0" w:uiPriority="66" w:unhideWhenUsed="0"/>
+    <w:lsdException w:name="Medium Grid 1 Accent 4" w:semiHidden="0" w:uiPriority="67" w:unhideWhenUsed="0"/>
+    <w:lsdException w:name="Medium Grid 2 Accent 4" w:semiHidden="0" w:uiPriority="68" w:unhideWhenUsed="0"/>
+    <w:lsdException w:name="Medium Grid 3 Accent 4" w:semiHidden="0" w:uiPriority="69" w:unhideWhenUsed="0"/>
+    <w:lsdException w:name="Dark List Accent 4" w:semiHidden="0" w:uiPriority="70" w:unhideWhenUsed="0"/>
+    <w:lsdException w:name="Colorful Shading Accent 4" w:semiHidden="0" w:uiPriority="71" w:unhideWhenUsed="0"/>
+    <w:lsdException w:name="Colorful List Accent 4" w:semiHidden="0" w:uiPriority="72" w:unhideWhenUsed="0"/>
+    <w:lsdException w:name="Colorful Grid Accent 4" w:semiHidden="0" w:uiPriority="73" w:unhideWhenUsed="0"/>
+    <w:lsdException w:name="Light Shading Accent 5" w:semiHidden="0" w:uiPriority="60" w:unhideWhenUsed="0"/>
+    <w:lsdException w:name="Light List Accent 5" w:semiHidden="0" w:uiPriority="61" w:unhideWhenUsed="0"/>
+    <w:lsdException w:name="Light Grid Accent 5" w:semiHidden="0" w:uiPriority="62" w:unhideWhenUsed="0"/>
+    <w:lsdException w:name="Medium Shading 1 Accent 5" w:semiHidden="0" w:uiPriority="63" w:unhideWhenUsed="0"/>
+    <w:lsdException w:name="Medium Shading 2 Accent 5" w:semiHidden="0" w:uiPriority="64" w:unhideWhenUsed="0"/>
+    <w:lsdException w:name="Medium List 1 Accent 5" w:semiHidden="0" w:uiPriority="65" w:unhideWhenUsed="0"/>
+    <w:lsdException w:name="Medium List 2 Accent 5" w:semiHidden="0" w:uiPriority="66" w:unhideWhenUsed="0"/>
+    <w:lsdException w:name="Medium Grid 1 Accent 5" w:semiHidden="0" w:uiPriority="67" w:unhideWhenUsed="0"/>
+    <w:lsdException w:name="Medium Grid 2 Accent 5" w:semiHidden="0" w:uiPriority="68" w:unhideWhenUsed="0"/>
+    <w:lsdException w:name="Medium Grid 3 Accent 5" w:semiHidden="0" w:uiPriority="69" w:unhideWhenUsed="0"/>
+    <w:lsdException w:name="Dark List Accent 5" w:semiHidden="0" w:uiPriority="70" w:unhideWhenUsed="0"/>
+    <w:lsdException w:name="Colorful Shading Accent 5" w:semiHidden="0" w:uiPriority="71" w:unhideWhenUsed="0"/>
+    <w:lsdException w:name="Colorful List Accent 5" w:semiHidden="0" w:uiPriority="72" w:unhideWhenUsed="0"/>
+    <w:lsdException w:name="Colorful Grid Accent 5" w:semiHidden="0" w:uiPriority="73" w:unhideWhenUsed="0"/>
+    <w:lsdException w:name="Light Shading Accent 6" w:semiHidden="0" w:uiPriority="60" w:unhideWhenUsed="0"/>
+    <w:lsdException w:name="Light List Accent 6" w:semiHidden="0" w:uiPriority="61" w:unhideWhenUsed="0"/>
+    <w:lsdException w:name="Light Grid Accent 6" w:semiHidden="0" w:uiPriority="62" w:unhideWhenUsed="0"/>
+    <w:lsdException w:name="Medium Shading 1 Accent 6" w:semiHidden="0" w:uiPriority="63" w:unhideWhenUsed="0"/>
+    <w:lsdException w:name="Medium Shading 2 Accent 6" w:semiHidden="0" w:uiPriority="64" w:unhideWhenUsed="0"/>
+    <w:lsdException w:name="Medium List 1 Accent 6" w:semiHidden="0" w:uiPriority="65" w:unhideWhenUsed="0"/>
+    <w:lsdException w:name="Medium List 2 Accent 6" w:semiHidden="0" w:uiPriority="66" w:unhideWhenUsed="0"/>
+    <w:lsdException w:name="Medium Grid 1 Accent 6" w:semiHidden="0" w:uiPriority="67" w:unhideWhenUsed="0"/>
+    <w:lsdException w:name="Medium Grid 2 Accent 6" w:semiHidden="0" w:uiPriority="68" w:unhideWhenUsed="0"/>
+    <w:lsdException w:name="Medium Grid 3 Accent 6" w:semiHidden="0" w:uiPriority="69" w:unhideWhenUsed="0"/>
+    <w:lsdException w:name="Dark List Accent 6" w:semiHidden="0" w:uiPriority="70" w:unhideWhenUsed="0"/>
+    <w:lsdException w:name="Colorful Shading Accent 6" w:semiHidden="0" w:uiPriority="71" w:unhideWhenUsed="0"/>
+    <w:lsdException w:name="Colorful List Accent 6" w:semiHidden="0" w:uiPriority="72" w:unhideWhenUsed="0"/>
+    <w:lsdException w:name="Colorful Grid Accent 6" w:semiHidden="0" w:uiPriority="73" w:unhideWhenUsed="0"/>
+    <w:lsdException w:name="Subtle Emphasis" w:semiHidden="0" w:uiPriority="19" w:unhideWhenUsed="0" w:qFormat="1"/>
+    <w:lsdException w:name="Intense Emphasis" w:semiHidden="0" w:uiPriority="21" w:unhideWhenUsed="0" w:qFormat="1"/>
+    <w:lsdException w:name="Subtle Reference" w:semiHidden="0" w:uiPriority="31" w:unhideWhenUsed="0" w:qFormat="1"/>
+    <w:lsdException w:name="Intense Reference" w:semiHidden="0" w:uiPriority="32" w:unhideWhenUsed="0" w:qFormat="1"/>
+    <w:lsdException w:name="Book Title" w:semiHidden="0" w:uiPriority="33" w:unhideWhenUsed="0" w:qFormat="1"/>
+    <w:lsdException w:name="Bibliography" w:uiPriority="37"/>
+    <w:lsdException w:name="TOC Heading" w:uiPriority="39" w:qFormat="1"/>
+  </w:latentStyles>
+  <w:style w:type="paragraph" w:default="1" w:styleId="Normal">
+    <w:name w:val="Normal"/>
+    <w:qFormat/>
+    <w:pPr>
+      <w:widowControl w:val="0"/>
+      <w:spacing w:line="240" w:lineRule="atLeast"/>
+    </w:pPr>
+    <w:rPr>
+      <w:lang w:val="en-US" w:eastAsia="en-US"/>
+    </w:rPr>
+  </w:style>
+  <w:style w:type="paragraph" w:styleId="Heading1">
+    <w:name w:val="heading 1"/>
+    <w:basedOn w:val="Normal"/>
+    <w:next w:val="Normal"/>
+    <w:qFormat/>
+    <w:rsid w:val="008A4D87"/>
+    <w:pPr>
+      <w:keepNext/>
+      <w:spacing w:before="120" w:after="60"/>
+      <w:outlineLvl w:val="0"/>
+    </w:pPr>
+    <w:rPr>
+      <w:rFonts w:ascii="Arial" w:hAnsi="Arial"/>
+      <w:b/>
+      <w:sz w:val="24"/>
+    </w:rPr>
+  </w:style>
+  <w:style w:type="paragraph" w:styleId="Heading2">
+    <w:name w:val="heading 2"/>
+    <w:basedOn w:val="Heading1"/>
+    <w:next w:val="Normal"/>
+    <w:qFormat/>
+    <w:rsid w:val="005F5C34"/>
+    <w:pPr>
+      <w:numPr>
+        <w:numId w:val="33"/>
+      </w:numPr>
+      <w:outlineLvl w:val="1"/>
+    </w:pPr>
+    <w:rPr>
+      <w:sz w:val="20"/>
+    </w:rPr>
+  </w:style>
+  <w:style w:type="paragraph" w:styleId="Heading3">
+    <w:name w:val="heading 3"/>
+    <w:basedOn w:val="Heading1"/>
+    <w:next w:val="Normal"/>
+    <w:qFormat/>
+    <w:pPr>
+      <w:numPr>
+        <w:ilvl w:val="2"/>
+        <w:numId w:val="1"/>
+      </w:numPr>
+      <w:outlineLvl w:val="2"/>
+    </w:pPr>
+    <w:rPr>
+      <w:b w:val="0"/>
+      <w:i/>
+      <w:sz w:val="20"/>
+    </w:rPr>
+  </w:style>
+  <w:style w:type="paragraph" w:styleId="Heading4">
+    <w:name w:val="heading 4"/>
+    <w:basedOn w:val="Heading1"/>
+    <w:next w:val="Normal"/>
+    <w:qFormat/>
+    <w:pPr>
+      <w:numPr>
+        <w:ilvl w:val="3"/>
+        <w:numId w:val="1"/>
+      </w:numPr>
+      <w:outlineLvl w:val="3"/>
+    </w:pPr>
+    <w:rPr>
+      <w:b w:val="0"/>
+      <w:sz w:val="20"/>
+    </w:rPr>
+  </w:style>
+  <w:style w:type="paragraph" w:styleId="Heading5">
+    <w:name w:val="heading 5"/>
+    <w:basedOn w:val="Normal"/>
+    <w:next w:val="Normal"/>
+    <w:qFormat/>
+    <w:pPr>
+      <w:numPr>
+        <w:ilvl w:val="4"/>
+        <w:numId w:val="1"/>
+      </w:numPr>
+      <w:spacing w:before="240" w:after="60"/>
+      <w:ind w:left="2880"/>
+      <w:outlineLvl w:val="4"/>
+    </w:pPr>
+    <w:rPr>
+      <w:sz w:val="22"/>
+    </w:rPr>
+  </w:style>
+  <w:style w:type="paragraph" w:styleId="Heading6">
+    <w:name w:val="heading 6"/>
+    <w:basedOn w:val="Normal"/>
+    <w:next w:val="Normal"/>
+    <w:qFormat/>
+    <w:pPr>
+      <w:numPr>
+        <w:ilvl w:val="5"/>
+        <w:numId w:val="1"/>
+      </w:numPr>
+      <w:spacing w:before="240" w:after="60"/>
+      <w:ind w:left="2880"/>
+      <w:outlineLvl w:val="5"/>
+    </w:pPr>
+    <w:rPr>
+      <w:i/>
+      <w:sz w:val="22"/>
+    </w:rPr>
+  </w:style>
+  <w:style w:type="paragraph" w:styleId="Heading7">
+    <w:name w:val="heading 7"/>
+    <w:basedOn w:val="Normal"/>
+    <w:next w:val="Normal"/>
+    <w:qFormat/>
+    <w:pPr>
+      <w:numPr>
+        <w:ilvl w:val="6"/>
+        <w:numId w:val="1"/>
+      </w:numPr>
+      <w:spacing w:before="240" w:after="60"/>
+      <w:ind w:left="2880"/>
+      <w:outlineLvl w:val="6"/>
+    </w:pPr>
+  </w:style>
+  <w:style w:type="paragraph" w:styleId="Heading8">
+    <w:name w:val="heading 8"/>
+    <w:basedOn w:val="Normal"/>
+    <w:next w:val="Normal"/>
+    <w:qFormat/>
+    <w:pPr>
+      <w:numPr>
+        <w:ilvl w:val="7"/>
+        <w:numId w:val="1"/>
+      </w:numPr>
+      <w:spacing w:before="240" w:after="60"/>
+      <w:ind w:left="2880"/>
+      <w:outlineLvl w:val="7"/>
+    </w:pPr>
+    <w:rPr>
+      <w:i/>
+    </w:rPr>
+  </w:style>
+  <w:style w:type="paragraph" w:styleId="Heading9">
+    <w:name w:val="heading 9"/>
+    <w:basedOn w:val="Normal"/>
+    <w:next w:val="Normal"/>
+    <w:qFormat/>
+    <w:pPr>
+      <w:numPr>
+        <w:ilvl w:val="8"/>
+        <w:numId w:val="1"/>
+      </w:numPr>
+      <w:spacing w:before="240" w:after="60"/>
+      <w:ind w:left="2880"/>
+      <w:outlineLvl w:val="8"/>
+    </w:pPr>
+    <w:rPr>
+      <w:b/>
+      <w:i/>
+      <w:sz w:val="18"/>
+    </w:rPr>
+  </w:style>
+  <w:style w:type="character" w:default="1" w:styleId="DefaultParagraphFont">
+    <w:name w:val="Default Paragraph Font"/>
+    <w:uiPriority w:val="1"/>
+    <w:semiHidden/>
+    <w:unhideWhenUsed/>
+  </w:style>
+  <w:style w:type="table" w:default="1" w:styleId="TableNormal">
+    <w:name w:val="Normal Table"/>
+    <w:uiPriority w:val="99"/>
+    <w:semiHidden/>
+    <w:unhideWhenUsed/>
+    <w:tblPr>
+      <w:tblInd w:w="0" w:type="dxa"/>
+      <w:tblCellMar>
+        <w:top w:w="0" w:type="dxa"/>
+        <w:left w:w="108" w:type="dxa"/>
+        <w:bottom w:w="0" w:type="dxa"/>
+        <w:right w:w="108" w:type="dxa"/>
+      </w:tblCellMar>
+    </w:tblPr>
+  </w:style>
+  <w:style w:type="numbering" w:default="1" w:styleId="NoList">
+    <w:name w:val="No List"/>
+    <w:uiPriority w:val="99"/>
+    <w:semiHidden/>
+    <w:unhideWhenUsed/>
+  </w:style>
+  <w:style w:type="paragraph" w:customStyle="1" w:styleId="Paragraph2">
+    <w:name w:val="Paragraph2"/>
+    <w:basedOn w:val="Normal"/>
+    <w:pPr>
+      <w:spacing w:before="80"/>
+      <w:ind w:left="720"/>
+      <w:jc w:val="both"/>
+    </w:pPr>
+    <w:rPr>
+      <w:color w:val="000000"/>
+      <w:lang w:val="en-AU"/>
+    </w:rPr>
+  </w:style>
+  <w:style w:type="paragraph" w:styleId="Title">
+    <w:name w:val="Title"/>
+    <w:basedOn w:val="Normal"/>
+    <w:next w:val="Normal"/>
+    <w:qFormat/>
+    <w:pPr>
+      <w:spacing w:line="240" w:lineRule="auto"/>
+      <w:jc w:val="center"/>
+    </w:pPr>
+    <w:rPr>
+      <w:rFonts w:ascii="Arial" w:hAnsi="Arial"/>
+      <w:b/>
+      <w:sz w:val="36"/>
+    </w:rPr>
+  </w:style>
+  <w:style w:type="paragraph" w:styleId="Subtitle">
+    <w:name w:val="Subtitle"/>
+    <w:basedOn w:val="Normal"/>
+    <w:qFormat/>
+    <w:pPr>
+      <w:spacing w:after="60"/>
+      <w:jc w:val="center"/>
+    </w:pPr>
+    <w:rPr>
+      <w:rFonts w:ascii="Arial" w:hAnsi="Arial"/>
+      <w:i/>
+      <w:sz w:val="36"/>
+      <w:lang w:val="en-AU"/>
+    </w:rPr>
+  </w:style>
+  <w:style w:type="paragraph" w:styleId="NormalIndent">
+    <w:name w:val="Normal Indent"/>
+    <w:basedOn w:val="Normal"/>
+    <w:pPr>
+      <w:ind w:left="900" w:hanging="900"/>
+    </w:pPr>
+  </w:style>
+  <w:style w:type="paragraph" w:styleId="TOC1">
+    <w:name w:val="toc 1"/>
+    <w:basedOn w:val="Normal"/>
+    <w:next w:val="Normal"/>
+    <w:semiHidden/>
+    <w:pPr>
+      <w:tabs>
+        <w:tab w:val="right" w:pos="9360"/>
+      </w:tabs>
+      <w:spacing w:before="240" w:after="60"/>
+      <w:ind w:right="720"/>
+    </w:pPr>
+  </w:style>
+  <w:style w:type="paragraph" w:styleId="TOC2">
+    <w:name w:val="toc 2"/>
+    <w:basedOn w:val="Normal"/>
+    <w:next w:val="Normal"/>
+    <w:semiHidden/>
+    <w:pPr>
+      <w:tabs>
+        <w:tab w:val="right" w:pos="9360"/>
+      </w:tabs>
+      <w:ind w:left="432" w:right="720"/>
+    </w:pPr>
+  </w:style>
+  <w:style w:type="paragraph" w:styleId="TOC3">
+    <w:name w:val="toc 3"/>
+    <w:basedOn w:val="Normal"/>
+    <w:next w:val="Normal"/>
+    <w:semiHidden/>
+    <w:pPr>
+      <w:tabs>
+        <w:tab w:val="left" w:pos="1440"/>
+        <w:tab w:val="right" w:pos="9360"/>
+      </w:tabs>
+      <w:ind w:left="864"/>
+    </w:pPr>
+  </w:style>
+  <w:style w:type="paragraph" w:styleId="Header">
+    <w:name w:val="header"/>
+    <w:basedOn w:val="Normal"/>
+    <w:pPr>
+      <w:tabs>
+        <w:tab w:val="center" w:pos="4320"/>
+        <w:tab w:val="right" w:pos="8640"/>
+      </w:tabs>
+    </w:pPr>
+  </w:style>
+  <w:style w:type="paragraph" w:styleId="Footer">
+    <w:name w:val="footer"/>
+    <w:basedOn w:val="Normal"/>
+    <w:pPr>
+      <w:tabs>
+        <w:tab w:val="center" w:pos="4320"/>
+        <w:tab w:val="right" w:pos="8640"/>
+      </w:tabs>
+    </w:pPr>
+  </w:style>
+  <w:style w:type="character" w:styleId="PageNumber">
+    <w:name w:val="page number"/>
+    <w:basedOn w:val="DefaultParagraphFont"/>
+  </w:style>
+  <w:style w:type="paragraph" w:customStyle="1" w:styleId="Bullet1">
+    <w:name w:val="Bullet1"/>
+    <w:basedOn w:val="Normal"/>
+    <w:pPr>
+      <w:ind w:left="720" w:hanging="432"/>
+    </w:pPr>
+  </w:style>
+  <w:style w:type="paragraph" w:customStyle="1" w:styleId="Bullet2">
+    <w:name w:val="Bullet2"/>
+    <w:basedOn w:val="Normal"/>
+    <w:pPr>
+      <w:ind w:left="1440" w:hanging="360"/>
+    </w:pPr>
+    <w:rPr>
+      <w:color w:val="000080"/>
+    </w:rPr>
+  </w:style>
+  <w:style w:type="paragraph" w:customStyle="1" w:styleId="Tabletext">
+    <w:name w:val="Tabletext"/>
+    <w:basedOn w:val="Normal"/>
+    <w:pPr>
+      <w:keepLines/>
+      <w:spacing w:after="120"/>
+    </w:pPr>
+  </w:style>
+  <w:style w:type="paragraph" w:styleId="BodyText">
+    <w:name w:val="Body Text"/>
+    <w:basedOn w:val="Normal"/>
+    <w:pPr>
+      <w:keepLines/>
+      <w:spacing w:after="120"/>
+      <w:ind w:left="720"/>
+    </w:pPr>
+  </w:style>
+  <w:style w:type="paragraph" w:styleId="DocumentMap">
+    <w:name w:val="Document Map"/>
+    <w:basedOn w:val="Normal"/>
+    <w:semiHidden/>
+    <w:pPr>
+      <w:shd w:val="clear" w:color="auto" w:fill="000080"/>
+    </w:pPr>
+    <w:rPr>
+      <w:rFonts w:ascii="Tahoma" w:hAnsi="Tahoma"/>
+    </w:rPr>
+  </w:style>
+  <w:style w:type="character" w:styleId="FootnoteReference">
+    <w:name w:val="footnote reference"/>
+    <w:basedOn w:val="DefaultParagraphFont"/>
+    <w:semiHidden/>
+    <w:rPr>
+      <w:sz w:val="20"/>
+      <w:vertAlign w:val="superscript"/>
+    </w:rPr>
+  </w:style>
+  <w:style w:type="paragraph" w:styleId="FootnoteText">
+    <w:name w:val="footnote text"/>
+    <w:basedOn w:val="Normal"/>
+    <w:semiHidden/>
+    <w:pPr>
+      <w:keepNext/>
+      <w:keepLines/>
+      <w:pBdr>
+        <w:bottom w:val="single" w:sz="6" w:space="0" w:color="000000"/>
+      </w:pBdr>
+      <w:spacing w:before="40" w:after="40"/>
+      <w:ind w:left="360" w:hanging="360"/>
+    </w:pPr>
+    <w:rPr>
+      <w:rFonts w:ascii="Helvetica" w:hAnsi="Helvetica"/>
+      <w:sz w:val="16"/>
+    </w:rPr>
+  </w:style>
+  <w:style w:type="paragraph" w:customStyle="1" w:styleId="MainTitle">
+    <w:name w:val="Main Title"/>
+    <w:basedOn w:val="Normal"/>
+    <w:pPr>
+      <w:spacing w:before="480" w:after="60" w:line="240" w:lineRule="auto"/>
+      <w:jc w:val="center"/>
+    </w:pPr>
+    <w:rPr>
+      <w:rFonts w:ascii="Arial" w:hAnsi="Arial"/>
+      <w:b/>
+      <w:kern w:val="28"/>
+      <w:sz w:val="32"/>
+    </w:rPr>
+  </w:style>
+  <w:style w:type="paragraph" w:customStyle="1" w:styleId="Paragraph1">
+    <w:name w:val="Paragraph1"/>
+    <w:basedOn w:val="Normal"/>
+    <w:pPr>
+      <w:spacing w:before="80" w:line="240" w:lineRule="auto"/>
+      <w:jc w:val="both"/>
+    </w:pPr>
+  </w:style>
+  <w:style w:type="paragraph" w:customStyle="1" w:styleId="Paragraph3">
+    <w:name w:val="Paragraph3"/>
+    <w:basedOn w:val="Normal"/>
+    <w:pPr>
+      <w:spacing w:before="80" w:line="240" w:lineRule="auto"/>
+      <w:ind w:left="1530"/>
+      <w:jc w:val="both"/>
+    </w:pPr>
+  </w:style>
+  <w:style w:type="paragraph" w:customStyle="1" w:styleId="Paragraph4">
+    <w:name w:val="Paragraph4"/>
+    <w:basedOn w:val="Normal"/>
+    <w:pPr>
+      <w:spacing w:before="80" w:line="240" w:lineRule="auto"/>
+      <w:ind w:left="2250"/>
+      <w:jc w:val="both"/>
+    </w:pPr>
+  </w:style>
+  <w:style w:type="paragraph" w:styleId="TOC4">
+    <w:name w:val="toc 4"/>
+    <w:basedOn w:val="Normal"/>
+    <w:next w:val="Normal"/>
+    <w:autoRedefine/>
+    <w:semiHidden/>
+    <w:pPr>
+      <w:ind w:left="600"/>
+    </w:pPr>
+  </w:style>
+  <w:style w:type="paragraph" w:styleId="TOC5">
+    <w:name w:val="toc 5"/>
+    <w:basedOn w:val="Normal"/>
+    <w:next w:val="Normal"/>
+    <w:autoRedefine/>
+    <w:semiHidden/>
+    <w:pPr>
+      <w:ind w:left="800"/>
+    </w:pPr>
+  </w:style>
+  <w:style w:type="paragraph" w:styleId="TOC6">
+    <w:name w:val="toc 6"/>
+    <w:basedOn w:val="Normal"/>
+    <w:next w:val="Normal"/>
+    <w:autoRedefine/>
+    <w:semiHidden/>
+    <w:pPr>
+      <w:ind w:left="1000"/>
+    </w:pPr>
+  </w:style>
+  <w:style w:type="paragraph" w:styleId="TOC7">
+    <w:name w:val="toc 7"/>
+    <w:basedOn w:val="Normal"/>
+    <w:next w:val="Normal"/>
+    <w:autoRedefine/>
+    <w:semiHidden/>
+    <w:pPr>
+      <w:ind w:left="1200"/>
+    </w:pPr>
+  </w:style>
+  <w:style w:type="paragraph" w:styleId="TOC8">
+    <w:name w:val="toc 8"/>
+    <w:basedOn w:val="Normal"/>
+    <w:next w:val="Normal"/>
+    <w:autoRedefine/>
+    <w:semiHidden/>
+    <w:pPr>
+      <w:ind w:left="1400"/>
+    </w:pPr>
+  </w:style>
+  <w:style w:type="paragraph" w:styleId="TOC9">
+    <w:name w:val="toc 9"/>
+    <w:basedOn w:val="Normal"/>
+    <w:next w:val="Normal"/>
+    <w:autoRedefine/>
+    <w:semiHidden/>
+    <w:pPr>
+      <w:ind w:left="1600"/>
+    </w:pPr>
+  </w:style>
+  <w:style w:type="paragraph" w:styleId="BodyText2">
+    <w:name w:val="Body Text 2"/>
+    <w:basedOn w:val="Normal"/>
+    <w:rPr>
+      <w:i/>
+      <w:color w:val="0000FF"/>
+    </w:rPr>
+  </w:style>
+  <w:style w:type="paragraph" w:styleId="BodyTextIndent">
+    <w:name w:val="Body Text Indent"/>
+    <w:basedOn w:val="Normal"/>
+    <w:pPr>
+      <w:ind w:left="720"/>
+    </w:pPr>
+    <w:rPr>
+      <w:i/>
+      <w:color w:val="0000FF"/>
+      <w:u w:val="single"/>
+    </w:rPr>
+  </w:style>
+  <w:style w:type="paragraph" w:customStyle="1" w:styleId="Body">
+    <w:name w:val="Body"/>
+    <w:basedOn w:val="Normal"/>
+    <w:pPr>
+      <w:widowControl/>
+      <w:spacing w:before="120" w:line="240" w:lineRule="auto"/>
+      <w:jc w:val="both"/>
+    </w:pPr>
+    <w:rPr>
+      <w:rFonts w:ascii="Book Antiqua" w:hAnsi="Book Antiqua"/>
+    </w:rPr>
+  </w:style>
+  <w:style w:type="paragraph" w:customStyle="1" w:styleId="Bullet">
+    <w:name w:val="Bullet"/>
+    <w:basedOn w:val="Normal"/>
+    <w:pPr>
+      <w:widowControl/>
+      <w:numPr>
+        <w:numId w:val="38"/>
+      </w:numPr>
+      <w:tabs>
+        <w:tab w:val="left" w:pos="720"/>
+      </w:tabs>
+      <w:spacing w:before="120" w:line="240" w:lineRule="auto"/>
+      <w:ind w:right="360"/>
+      <w:jc w:val="both"/>
+    </w:pPr>
+    <w:rPr>
+      <w:rFonts w:ascii="Book Antiqua" w:hAnsi="Book Antiqua"/>
+    </w:rPr>
+  </w:style>
+  <w:style w:type="paragraph" w:customStyle="1" w:styleId="InfoBlue">
+    <w:name w:val="InfoBlue"/>
+    <w:basedOn w:val="Normal"/>
+    <w:next w:val="BodyText"/>
+    <w:rsid w:val="00B7002B"/>
+    <w:pPr>
+      <w:spacing w:after="120"/>
+    </w:pPr>
+    <w:rPr>
+      <w:rFonts w:ascii="Times" w:hAnsi="Times"/>
+      <w:vanish/>
+      <w:color w:val="0000FF"/>
+    </w:rPr>
+  </w:style>
+  <w:style w:type="character" w:styleId="Hyperlink">
+    <w:name w:val="Hyperlink"/>
+    <w:basedOn w:val="DefaultParagraphFont"/>
+    <w:rPr>
+      <w:color w:val="0000FF"/>
+      <w:u w:val="single"/>
+    </w:rPr>
+  </w:style>
+  <w:style w:type="paragraph" w:customStyle="1" w:styleId="infoblue0">
+    <w:name w:val="infoblue"/>
+    <w:basedOn w:val="Normal"/>
+    <w:pPr>
+      <w:widowControl/>
+      <w:spacing w:after="120"/>
+      <w:ind w:left="720"/>
+    </w:pPr>
+    <w:rPr>
+      <w:i/>
+      <w:iCs/>
+      <w:color w:val="0000FF"/>
+    </w:rPr>
+  </w:style>
+  <w:style w:type="paragraph" w:styleId="BalloonText">
+    <w:name w:val="Balloon Text"/>
+    <w:basedOn w:val="Normal"/>
+    <w:semiHidden/>
+    <w:rsid w:val="009D6937"/>
+    <w:rPr>
+      <w:rFonts w:ascii="Tahoma" w:hAnsi="Tahoma" w:cs="Tahoma"/>
+      <w:sz w:val="16"/>
+      <w:szCs w:val="16"/>
+    </w:rPr>
+  </w:style>
+  <w:style w:type="character" w:styleId="CommentReference">
+    <w:name w:val="annotation reference"/>
+    <w:basedOn w:val="DefaultParagraphFont"/>
+    <w:semiHidden/>
+    <w:rsid w:val="009D6937"/>
+    <w:rPr>
+      <w:sz w:val="16"/>
+      <w:szCs w:val="16"/>
+    </w:rPr>
+  </w:style>
+  <w:style w:type="paragraph" w:styleId="CommentText">
+    <w:name w:val="annotation text"/>
+    <w:basedOn w:val="Normal"/>
+    <w:semiHidden/>
+    <w:rsid w:val="009D6937"/>
+  </w:style>
+  <w:style w:type="paragraph" w:styleId="CommentSubject">
+    <w:name w:val="annotation subject"/>
+    <w:basedOn w:val="CommentText"/>
+    <w:next w:val="CommentText"/>
+    <w:semiHidden/>
+    <w:rsid w:val="009D6937"/>
+    <w:rPr>
+      <w:b/>
+      <w:bCs/>
+    </w:rPr>
+  </w:style>
+  <w:style w:type="paragraph" w:customStyle="1" w:styleId="InfoBluelistitem">
+    <w:name w:val="InfoBlue list item"/>
+    <w:basedOn w:val="InfoBlue"/>
+    <w:rsid w:val="00B7002B"/>
+    <w:pPr>
+      <w:ind w:left="720"/>
+    </w:pPr>
+    <w:rPr>
+      <w:vanish w:val="0"/>
+    </w:rPr>
+  </w:style>
+  <w:style w:type="table" w:styleId="TableGrid">
+    <w:name w:val="Table Grid"/>
+    <w:basedOn w:val="TableNormal"/>
+    <w:rsid w:val="00D8366F"/>
+    <w:pPr>
+      <w:widowControl w:val="0"/>
+      <w:spacing w:line="240" w:lineRule="atLeast"/>
+    </w:pPr>
+    <w:tblPr>
+      <w:tblBorders>
+        <w:top w:val="single" w:sz="4" w:space="0" w:color="auto"/>
+        <w:left w:val="single" w:sz="4" w:space="0" w:color="auto"/>
+        <w:bottom w:val="single" w:sz="4" w:space="0" w:color="auto"/>
+        <w:right w:val="single" w:sz="4" w:space="0" w:color="auto"/>
+        <w:insideH w:val="single" w:sz="4" w:space="0" w:color="auto"/>
+        <w:insideV w:val="single" w:sz="4" w:space="0" w:color="auto"/>
+      </w:tblBorders>
+      <w:tblCellMar>
+        <w:top w:w="0" w:type="dxa"/>
+        <w:left w:w="108" w:type="dxa"/>
+        <w:bottom w:w="0" w:type="dxa"/>
+        <w:right w:w="108" w:type="dxa"/>
+      </w:tblCellMar>
     </w:tblPr>
   </w:style>
 </w:styles>
@@ -6808,7 +7064,7 @@
     </a:clrScheme>
     <a:fontScheme name="Escritório">
       <a:majorFont>
-        <a:latin typeface="Calibri Light" panose="020F0302020204030204"/>
+        <a:latin typeface="Calibri Light"/>
         <a:ea typeface=""/>
         <a:cs typeface=""/>
         <a:font script="Jpan" typeface="ＭＳ ゴシック"/>
@@ -6843,7 +7099,7 @@
         <a:font script="Geor" typeface="Sylfaen"/>
       </a:majorFont>
       <a:minorFont>
-        <a:latin typeface="Calibri" panose="020F0502020204030204"/>
+        <a:latin typeface="Calibri"/>
         <a:ea typeface=""/>
         <a:cs typeface=""/>
         <a:font script="Jpan" typeface="ＭＳ 明朝"/>
@@ -7020,7 +7276,7 @@
   <a:extraClrSchemeLst/>
   <a:extLst>
     <a:ext uri="{05A4C25C-085E-4340-85A3-A5531E510DB2}">
-      <thm15:themeFamily xmlns:thm15="http://schemas.microsoft.com/office/thememl/2012/main" name="Office Theme" id="{62F939B6-93AF-4DB8-9C6B-D6C7DFDC589F}" vid="{4A3C46E8-61CC-4603-A589-7422A47A8E4A}"/>
+      <thm15:themeFamily xmlns:thm15="http://schemas.microsoft.com/office/thememl/2012/main" xmlns="" name="Office Theme" id="{62F939B6-93AF-4DB8-9C6B-D6C7DFDC589F}" vid="{4A3C46E8-61CC-4603-A589-7422A47A8E4A}"/>
     </a:ext>
   </a:extLst>
 </a:theme>

</xml_diff>